<commit_message>
added subject for notification mail for registry contacts.
</commit_message>
<xml_diff>
--- a/docs/Email Notification Templates.docx
+++ b/docs/Email Notification Templates.docx
@@ -3665,35 +3665,7 @@
                 <w:sz w:val="18"/>
                 <w:szCs w:val="20"/>
               </w:rPr>
-              <w:t>Maybe different text for new users (i.e. h</w:t>
-            </w:r>
-            <w:r>
-              <w:rPr>
-                <w:sz w:val="18"/>
-                <w:szCs w:val="20"/>
-              </w:rPr>
-              <w:t>int for regist</w:t>
-            </w:r>
-            <w:r>
-              <w:rPr>
-                <w:sz w:val="18"/>
-                <w:szCs w:val="20"/>
-              </w:rPr>
-              <w:t>ering</w:t>
-            </w:r>
-            <w:r>
-              <w:rPr>
-                <w:sz w:val="18"/>
-                <w:szCs w:val="20"/>
-              </w:rPr>
-              <w:t xml:space="preserve"> first</w:t>
-            </w:r>
-            <w:r>
-              <w:rPr>
-                <w:sz w:val="18"/>
-                <w:szCs w:val="20"/>
-              </w:rPr>
-              <w:t xml:space="preserve">)? </w:t>
+              <w:t xml:space="preserve">Maybe different text for new users (i.e. hint for registering first)? </w:t>
             </w:r>
           </w:p>
         </w:tc>
@@ -12550,46 +12522,53 @@
               </w:rPr>
               <w:t>com.zuehlke.pgadmissions.mail.RegistryMailSender</w:t>
             </w:r>
+            <w:proofErr w:type="spellEnd"/>
+          </w:p>
+        </w:tc>
+      </w:tr>
+      <w:tr>
+        <w:tc>
+          <w:tcPr>
+            <w:tcW w:w="1908" w:type="dxa"/>
+          </w:tcPr>
+          <w:p>
+            <w:pPr>
+              <w:spacing w:after="120"/>
+              <w:rPr>
+                <w:sz w:val="20"/>
+                <w:szCs w:val="20"/>
+              </w:rPr>
+            </w:pPr>
+            <w:r>
+              <w:rPr>
+                <w:sz w:val="20"/>
+                <w:szCs w:val="20"/>
+              </w:rPr>
+              <w:t>Subject-Code</w:t>
+            </w:r>
+          </w:p>
+        </w:tc>
+        <w:tc>
+          <w:tcPr>
+            <w:tcW w:w="7334" w:type="dxa"/>
+          </w:tcPr>
+          <w:p>
+            <w:pPr>
+              <w:spacing w:after="120"/>
+              <w:rPr>
+                <w:sz w:val="20"/>
+                <w:szCs w:val="20"/>
+              </w:rPr>
+            </w:pPr>
+            <w:r>
+              <w:rPr>
+                <w:sz w:val="20"/>
+                <w:szCs w:val="20"/>
+              </w:rPr>
+              <w:t>validation.request.registry.contacts</w:t>
+            </w:r>
             <w:bookmarkStart w:id="0" w:name="_GoBack"/>
             <w:bookmarkEnd w:id="0"/>
-            <w:proofErr w:type="spellEnd"/>
-          </w:p>
-        </w:tc>
-      </w:tr>
-      <w:tr>
-        <w:tc>
-          <w:tcPr>
-            <w:tcW w:w="1908" w:type="dxa"/>
-          </w:tcPr>
-          <w:p>
-            <w:pPr>
-              <w:spacing w:after="120"/>
-              <w:rPr>
-                <w:sz w:val="20"/>
-                <w:szCs w:val="20"/>
-              </w:rPr>
-            </w:pPr>
-            <w:r>
-              <w:rPr>
-                <w:sz w:val="20"/>
-                <w:szCs w:val="20"/>
-              </w:rPr>
-              <w:t>Subject-Code</w:t>
-            </w:r>
-          </w:p>
-        </w:tc>
-        <w:tc>
-          <w:tcPr>
-            <w:tcW w:w="7334" w:type="dxa"/>
-          </w:tcPr>
-          <w:p>
-            <w:pPr>
-              <w:spacing w:after="120"/>
-              <w:rPr>
-                <w:sz w:val="20"/>
-                <w:szCs w:val="20"/>
-              </w:rPr>
-            </w:pPr>
           </w:p>
         </w:tc>
       </w:tr>

</xml_diff>

<commit_message>
applicant notification on move to approval
</commit_message>
<xml_diff>
--- a/docs/Email Notification Templates.docx
+++ b/docs/Email Notification Templates.docx
@@ -430,7 +430,6 @@
         <w:rPr>
           <w:b/>
         </w:rPr>
-        <w:lastRenderedPageBreak/>
         <w:t>Registration Confirmation*</w:t>
       </w:r>
     </w:p>
@@ -956,7 +955,6 @@
         <w:rPr>
           <w:b/>
         </w:rPr>
-        <w:lastRenderedPageBreak/>
         <w:t>Application Update Notification</w:t>
       </w:r>
     </w:p>
@@ -1378,7 +1376,6 @@
         <w:rPr>
           <w:b/>
         </w:rPr>
-        <w:lastRenderedPageBreak/>
         <w:t>Application Withdrawal Notification</w:t>
       </w:r>
     </w:p>
@@ -1794,7 +1791,6 @@
         <w:rPr>
           <w:b/>
         </w:rPr>
-        <w:lastRenderedPageBreak/>
         <w:t>Validation Notification (Application Submission)</w:t>
       </w:r>
     </w:p>
@@ -1945,15 +1941,7 @@
               <w:t>aim to be</w:t>
             </w:r>
             <w:r>
-              <w:t xml:space="preserve"> back in contact with the outcome of this assessment by close of business on &lt;&lt;</w:t>
-            </w:r>
-            <w:proofErr w:type="gramStart"/>
-            <w:r>
-              <w:t>Date(</w:t>
-            </w:r>
-            <w:proofErr w:type="gramEnd"/>
-            <w:r>
-              <w:t>IfExists(ApplicationDeadline, ApplicationDeadline, CurrentDateTime) + ValidationStageDuration)&gt;&gt;.</w:t>
+              <w:t xml:space="preserve"> back in contact with the outcome of this assessment by close of business on &lt;&lt;Date(IfExists(ApplicationDeadline, ApplicationDeadline, CurrentDateTime) + ValidationStageDuration)&gt;&gt;.</w:t>
             </w:r>
           </w:p>
           <w:p/>
@@ -2250,7 +2238,6 @@
         <w:rPr>
           <w:b/>
         </w:rPr>
-        <w:lastRenderedPageBreak/>
         <w:t>Validation Request</w:t>
       </w:r>
     </w:p>
@@ -2689,7 +2676,6 @@
         <w:rPr>
           <w:b/>
         </w:rPr>
-        <w:lastRenderedPageBreak/>
         <w:t>Validation Request Reminder</w:t>
       </w:r>
     </w:p>
@@ -3115,7 +3101,6 @@
         <w:rPr>
           <w:b/>
         </w:rPr>
-        <w:lastRenderedPageBreak/>
         <w:t>Reference Request</w:t>
       </w:r>
     </w:p>
@@ -3701,7 +3686,6 @@
         <w:rPr>
           <w:b/>
         </w:rPr>
-        <w:lastRenderedPageBreak/>
         <w:t>Reference Request Reminder</w:t>
       </w:r>
     </w:p>
@@ -4279,7 +4263,6 @@
         <w:rPr>
           <w:b/>
         </w:rPr>
-        <w:lastRenderedPageBreak/>
         <w:t>Reference Notification (Administrator)</w:t>
       </w:r>
     </w:p>
@@ -4691,7 +4674,6 @@
         <w:rPr>
           <w:b/>
         </w:rPr>
-        <w:lastRenderedPageBreak/>
         <w:t>Reference Notification (Applicant)</w:t>
       </w:r>
     </w:p>
@@ -5110,7 +5092,6 @@
         <w:rPr>
           <w:b/>
         </w:rPr>
-        <w:lastRenderedPageBreak/>
         <w:t>Review Notification</w:t>
       </w:r>
       <w:r>
@@ -5622,7 +5603,6 @@
         <w:rPr>
           <w:b/>
         </w:rPr>
-        <w:lastRenderedPageBreak/>
         <w:t>Review Notification (Previous State Review)</w:t>
       </w:r>
     </w:p>
@@ -6121,7 +6101,6 @@
         <w:rPr>
           <w:b/>
         </w:rPr>
-        <w:lastRenderedPageBreak/>
         <w:t>Review Request</w:t>
       </w:r>
     </w:p>
@@ -6566,7 +6545,6 @@
         <w:rPr>
           <w:b/>
         </w:rPr>
-        <w:lastRenderedPageBreak/>
         <w:t>Review Request Reminder</w:t>
       </w:r>
     </w:p>
@@ -6997,7 +6975,6 @@
         <w:rPr>
           <w:b/>
         </w:rPr>
-        <w:lastRenderedPageBreak/>
         <w:t>Review Confirmation</w:t>
       </w:r>
     </w:p>
@@ -7422,7 +7399,6 @@
         <w:rPr>
           <w:b/>
         </w:rPr>
-        <w:lastRenderedPageBreak/>
         <w:t>Review Evaluation Request</w:t>
       </w:r>
     </w:p>
@@ -7806,7 +7782,6 @@
         <w:rPr>
           <w:b/>
         </w:rPr>
-        <w:lastRenderedPageBreak/>
         <w:t xml:space="preserve">Review Evaluation </w:t>
       </w:r>
       <w:r>
@@ -8268,7 +8243,6 @@
         <w:rPr>
           <w:b/>
         </w:rPr>
-        <w:lastRenderedPageBreak/>
         <w:t xml:space="preserve">Interview </w:t>
       </w:r>
       <w:r>
@@ -8806,7 +8780,6 @@
         <w:rPr>
           <w:b/>
         </w:rPr>
-        <w:lastRenderedPageBreak/>
         <w:t>Interview Notification</w:t>
       </w:r>
       <w:r>
@@ -9278,7 +9251,6 @@
         <w:rPr>
           <w:b/>
         </w:rPr>
-        <w:lastRenderedPageBreak/>
         <w:t xml:space="preserve">Interview </w:t>
       </w:r>
       <w:r>
@@ -9653,7 +9625,6 @@
         <w:rPr>
           <w:b/>
         </w:rPr>
-        <w:lastRenderedPageBreak/>
         <w:t>Interview Feedback Reminder</w:t>
       </w:r>
     </w:p>
@@ -10056,7 +10027,6 @@
         <w:rPr>
           <w:b/>
         </w:rPr>
-        <w:lastRenderedPageBreak/>
         <w:t>Rejection (Validation)</w:t>
       </w:r>
     </w:p>
@@ -10562,7 +10532,6 @@
         <w:rPr>
           <w:b/>
         </w:rPr>
-        <w:lastRenderedPageBreak/>
         <w:t>Rejection (Review)</w:t>
       </w:r>
     </w:p>
@@ -11056,7 +11025,6 @@
         <w:rPr>
           <w:b/>
         </w:rPr>
-        <w:lastRenderedPageBreak/>
         <w:t>Rejection (Interview</w:t>
       </w:r>
       <w:r>
@@ -11544,7 +11512,6 @@
     </w:p>
     <w:p>
       <w:r>
-        <w:lastRenderedPageBreak/>
         <w:t>Missing template text:</w:t>
       </w:r>
     </w:p>
@@ -12567,8 +12534,6 @@
               </w:rPr>
               <w:t>validation.request.registry.contacts</w:t>
             </w:r>
-            <w:bookmarkStart w:id="0" w:name="_GoBack"/>
-            <w:bookmarkEnd w:id="0"/>
           </w:p>
         </w:tc>
       </w:tr>
@@ -12858,6 +12823,352 @@
                 <w:szCs w:val="20"/>
               </w:rPr>
               <w:t>Confirmation of registration for referees</w:t>
+            </w:r>
+          </w:p>
+        </w:tc>
+      </w:tr>
+      <w:tr>
+        <w:tc>
+          <w:tcPr>
+            <w:tcW w:w="1908" w:type="dxa"/>
+          </w:tcPr>
+          <w:p>
+            <w:pPr>
+              <w:spacing w:after="120"/>
+              <w:rPr>
+                <w:sz w:val="20"/>
+                <w:szCs w:val="20"/>
+              </w:rPr>
+            </w:pPr>
+            <w:r>
+              <w:rPr>
+                <w:sz w:val="20"/>
+                <w:szCs w:val="20"/>
+              </w:rPr>
+              <w:t>Name</w:t>
+            </w:r>
+          </w:p>
+        </w:tc>
+        <w:tc>
+          <w:tcPr>
+            <w:tcW w:w="7334" w:type="dxa"/>
+          </w:tcPr>
+          <w:p>
+            <w:pPr>
+              <w:spacing w:after="120"/>
+              <w:rPr>
+                <w:sz w:val="20"/>
+                <w:szCs w:val="20"/>
+              </w:rPr>
+            </w:pPr>
+            <w:proofErr w:type="spellStart"/>
+            <w:r>
+              <w:rPr>
+                <w:sz w:val="20"/>
+                <w:szCs w:val="20"/>
+              </w:rPr>
+              <w:t>moveToApprovalNotificationTimerTask</w:t>
+            </w:r>
+            <w:proofErr w:type="spellEnd"/>
+          </w:p>
+        </w:tc>
+      </w:tr>
+      <w:tr>
+        <w:tc>
+          <w:tcPr>
+            <w:tcW w:w="1908" w:type="dxa"/>
+          </w:tcPr>
+          <w:p>
+            <w:pPr>
+              <w:spacing w:after="120"/>
+              <w:rPr>
+                <w:sz w:val="20"/>
+                <w:szCs w:val="20"/>
+              </w:rPr>
+            </w:pPr>
+            <w:r>
+              <w:rPr>
+                <w:sz w:val="20"/>
+                <w:szCs w:val="20"/>
+              </w:rPr>
+              <w:t>Class</w:t>
+            </w:r>
+          </w:p>
+        </w:tc>
+        <w:tc>
+          <w:tcPr>
+            <w:tcW w:w="7334" w:type="dxa"/>
+          </w:tcPr>
+          <w:p>
+            <w:pPr>
+              <w:spacing w:after="120"/>
+              <w:jc w:val="both"/>
+              <w:rPr>
+                <w:sz w:val="20"/>
+                <w:szCs w:val="20"/>
+              </w:rPr>
+            </w:pPr>
+            <w:proofErr w:type="spellStart"/>
+            <w:r>
+              <w:rPr>
+                <w:sz w:val="20"/>
+                <w:szCs w:val="20"/>
+              </w:rPr>
+              <w:t>com.zuehlke.pgadmissions.services</w:t>
+            </w:r>
+            <w:proofErr w:type="spellEnd"/>
+            <w:r>
+              <w:rPr>
+                <w:sz w:val="20"/>
+                <w:szCs w:val="20"/>
+              </w:rPr>
+              <w:t>.</w:t>
+            </w:r>
+            <w:r>
+              <w:t xml:space="preserve"> </w:t>
+            </w:r>
+            <w:proofErr w:type="spellStart"/>
+            <w:r>
+              <w:rPr>
+                <w:sz w:val="20"/>
+                <w:szCs w:val="20"/>
+              </w:rPr>
+              <w:t>StateChangeNotificationTask</w:t>
+            </w:r>
+            <w:proofErr w:type="spellEnd"/>
+          </w:p>
+        </w:tc>
+      </w:tr>
+      <w:tr>
+        <w:tc>
+          <w:tcPr>
+            <w:tcW w:w="1908" w:type="dxa"/>
+          </w:tcPr>
+          <w:p>
+            <w:pPr>
+              <w:spacing w:after="120"/>
+              <w:rPr>
+                <w:sz w:val="20"/>
+                <w:szCs w:val="20"/>
+              </w:rPr>
+            </w:pPr>
+            <w:r>
+              <w:rPr>
+                <w:sz w:val="20"/>
+                <w:szCs w:val="20"/>
+              </w:rPr>
+              <w:t>Subject-Code</w:t>
+            </w:r>
+          </w:p>
+        </w:tc>
+        <w:tc>
+          <w:tcPr>
+            <w:tcW w:w="7334" w:type="dxa"/>
+          </w:tcPr>
+          <w:p>
+            <w:pPr>
+              <w:spacing w:after="120"/>
+              <w:rPr>
+                <w:sz w:val="20"/>
+                <w:szCs w:val="20"/>
+              </w:rPr>
+            </w:pPr>
+            <w:proofErr w:type="gramStart"/>
+            <w:r>
+              <w:rPr>
+                <w:sz w:val="20"/>
+                <w:szCs w:val="20"/>
+              </w:rPr>
+              <w:t>approval</w:t>
+            </w:r>
+            <w:proofErr w:type="gramEnd"/>
+            <w:r>
+              <w:rPr>
+                <w:sz w:val="20"/>
+                <w:szCs w:val="20"/>
+              </w:rPr>
+              <w:t>.</w:t>
+            </w:r>
+            <w:r>
+              <w:t xml:space="preserve"> </w:t>
+            </w:r>
+            <w:proofErr w:type="spellStart"/>
+            <w:r>
+              <w:rPr>
+                <w:sz w:val="20"/>
+                <w:szCs w:val="20"/>
+              </w:rPr>
+              <w:t>notification</w:t>
+            </w:r>
+            <w:r>
+              <w:rPr>
+                <w:sz w:val="20"/>
+                <w:szCs w:val="20"/>
+              </w:rPr>
+              <w:t>.</w:t>
+            </w:r>
+            <w:r>
+              <w:rPr>
+                <w:sz w:val="20"/>
+                <w:szCs w:val="20"/>
+              </w:rPr>
+              <w:t>applicant</w:t>
+            </w:r>
+            <w:proofErr w:type="spellEnd"/>
+          </w:p>
+        </w:tc>
+      </w:tr>
+      <w:tr>
+        <w:tc>
+          <w:tcPr>
+            <w:tcW w:w="1908" w:type="dxa"/>
+          </w:tcPr>
+          <w:p>
+            <w:pPr>
+              <w:spacing w:after="120"/>
+              <w:rPr>
+                <w:sz w:val="20"/>
+                <w:szCs w:val="20"/>
+              </w:rPr>
+            </w:pPr>
+            <w:r>
+              <w:rPr>
+                <w:sz w:val="20"/>
+                <w:szCs w:val="20"/>
+              </w:rPr>
+              <w:t>Template</w:t>
+            </w:r>
+          </w:p>
+        </w:tc>
+        <w:tc>
+          <w:tcPr>
+            <w:tcW w:w="7334" w:type="dxa"/>
+          </w:tcPr>
+          <w:p>
+            <w:pPr>
+              <w:spacing w:after="120"/>
+              <w:rPr>
+                <w:sz w:val="20"/>
+                <w:szCs w:val="20"/>
+              </w:rPr>
+            </w:pPr>
+            <w:r>
+              <w:rPr>
+                <w:sz w:val="20"/>
+                <w:szCs w:val="20"/>
+              </w:rPr>
+              <w:t>private/</w:t>
+            </w:r>
+            <w:proofErr w:type="spellStart"/>
+            <w:r>
+              <w:rPr>
+                <w:sz w:val="20"/>
+                <w:szCs w:val="20"/>
+              </w:rPr>
+              <w:t>pgStudents</w:t>
+            </w:r>
+            <w:proofErr w:type="spellEnd"/>
+            <w:r>
+              <w:rPr>
+                <w:sz w:val="20"/>
+                <w:szCs w:val="20"/>
+              </w:rPr>
+              <w:t>/mail/</w:t>
+            </w:r>
+            <w:proofErr w:type="spellStart"/>
+            <w:r>
+              <w:rPr>
+                <w:sz w:val="20"/>
+                <w:szCs w:val="20"/>
+              </w:rPr>
+              <w:t>moved</w:t>
+            </w:r>
+            <w:r>
+              <w:rPr>
+                <w:sz w:val="20"/>
+                <w:szCs w:val="20"/>
+              </w:rPr>
+              <w:t>_</w:t>
+            </w:r>
+            <w:r>
+              <w:rPr>
+                <w:sz w:val="20"/>
+                <w:szCs w:val="20"/>
+              </w:rPr>
+              <w:t>to</w:t>
+            </w:r>
+            <w:r>
+              <w:rPr>
+                <w:sz w:val="20"/>
+                <w:szCs w:val="20"/>
+              </w:rPr>
+              <w:t>_</w:t>
+            </w:r>
+            <w:r>
+              <w:rPr>
+                <w:sz w:val="20"/>
+                <w:szCs w:val="20"/>
+              </w:rPr>
+              <w:t>approval_notification</w:t>
+            </w:r>
+            <w:r>
+              <w:rPr>
+                <w:sz w:val="20"/>
+                <w:szCs w:val="20"/>
+              </w:rPr>
+              <w:t>.ftl</w:t>
+            </w:r>
+            <w:proofErr w:type="spellEnd"/>
+          </w:p>
+        </w:tc>
+      </w:tr>
+      <w:tr>
+        <w:tc>
+          <w:tcPr>
+            <w:tcW w:w="1908" w:type="dxa"/>
+          </w:tcPr>
+          <w:p>
+            <w:pPr>
+              <w:spacing w:after="120"/>
+              <w:rPr>
+                <w:sz w:val="20"/>
+                <w:szCs w:val="20"/>
+              </w:rPr>
+            </w:pPr>
+          </w:p>
+        </w:tc>
+        <w:tc>
+          <w:tcPr>
+            <w:tcW w:w="7334" w:type="dxa"/>
+          </w:tcPr>
+          <w:p>
+            <w:pPr>
+              <w:spacing w:after="120"/>
+              <w:rPr>
+                <w:sz w:val="20"/>
+                <w:szCs w:val="20"/>
+              </w:rPr>
+            </w:pPr>
+            <w:r>
+              <w:rPr>
+                <w:sz w:val="20"/>
+                <w:szCs w:val="20"/>
+              </w:rPr>
+              <w:t>Notification</w:t>
+            </w:r>
+            <w:r>
+              <w:rPr>
+                <w:sz w:val="20"/>
+                <w:szCs w:val="20"/>
+              </w:rPr>
+              <w:t xml:space="preserve"> of </w:t>
+            </w:r>
+            <w:r>
+              <w:rPr>
+                <w:sz w:val="20"/>
+                <w:szCs w:val="20"/>
+              </w:rPr>
+              <w:t>moving to approval phase</w:t>
             </w:r>
           </w:p>
         </w:tc>

</xml_diff>

<commit_message>
minor change & update emails document
</commit_message>
<xml_diff>
--- a/docs/Email Notification Templates.docx
+++ b/docs/Email Notification Templates.docx
@@ -5248,15 +5248,7 @@
               <w:t>aim to</w:t>
             </w:r>
             <w:r>
-              <w:t xml:space="preserve"> be back in contact with the outcome of this assessment by close of business on &lt;&lt;</w:t>
-            </w:r>
-            <w:proofErr w:type="gramStart"/>
-            <w:r>
-              <w:t>Date(</w:t>
-            </w:r>
-            <w:proofErr w:type="gramEnd"/>
-            <w:r>
-              <w:t>CurrentDateTime + ReviewStageDuration)&gt;&gt;.</w:t>
+              <w:t xml:space="preserve"> be back in contact with the outcome of this assessment by close of business on &lt;&lt;Date(CurrentDateTime + ReviewStageDuration)&gt;&gt;.</w:t>
             </w:r>
           </w:p>
           <w:p/>
@@ -13161,14 +13153,315 @@
                 <w:sz w:val="20"/>
                 <w:szCs w:val="20"/>
               </w:rPr>
-              <w:t xml:space="preserve"> of </w:t>
-            </w:r>
-            <w:r>
-              <w:rPr>
-                <w:sz w:val="20"/>
-                <w:szCs w:val="20"/>
-              </w:rPr>
-              <w:t>moving to approval phase</w:t>
+              <w:t xml:space="preserve"> to applicant</w:t>
+            </w:r>
+            <w:r>
+              <w:rPr>
+                <w:sz w:val="20"/>
+                <w:szCs w:val="20"/>
+              </w:rPr>
+              <w:t xml:space="preserve"> of moving to approval phase</w:t>
+            </w:r>
+          </w:p>
+        </w:tc>
+      </w:tr>
+    </w:tbl>
+    <w:p>
+      <w:pPr>
+        <w:tabs>
+          <w:tab w:val="left" w:pos="6230"/>
+        </w:tabs>
+      </w:pPr>
+    </w:p>
+    <w:tbl>
+      <w:tblPr>
+        <w:tblStyle w:val="TableGrid"/>
+        <w:tblW w:w="0" w:type="auto"/>
+        <w:tblLook w:val="04A0" w:firstRow="1" w:lastRow="0" w:firstColumn="1" w:lastColumn="0" w:noHBand="0" w:noVBand="1"/>
+      </w:tblPr>
+      <w:tblGrid>
+        <w:gridCol w:w="1908"/>
+        <w:gridCol w:w="7334"/>
+      </w:tblGrid>
+      <w:tr>
+        <w:tc>
+          <w:tcPr>
+            <w:tcW w:w="1908" w:type="dxa"/>
+          </w:tcPr>
+          <w:p>
+            <w:pPr>
+              <w:spacing w:after="120"/>
+              <w:rPr>
+                <w:sz w:val="20"/>
+                <w:szCs w:val="20"/>
+              </w:rPr>
+            </w:pPr>
+            <w:r>
+              <w:rPr>
+                <w:sz w:val="20"/>
+                <w:szCs w:val="20"/>
+              </w:rPr>
+              <w:t>Name</w:t>
+            </w:r>
+          </w:p>
+        </w:tc>
+        <w:tc>
+          <w:tcPr>
+            <w:tcW w:w="7334" w:type="dxa"/>
+          </w:tcPr>
+          <w:p>
+            <w:pPr>
+              <w:spacing w:after="120"/>
+              <w:rPr>
+                <w:sz w:val="20"/>
+                <w:szCs w:val="20"/>
+              </w:rPr>
+            </w:pPr>
+            <w:proofErr w:type="spellStart"/>
+            <w:r>
+              <w:rPr>
+                <w:sz w:val="20"/>
+                <w:szCs w:val="20"/>
+              </w:rPr>
+              <w:t>approverApprovalNotificationTimerTask</w:t>
+            </w:r>
+            <w:proofErr w:type="spellEnd"/>
+          </w:p>
+        </w:tc>
+      </w:tr>
+      <w:tr>
+        <w:tc>
+          <w:tcPr>
+            <w:tcW w:w="1908" w:type="dxa"/>
+          </w:tcPr>
+          <w:p>
+            <w:pPr>
+              <w:spacing w:after="120"/>
+              <w:rPr>
+                <w:sz w:val="20"/>
+                <w:szCs w:val="20"/>
+              </w:rPr>
+            </w:pPr>
+            <w:r>
+              <w:rPr>
+                <w:sz w:val="20"/>
+                <w:szCs w:val="20"/>
+              </w:rPr>
+              <w:t>Class</w:t>
+            </w:r>
+          </w:p>
+        </w:tc>
+        <w:tc>
+          <w:tcPr>
+            <w:tcW w:w="7334" w:type="dxa"/>
+          </w:tcPr>
+          <w:p>
+            <w:pPr>
+              <w:spacing w:after="120"/>
+              <w:jc w:val="both"/>
+              <w:rPr>
+                <w:sz w:val="20"/>
+                <w:szCs w:val="20"/>
+              </w:rPr>
+            </w:pPr>
+            <w:proofErr w:type="spellStart"/>
+            <w:r>
+              <w:rPr>
+                <w:sz w:val="20"/>
+                <w:szCs w:val="20"/>
+              </w:rPr>
+              <w:t>com.zuehlke.pgadmissions.services</w:t>
+            </w:r>
+            <w:proofErr w:type="spellEnd"/>
+            <w:r>
+              <w:rPr>
+                <w:sz w:val="20"/>
+                <w:szCs w:val="20"/>
+              </w:rPr>
+              <w:t>.</w:t>
+            </w:r>
+            <w:r>
+              <w:t xml:space="preserve"> </w:t>
+            </w:r>
+            <w:proofErr w:type="spellStart"/>
+            <w:r>
+              <w:rPr>
+                <w:sz w:val="20"/>
+                <w:szCs w:val="20"/>
+              </w:rPr>
+              <w:t>ApproverNotificationTask</w:t>
+            </w:r>
+            <w:proofErr w:type="spellEnd"/>
+          </w:p>
+        </w:tc>
+      </w:tr>
+      <w:tr>
+        <w:tc>
+          <w:tcPr>
+            <w:tcW w:w="1908" w:type="dxa"/>
+          </w:tcPr>
+          <w:p>
+            <w:pPr>
+              <w:spacing w:after="120"/>
+              <w:rPr>
+                <w:sz w:val="20"/>
+                <w:szCs w:val="20"/>
+              </w:rPr>
+            </w:pPr>
+            <w:r>
+              <w:rPr>
+                <w:sz w:val="20"/>
+                <w:szCs w:val="20"/>
+              </w:rPr>
+              <w:t>Subject-Code</w:t>
+            </w:r>
+          </w:p>
+        </w:tc>
+        <w:tc>
+          <w:tcPr>
+            <w:tcW w:w="7334" w:type="dxa"/>
+          </w:tcPr>
+          <w:p>
+            <w:pPr>
+              <w:spacing w:after="120"/>
+              <w:rPr>
+                <w:sz w:val="20"/>
+                <w:szCs w:val="20"/>
+              </w:rPr>
+            </w:pPr>
+            <w:proofErr w:type="spellStart"/>
+            <w:r>
+              <w:rPr>
+                <w:sz w:val="20"/>
+                <w:szCs w:val="20"/>
+              </w:rPr>
+              <w:t>approval.notification.approver</w:t>
+            </w:r>
+            <w:proofErr w:type="spellEnd"/>
+          </w:p>
+        </w:tc>
+      </w:tr>
+      <w:tr>
+        <w:tc>
+          <w:tcPr>
+            <w:tcW w:w="1908" w:type="dxa"/>
+          </w:tcPr>
+          <w:p>
+            <w:pPr>
+              <w:spacing w:after="120"/>
+              <w:rPr>
+                <w:sz w:val="20"/>
+                <w:szCs w:val="20"/>
+              </w:rPr>
+            </w:pPr>
+            <w:r>
+              <w:rPr>
+                <w:sz w:val="20"/>
+                <w:szCs w:val="20"/>
+              </w:rPr>
+              <w:t>Template</w:t>
+            </w:r>
+          </w:p>
+        </w:tc>
+        <w:tc>
+          <w:tcPr>
+            <w:tcW w:w="7334" w:type="dxa"/>
+          </w:tcPr>
+          <w:p>
+            <w:pPr>
+              <w:spacing w:after="120"/>
+              <w:rPr>
+                <w:sz w:val="20"/>
+                <w:szCs w:val="20"/>
+              </w:rPr>
+            </w:pPr>
+            <w:r>
+              <w:rPr>
+                <w:sz w:val="20"/>
+                <w:szCs w:val="20"/>
+              </w:rPr>
+              <w:t>private/</w:t>
+            </w:r>
+            <w:r>
+              <w:rPr>
+                <w:sz w:val="20"/>
+                <w:szCs w:val="20"/>
+              </w:rPr>
+              <w:t>approvers</w:t>
+            </w:r>
+            <w:r>
+              <w:rPr>
+                <w:sz w:val="20"/>
+                <w:szCs w:val="20"/>
+              </w:rPr>
+              <w:t>/mail/</w:t>
+            </w:r>
+            <w:proofErr w:type="spellStart"/>
+            <w:r>
+              <w:rPr>
+                <w:sz w:val="20"/>
+                <w:szCs w:val="20"/>
+              </w:rPr>
+              <w:t>approval_notification_email</w:t>
+            </w:r>
+            <w:r>
+              <w:rPr>
+                <w:sz w:val="20"/>
+                <w:szCs w:val="20"/>
+              </w:rPr>
+              <w:t>.ftl</w:t>
+            </w:r>
+            <w:proofErr w:type="spellEnd"/>
+          </w:p>
+        </w:tc>
+      </w:tr>
+      <w:tr>
+        <w:tc>
+          <w:tcPr>
+            <w:tcW w:w="1908" w:type="dxa"/>
+          </w:tcPr>
+          <w:p>
+            <w:pPr>
+              <w:spacing w:after="120"/>
+              <w:rPr>
+                <w:sz w:val="20"/>
+                <w:szCs w:val="20"/>
+              </w:rPr>
+            </w:pPr>
+          </w:p>
+        </w:tc>
+        <w:tc>
+          <w:tcPr>
+            <w:tcW w:w="7334" w:type="dxa"/>
+          </w:tcPr>
+          <w:p>
+            <w:pPr>
+              <w:spacing w:after="120"/>
+              <w:rPr>
+                <w:sz w:val="20"/>
+                <w:szCs w:val="20"/>
+              </w:rPr>
+            </w:pPr>
+            <w:r>
+              <w:rPr>
+                <w:sz w:val="20"/>
+                <w:szCs w:val="20"/>
+              </w:rPr>
+              <w:t>Notification</w:t>
+            </w:r>
+            <w:r>
+              <w:rPr>
+                <w:sz w:val="20"/>
+                <w:szCs w:val="20"/>
+              </w:rPr>
+              <w:t xml:space="preserve"> to approvers</w:t>
+            </w:r>
+            <w:r>
+              <w:rPr>
+                <w:sz w:val="20"/>
+                <w:szCs w:val="20"/>
+              </w:rPr>
+              <w:t xml:space="preserve"> of moving to approval phase</w:t>
             </w:r>
           </w:p>
         </w:tc>

</xml_diff>

<commit_message>
added request approval phase email description.
</commit_message>
<xml_diff>
--- a/docs/Email Notification Templates.docx
+++ b/docs/Email Notification Templates.docx
@@ -242,7 +242,6 @@
                 <w:szCs w:val="20"/>
               </w:rPr>
             </w:pPr>
-            <w:proofErr w:type="spellStart"/>
             <w:r>
               <w:rPr>
                 <w:sz w:val="20"/>
@@ -250,7 +249,6 @@
               </w:rPr>
               <w:t>newUserNotificationTimerTask</w:t>
             </w:r>
-            <w:proofErr w:type="spellEnd"/>
           </w:p>
         </w:tc>
       </w:tr>
@@ -290,7 +288,6 @@
                 <w:szCs w:val="20"/>
               </w:rPr>
             </w:pPr>
-            <w:proofErr w:type="spellStart"/>
             <w:r>
               <w:rPr>
                 <w:sz w:val="20"/>
@@ -298,7 +295,6 @@
               </w:rPr>
               <w:t>com.zuehlke.pgadmissions.timers.NewUserNotificationTask</w:t>
             </w:r>
-            <w:proofErr w:type="spellEnd"/>
           </w:p>
         </w:tc>
       </w:tr>
@@ -338,7 +334,6 @@
                 <w:szCs w:val="20"/>
               </w:rPr>
             </w:pPr>
-            <w:proofErr w:type="spellStart"/>
             <w:r>
               <w:rPr>
                 <w:sz w:val="20"/>
@@ -346,7 +341,6 @@
               </w:rPr>
               <w:t>registration.invitation</w:t>
             </w:r>
-            <w:proofErr w:type="spellEnd"/>
           </w:p>
         </w:tc>
       </w:tr>
@@ -391,17 +385,8 @@
                 <w:sz w:val="20"/>
                 <w:szCs w:val="20"/>
               </w:rPr>
-              <w:t>private/staff/mail/</w:t>
-            </w:r>
-            <w:proofErr w:type="spellStart"/>
-            <w:r>
-              <w:rPr>
-                <w:sz w:val="20"/>
-                <w:szCs w:val="20"/>
-              </w:rPr>
-              <w:t>new_user_suggestion.ftl</w:t>
-            </w:r>
-            <w:proofErr w:type="spellEnd"/>
+              <w:t>private/staff/mail/new_user_suggestion.ftl</w:t>
+            </w:r>
           </w:p>
         </w:tc>
       </w:tr>
@@ -430,6 +415,7 @@
         <w:rPr>
           <w:b/>
         </w:rPr>
+        <w:lastRenderedPageBreak/>
         <w:t>Registration Confirmation*</w:t>
       </w:r>
     </w:p>
@@ -786,7 +772,6 @@
                 <w:szCs w:val="20"/>
               </w:rPr>
             </w:pPr>
-            <w:proofErr w:type="spellStart"/>
             <w:r>
               <w:rPr>
                 <w:sz w:val="20"/>
@@ -801,7 +786,6 @@
               </w:rPr>
               <w:t>ns.services.RegistrationService</w:t>
             </w:r>
-            <w:proofErr w:type="spellEnd"/>
           </w:p>
         </w:tc>
       </w:tr>
@@ -841,7 +825,6 @@
                 <w:szCs w:val="20"/>
               </w:rPr>
             </w:pPr>
-            <w:proofErr w:type="spellStart"/>
             <w:r>
               <w:rPr>
                 <w:sz w:val="20"/>
@@ -849,7 +832,6 @@
               </w:rPr>
               <w:t>registration.confirmation</w:t>
             </w:r>
-            <w:proofErr w:type="spellEnd"/>
           </w:p>
         </w:tc>
       </w:tr>
@@ -894,33 +876,8 @@
                 <w:sz w:val="20"/>
                 <w:szCs w:val="20"/>
               </w:rPr>
-              <w:t>private/</w:t>
-            </w:r>
-            <w:proofErr w:type="spellStart"/>
-            <w:r>
-              <w:rPr>
-                <w:sz w:val="20"/>
-                <w:szCs w:val="20"/>
-              </w:rPr>
-              <w:t>pgStudents</w:t>
-            </w:r>
-            <w:proofErr w:type="spellEnd"/>
-            <w:r>
-              <w:rPr>
-                <w:sz w:val="20"/>
-                <w:szCs w:val="20"/>
-              </w:rPr>
-              <w:t>/mail/</w:t>
-            </w:r>
-            <w:proofErr w:type="spellStart"/>
-            <w:r>
-              <w:rPr>
-                <w:sz w:val="20"/>
-                <w:szCs w:val="20"/>
-              </w:rPr>
-              <w:t>registration_confirmation.ftl</w:t>
-            </w:r>
-            <w:proofErr w:type="spellEnd"/>
+              <w:t>private/pgStudents/mail/registration_confirmation.ftl</w:t>
+            </w:r>
           </w:p>
         </w:tc>
       </w:tr>
@@ -955,6 +912,7 @@
         <w:rPr>
           <w:b/>
         </w:rPr>
+        <w:lastRenderedPageBreak/>
         <w:t>Application Update Notification</w:t>
       </w:r>
     </w:p>
@@ -1191,7 +1149,6 @@
                 <w:szCs w:val="20"/>
               </w:rPr>
             </w:pPr>
-            <w:proofErr w:type="spellStart"/>
             <w:r>
               <w:rPr>
                 <w:sz w:val="20"/>
@@ -1199,7 +1156,6 @@
               </w:rPr>
               <w:t>updateNotificationTimerTask</w:t>
             </w:r>
-            <w:proofErr w:type="spellEnd"/>
           </w:p>
         </w:tc>
       </w:tr>
@@ -1285,7 +1241,6 @@
                 <w:szCs w:val="20"/>
               </w:rPr>
             </w:pPr>
-            <w:proofErr w:type="spellStart"/>
             <w:r>
               <w:rPr>
                 <w:sz w:val="20"/>
@@ -1293,7 +1248,6 @@
               </w:rPr>
               <w:t>application.update</w:t>
             </w:r>
-            <w:proofErr w:type="spellEnd"/>
           </w:p>
         </w:tc>
       </w:tr>
@@ -1338,17 +1292,8 @@
                 <w:sz w:val="20"/>
                 <w:szCs w:val="20"/>
               </w:rPr>
-              <w:t>private/staff/admin/mail/</w:t>
-            </w:r>
-            <w:proofErr w:type="spellStart"/>
-            <w:r>
-              <w:rPr>
-                <w:sz w:val="20"/>
-                <w:szCs w:val="20"/>
-              </w:rPr>
-              <w:t>application_updated_confirmation.ftl</w:t>
-            </w:r>
-            <w:proofErr w:type="spellEnd"/>
+              <w:t>private/staff/admin/mail/application_updated_confirmation.ftl</w:t>
+            </w:r>
           </w:p>
         </w:tc>
       </w:tr>
@@ -1376,6 +1321,7 @@
         <w:rPr>
           <w:b/>
         </w:rPr>
+        <w:lastRenderedPageBreak/>
         <w:t>Application Withdrawal Notification</w:t>
       </w:r>
     </w:p>
@@ -1645,7 +1591,6 @@
                 <w:szCs w:val="20"/>
               </w:rPr>
             </w:pPr>
-            <w:proofErr w:type="spellStart"/>
             <w:r>
               <w:rPr>
                 <w:sz w:val="20"/>
@@ -1660,7 +1605,6 @@
               </w:rPr>
               <w:t>admissions.services.MailService</w:t>
             </w:r>
-            <w:proofErr w:type="spellEnd"/>
           </w:p>
         </w:tc>
       </w:tr>
@@ -1700,7 +1644,6 @@
                 <w:szCs w:val="20"/>
               </w:rPr>
             </w:pPr>
-            <w:proofErr w:type="spellStart"/>
             <w:r>
               <w:rPr>
                 <w:sz w:val="20"/>
@@ -1708,7 +1651,6 @@
               </w:rPr>
               <w:t>application.withdrawal</w:t>
             </w:r>
-            <w:proofErr w:type="spellEnd"/>
           </w:p>
         </w:tc>
       </w:tr>
@@ -1753,17 +1695,8 @@
                 <w:sz w:val="20"/>
                 <w:szCs w:val="20"/>
               </w:rPr>
-              <w:t>private/staff/mail/</w:t>
-            </w:r>
-            <w:proofErr w:type="spellStart"/>
-            <w:r>
-              <w:rPr>
-                <w:sz w:val="20"/>
-                <w:szCs w:val="20"/>
-              </w:rPr>
-              <w:t>application_withdrawn_notification.ftl</w:t>
-            </w:r>
-            <w:proofErr w:type="spellEnd"/>
+              <w:t>private/staff/mail/application_withdrawn_notification.ftl</w:t>
+            </w:r>
           </w:p>
         </w:tc>
       </w:tr>
@@ -1791,6 +1724,7 @@
         <w:rPr>
           <w:b/>
         </w:rPr>
+        <w:lastRenderedPageBreak/>
         <w:t>Validation Notification (Application Submission)</w:t>
       </w:r>
     </w:p>
@@ -2028,7 +1962,6 @@
                 <w:szCs w:val="20"/>
               </w:rPr>
             </w:pPr>
-            <w:proofErr w:type="spellStart"/>
             <w:r>
               <w:rPr>
                 <w:sz w:val="20"/>
@@ -2036,7 +1969,6 @@
               </w:rPr>
               <w:t>applicantSubmissionNotificationTimerTask</w:t>
             </w:r>
-            <w:proofErr w:type="spellEnd"/>
           </w:p>
         </w:tc>
       </w:tr>
@@ -2076,7 +2008,6 @@
                 <w:szCs w:val="20"/>
               </w:rPr>
             </w:pPr>
-            <w:proofErr w:type="spellStart"/>
             <w:r>
               <w:rPr>
                 <w:sz w:val="20"/>
@@ -2084,7 +2015,6 @@
               </w:rPr>
               <w:t>com.zuehlke.pgadmissions.timers.StateChangeNotificationTask</w:t>
             </w:r>
-            <w:proofErr w:type="spellEnd"/>
           </w:p>
         </w:tc>
       </w:tr>
@@ -2124,7 +2054,6 @@
                 <w:szCs w:val="20"/>
               </w:rPr>
             </w:pPr>
-            <w:proofErr w:type="spellStart"/>
             <w:r>
               <w:rPr>
                 <w:sz w:val="20"/>
@@ -2132,7 +2061,6 @@
               </w:rPr>
               <w:t>validation.submission.applicant</w:t>
             </w:r>
-            <w:proofErr w:type="spellEnd"/>
           </w:p>
         </w:tc>
       </w:tr>
@@ -2177,33 +2105,8 @@
                 <w:sz w:val="20"/>
                 <w:szCs w:val="20"/>
               </w:rPr>
-              <w:t>private/</w:t>
-            </w:r>
-            <w:proofErr w:type="spellStart"/>
-            <w:r>
-              <w:rPr>
-                <w:sz w:val="20"/>
-                <w:szCs w:val="20"/>
-              </w:rPr>
-              <w:t>pgStudents</w:t>
-            </w:r>
-            <w:proofErr w:type="spellEnd"/>
-            <w:r>
-              <w:rPr>
-                <w:sz w:val="20"/>
-                <w:szCs w:val="20"/>
-              </w:rPr>
-              <w:t>/mail/</w:t>
-            </w:r>
-            <w:proofErr w:type="spellStart"/>
-            <w:r>
-              <w:rPr>
-                <w:sz w:val="20"/>
-                <w:szCs w:val="20"/>
-              </w:rPr>
-              <w:t>application_submit_confirmation.ftl</w:t>
-            </w:r>
-            <w:proofErr w:type="spellEnd"/>
+              <w:t>private/pgStudents/mail/application_submit_confirmation.ftl</w:t>
+            </w:r>
           </w:p>
         </w:tc>
       </w:tr>
@@ -2238,6 +2141,7 @@
         <w:rPr>
           <w:b/>
         </w:rPr>
+        <w:lastRenderedPageBreak/>
         <w:t>Validation Request</w:t>
       </w:r>
     </w:p>
@@ -2486,7 +2390,6 @@
                 <w:szCs w:val="20"/>
               </w:rPr>
             </w:pPr>
-            <w:proofErr w:type="spellStart"/>
             <w:r>
               <w:rPr>
                 <w:sz w:val="20"/>
@@ -2494,7 +2397,6 @@
               </w:rPr>
               <w:t>adminSubmissionNotificationTimerTask</w:t>
             </w:r>
-            <w:proofErr w:type="spellEnd"/>
           </w:p>
         </w:tc>
       </w:tr>
@@ -2534,7 +2436,6 @@
                 <w:szCs w:val="20"/>
               </w:rPr>
             </w:pPr>
-            <w:proofErr w:type="spellStart"/>
             <w:r>
               <w:rPr>
                 <w:sz w:val="20"/>
@@ -2542,7 +2443,6 @@
               </w:rPr>
               <w:t>com.zuehlke.pgadmissions.timers.StateChangeNotificationTask</w:t>
             </w:r>
-            <w:proofErr w:type="spellEnd"/>
           </w:p>
         </w:tc>
       </w:tr>
@@ -2582,7 +2482,6 @@
                 <w:szCs w:val="20"/>
               </w:rPr>
             </w:pPr>
-            <w:proofErr w:type="spellStart"/>
             <w:r>
               <w:rPr>
                 <w:sz w:val="20"/>
@@ -2590,7 +2489,6 @@
               </w:rPr>
               <w:t>validation.request</w:t>
             </w:r>
-            <w:proofErr w:type="spellEnd"/>
           </w:p>
         </w:tc>
       </w:tr>
@@ -2638,17 +2536,8 @@
                 <w:sz w:val="20"/>
                 <w:szCs w:val="20"/>
               </w:rPr>
-              <w:t>private/staff/admin/mail/</w:t>
-            </w:r>
-            <w:proofErr w:type="spellStart"/>
-            <w:r>
-              <w:rPr>
-                <w:sz w:val="20"/>
-                <w:szCs w:val="20"/>
-              </w:rPr>
-              <w:t>application_submit_confirmation.ftl</w:t>
-            </w:r>
-            <w:proofErr w:type="spellEnd"/>
+              <w:t>private/staff/admin/mail/application_submit_confirmation.ftl</w:t>
+            </w:r>
           </w:p>
         </w:tc>
       </w:tr>
@@ -2676,6 +2565,7 @@
         <w:rPr>
           <w:b/>
         </w:rPr>
+        <w:lastRenderedPageBreak/>
         <w:t>Validation Request Reminder</w:t>
       </w:r>
     </w:p>
@@ -2905,7 +2795,6 @@
                 <w:szCs w:val="20"/>
               </w:rPr>
             </w:pPr>
-            <w:proofErr w:type="spellStart"/>
             <w:r>
               <w:rPr>
                 <w:sz w:val="20"/>
@@ -2913,7 +2802,6 @@
               </w:rPr>
               <w:t>adminValidationReminderTimerTask</w:t>
             </w:r>
-            <w:proofErr w:type="spellEnd"/>
           </w:p>
         </w:tc>
       </w:tr>
@@ -2956,7 +2844,6 @@
                 <w:szCs w:val="20"/>
               </w:rPr>
             </w:pPr>
-            <w:proofErr w:type="spellStart"/>
             <w:r>
               <w:rPr>
                 <w:sz w:val="20"/>
@@ -2964,7 +2851,6 @@
               </w:rPr>
               <w:t>com.zuehlke.pgadmissions.timers.AdminReminderTimerTask</w:t>
             </w:r>
-            <w:proofErr w:type="spellEnd"/>
           </w:p>
         </w:tc>
       </w:tr>
@@ -3007,7 +2893,6 @@
                 <w:szCs w:val="20"/>
               </w:rPr>
             </w:pPr>
-            <w:proofErr w:type="spellStart"/>
             <w:r>
               <w:rPr>
                 <w:sz w:val="20"/>
@@ -3015,7 +2900,6 @@
               </w:rPr>
               <w:t>validation.request.reminder</w:t>
             </w:r>
-            <w:proofErr w:type="spellEnd"/>
           </w:p>
         </w:tc>
       </w:tr>
@@ -3063,17 +2947,8 @@
                 <w:sz w:val="20"/>
                 <w:szCs w:val="20"/>
               </w:rPr>
-              <w:t>private/staff/admin/mail/</w:t>
-            </w:r>
-            <w:proofErr w:type="spellStart"/>
-            <w:r>
-              <w:rPr>
-                <w:sz w:val="20"/>
-                <w:szCs w:val="20"/>
-              </w:rPr>
-              <w:t>application_validation_reminder.ftl</w:t>
-            </w:r>
-            <w:proofErr w:type="spellEnd"/>
+              <w:t>private/staff/admin/mail/application_validation_reminder.ftl</w:t>
+            </w:r>
           </w:p>
         </w:tc>
       </w:tr>
@@ -3101,6 +2976,7 @@
         <w:rPr>
           <w:b/>
         </w:rPr>
+        <w:lastRenderedPageBreak/>
         <w:t>Reference Request</w:t>
       </w:r>
     </w:p>
@@ -3405,7 +3281,6 @@
                 <w:szCs w:val="20"/>
               </w:rPr>
             </w:pPr>
-            <w:proofErr w:type="spellStart"/>
             <w:r>
               <w:rPr>
                 <w:sz w:val="20"/>
@@ -3413,7 +3288,6 @@
               </w:rPr>
               <w:t>refereeNotificationTimerTask</w:t>
             </w:r>
-            <w:proofErr w:type="spellEnd"/>
           </w:p>
         </w:tc>
       </w:tr>
@@ -3453,7 +3327,6 @@
                 <w:szCs w:val="20"/>
               </w:rPr>
             </w:pPr>
-            <w:proofErr w:type="spellStart"/>
             <w:r>
               <w:rPr>
                 <w:sz w:val="20"/>
@@ -3461,7 +3334,6 @@
               </w:rPr>
               <w:t>com.zuehlke.pgadmissions.timers.RefereeNotificationTask</w:t>
             </w:r>
-            <w:proofErr w:type="spellEnd"/>
           </w:p>
         </w:tc>
       </w:tr>
@@ -3501,7 +3373,6 @@
                 <w:szCs w:val="20"/>
               </w:rPr>
             </w:pPr>
-            <w:proofErr w:type="spellStart"/>
             <w:r>
               <w:rPr>
                 <w:sz w:val="20"/>
@@ -3509,7 +3380,6 @@
               </w:rPr>
               <w:t>reference.request</w:t>
             </w:r>
-            <w:proofErr w:type="spellEnd"/>
           </w:p>
         </w:tc>
       </w:tr>
@@ -3602,17 +3472,8 @@
                 <w:sz w:val="20"/>
                 <w:szCs w:val="20"/>
               </w:rPr>
-              <w:t>private/referees/mail/</w:t>
-            </w:r>
-            <w:proofErr w:type="spellStart"/>
-            <w:r>
-              <w:rPr>
-                <w:sz w:val="20"/>
-                <w:szCs w:val="20"/>
-              </w:rPr>
-              <w:t>referee_notification_email.ftl</w:t>
-            </w:r>
-            <w:proofErr w:type="spellEnd"/>
+              <w:t>private/referees/mail/referee_notification_email.ftl</w:t>
+            </w:r>
           </w:p>
         </w:tc>
       </w:tr>
@@ -3686,6 +3547,7 @@
         <w:rPr>
           <w:b/>
         </w:rPr>
+        <w:lastRenderedPageBreak/>
         <w:t>Reference Request Reminder</w:t>
       </w:r>
     </w:p>
@@ -3980,7 +3842,6 @@
                 <w:szCs w:val="20"/>
               </w:rPr>
             </w:pPr>
-            <w:proofErr w:type="spellStart"/>
             <w:r>
               <w:rPr>
                 <w:sz w:val="20"/>
@@ -3988,7 +3849,6 @@
               </w:rPr>
               <w:t>refereeReminderTimerTask</w:t>
             </w:r>
-            <w:proofErr w:type="spellEnd"/>
           </w:p>
         </w:tc>
       </w:tr>
@@ -4028,7 +3888,6 @@
                 <w:szCs w:val="20"/>
               </w:rPr>
             </w:pPr>
-            <w:proofErr w:type="spellStart"/>
             <w:r>
               <w:rPr>
                 <w:sz w:val="20"/>
@@ -4036,7 +3895,6 @@
               </w:rPr>
               <w:t>com.zuehlke.pgadmissions.timers.RefereeReminderTask</w:t>
             </w:r>
-            <w:proofErr w:type="spellEnd"/>
           </w:p>
         </w:tc>
       </w:tr>
@@ -4076,7 +3934,6 @@
                 <w:szCs w:val="20"/>
               </w:rPr>
             </w:pPr>
-            <w:proofErr w:type="spellStart"/>
             <w:r>
               <w:rPr>
                 <w:sz w:val="20"/>
@@ -4084,7 +3941,6 @@
               </w:rPr>
               <w:t>reference.request.reminder</w:t>
             </w:r>
-            <w:proofErr w:type="spellEnd"/>
           </w:p>
         </w:tc>
       </w:tr>
@@ -4145,17 +4001,8 @@
                 <w:sz w:val="20"/>
                 <w:szCs w:val="20"/>
               </w:rPr>
-              <w:t>private/referees/mail/</w:t>
-            </w:r>
-            <w:proofErr w:type="spellStart"/>
-            <w:r>
-              <w:rPr>
-                <w:sz w:val="20"/>
-                <w:szCs w:val="20"/>
-              </w:rPr>
-              <w:t>existing_user_referee_reminder_email.ftl</w:t>
-            </w:r>
-            <w:proofErr w:type="spellEnd"/>
+              <w:t>private/referees/mail/existing_user_referee_reminder_email.ftl</w:t>
+            </w:r>
           </w:p>
           <w:p>
             <w:pPr>
@@ -4186,17 +4033,8 @@
                 <w:sz w:val="20"/>
                 <w:szCs w:val="20"/>
               </w:rPr>
-              <w:t>private/referees/mail/</w:t>
-            </w:r>
-            <w:proofErr w:type="spellStart"/>
-            <w:r>
-              <w:rPr>
-                <w:sz w:val="20"/>
-                <w:szCs w:val="20"/>
-              </w:rPr>
-              <w:t>referee_reminder_email.ftl</w:t>
-            </w:r>
-            <w:proofErr w:type="spellEnd"/>
+              <w:t>private/referees/mail/referee_reminder_email.ftl</w:t>
+            </w:r>
           </w:p>
         </w:tc>
       </w:tr>
@@ -4263,6 +4101,7 @@
         <w:rPr>
           <w:b/>
         </w:rPr>
+        <w:lastRenderedPageBreak/>
         <w:t>Reference Notification (Administrator)</w:t>
       </w:r>
     </w:p>
@@ -4535,7 +4374,6 @@
                 <w:szCs w:val="20"/>
               </w:rPr>
             </w:pPr>
-            <w:proofErr w:type="spellStart"/>
             <w:r>
               <w:rPr>
                 <w:sz w:val="20"/>
@@ -4543,7 +4381,6 @@
               </w:rPr>
               <w:t>com.zuehlke.pgadmissions.services.RefereeService</w:t>
             </w:r>
-            <w:proofErr w:type="spellEnd"/>
           </w:p>
         </w:tc>
       </w:tr>
@@ -4583,7 +4420,6 @@
                 <w:szCs w:val="20"/>
               </w:rPr>
             </w:pPr>
-            <w:proofErr w:type="spellStart"/>
             <w:r>
               <w:rPr>
                 <w:sz w:val="20"/>
@@ -4591,7 +4427,6 @@
               </w:rPr>
               <w:t>reference.provided.admin</w:t>
             </w:r>
-            <w:proofErr w:type="spellEnd"/>
           </w:p>
         </w:tc>
       </w:tr>
@@ -4636,17 +4471,8 @@
                 <w:sz w:val="20"/>
                 <w:szCs w:val="20"/>
               </w:rPr>
-              <w:t>private/staff/admin/mail/</w:t>
-            </w:r>
-            <w:proofErr w:type="spellStart"/>
-            <w:r>
-              <w:rPr>
-                <w:sz w:val="20"/>
-                <w:szCs w:val="20"/>
-              </w:rPr>
-              <w:t>reference_submit_confirmation.ftl</w:t>
-            </w:r>
-            <w:proofErr w:type="spellEnd"/>
+              <w:t>private/staff/admin/mail/reference_submit_confirmation.ftl</w:t>
+            </w:r>
           </w:p>
         </w:tc>
       </w:tr>
@@ -4674,6 +4500,7 @@
         <w:rPr>
           <w:b/>
         </w:rPr>
+        <w:lastRenderedPageBreak/>
         <w:t>Reference Notification (Applicant)</w:t>
       </w:r>
     </w:p>
@@ -4937,7 +4764,6 @@
                 <w:szCs w:val="20"/>
               </w:rPr>
             </w:pPr>
-            <w:proofErr w:type="spellStart"/>
             <w:r>
               <w:rPr>
                 <w:sz w:val="20"/>
@@ -4945,7 +4771,6 @@
               </w:rPr>
               <w:t>com.zuehlke.pgadmissions.services.RefereeService</w:t>
             </w:r>
-            <w:proofErr w:type="spellEnd"/>
           </w:p>
         </w:tc>
       </w:tr>
@@ -4985,7 +4810,6 @@
                 <w:szCs w:val="20"/>
               </w:rPr>
             </w:pPr>
-            <w:proofErr w:type="spellStart"/>
             <w:r>
               <w:rPr>
                 <w:sz w:val="20"/>
@@ -4993,7 +4817,6 @@
               </w:rPr>
               <w:t>reference.provided.applicant</w:t>
             </w:r>
-            <w:proofErr w:type="spellEnd"/>
           </w:p>
         </w:tc>
       </w:tr>
@@ -5038,33 +4861,8 @@
                 <w:sz w:val="20"/>
                 <w:szCs w:val="20"/>
               </w:rPr>
-              <w:t>private/</w:t>
-            </w:r>
-            <w:proofErr w:type="spellStart"/>
-            <w:r>
-              <w:rPr>
-                <w:sz w:val="20"/>
-                <w:szCs w:val="20"/>
-              </w:rPr>
-              <w:t>pgStudents</w:t>
-            </w:r>
-            <w:proofErr w:type="spellEnd"/>
-            <w:r>
-              <w:rPr>
-                <w:sz w:val="20"/>
-                <w:szCs w:val="20"/>
-              </w:rPr>
-              <w:t>/mail/</w:t>
-            </w:r>
-            <w:proofErr w:type="spellStart"/>
-            <w:r>
-              <w:rPr>
-                <w:sz w:val="20"/>
-                <w:szCs w:val="20"/>
-              </w:rPr>
-              <w:t>reference_respond_confirmation.ftl</w:t>
-            </w:r>
-            <w:proofErr w:type="spellEnd"/>
+              <w:t>private/pgStudents/mail/reference_respond_confirmation.ftl</w:t>
+            </w:r>
           </w:p>
         </w:tc>
       </w:tr>
@@ -5092,6 +4890,7 @@
         <w:rPr>
           <w:b/>
         </w:rPr>
+        <w:lastRenderedPageBreak/>
         <w:t>Review Notification</w:t>
       </w:r>
       <w:r>
@@ -5341,7 +5140,6 @@
                 <w:szCs w:val="20"/>
               </w:rPr>
             </w:pPr>
-            <w:proofErr w:type="spellStart"/>
             <w:r>
               <w:rPr>
                 <w:sz w:val="20"/>
@@ -5349,7 +5147,6 @@
               </w:rPr>
               <w:t>moveToReviewNotificationTimerTask</w:t>
             </w:r>
-            <w:proofErr w:type="spellEnd"/>
           </w:p>
         </w:tc>
       </w:tr>
@@ -5389,7 +5186,6 @@
                 <w:szCs w:val="20"/>
               </w:rPr>
             </w:pPr>
-            <w:proofErr w:type="spellStart"/>
             <w:r>
               <w:rPr>
                 <w:sz w:val="20"/>
@@ -5397,7 +5193,6 @@
               </w:rPr>
               <w:t>com.zuehlke.pgadmissions.timers.StateChangeNotificationTask</w:t>
             </w:r>
-            <w:proofErr w:type="spellEnd"/>
           </w:p>
         </w:tc>
       </w:tr>
@@ -5437,7 +5232,6 @@
                 <w:szCs w:val="20"/>
               </w:rPr>
             </w:pPr>
-            <w:proofErr w:type="spellStart"/>
             <w:r>
               <w:rPr>
                 <w:sz w:val="20"/>
@@ -5445,7 +5239,6 @@
               </w:rPr>
               <w:t>review.notification.applicant</w:t>
             </w:r>
-            <w:proofErr w:type="spellEnd"/>
           </w:p>
         </w:tc>
       </w:tr>
@@ -5490,33 +5283,8 @@
                 <w:sz w:val="20"/>
                 <w:szCs w:val="20"/>
               </w:rPr>
-              <w:t>private/</w:t>
-            </w:r>
-            <w:proofErr w:type="spellStart"/>
-            <w:r>
-              <w:rPr>
-                <w:sz w:val="20"/>
-                <w:szCs w:val="20"/>
-              </w:rPr>
-              <w:t>pgStudents</w:t>
-            </w:r>
-            <w:proofErr w:type="spellEnd"/>
-            <w:r>
-              <w:rPr>
-                <w:sz w:val="20"/>
-                <w:szCs w:val="20"/>
-              </w:rPr>
-              <w:t>/mail/</w:t>
-            </w:r>
-            <w:proofErr w:type="spellStart"/>
-            <w:r>
-              <w:rPr>
-                <w:sz w:val="20"/>
-                <w:szCs w:val="20"/>
-              </w:rPr>
-              <w:t>moved_to_review_notification.ftl</w:t>
-            </w:r>
-            <w:proofErr w:type="spellEnd"/>
+              <w:t>private/pgStudents/mail/moved_to_review_notification.ftl</w:t>
+            </w:r>
           </w:p>
         </w:tc>
       </w:tr>
@@ -5595,6 +5363,7 @@
         <w:rPr>
           <w:b/>
         </w:rPr>
+        <w:lastRenderedPageBreak/>
         <w:t>Review Notification (Previous State Review)</w:t>
       </w:r>
     </w:p>
@@ -5745,15 +5514,7 @@
               <w:t>aim to</w:t>
             </w:r>
             <w:r>
-              <w:t xml:space="preserve"> be back in contact with the outcome of this assessment by close of business on &lt;&lt;</w:t>
-            </w:r>
-            <w:proofErr w:type="gramStart"/>
-            <w:r>
-              <w:t>Date(</w:t>
-            </w:r>
-            <w:proofErr w:type="gramEnd"/>
-            <w:r>
-              <w:t>CurrentDateTime + ReviewStageDuration)&gt;&gt;.</w:t>
+              <w:t xml:space="preserve"> be back in contact with the outcome of this assessment by close of business on &lt;&lt;Date(CurrentDateTime + ReviewStageDuration)&gt;&gt;.</w:t>
             </w:r>
           </w:p>
           <w:p/>
@@ -5839,7 +5600,6 @@
                 <w:szCs w:val="20"/>
               </w:rPr>
             </w:pPr>
-            <w:proofErr w:type="spellStart"/>
             <w:r>
               <w:rPr>
                 <w:sz w:val="20"/>
@@ -5847,7 +5607,6 @@
               </w:rPr>
               <w:t>moveToReviewNotificationTimerTask</w:t>
             </w:r>
-            <w:proofErr w:type="spellEnd"/>
           </w:p>
         </w:tc>
       </w:tr>
@@ -5887,7 +5646,6 @@
                 <w:szCs w:val="20"/>
               </w:rPr>
             </w:pPr>
-            <w:proofErr w:type="spellStart"/>
             <w:r>
               <w:rPr>
                 <w:sz w:val="20"/>
@@ -5895,7 +5653,6 @@
               </w:rPr>
               <w:t>com.zuehlke.pgadmissions.timers.StateChangeNotificationTask</w:t>
             </w:r>
-            <w:proofErr w:type="spellEnd"/>
           </w:p>
         </w:tc>
       </w:tr>
@@ -5935,7 +5692,6 @@
                 <w:szCs w:val="20"/>
               </w:rPr>
             </w:pPr>
-            <w:proofErr w:type="spellStart"/>
             <w:r>
               <w:rPr>
                 <w:sz w:val="20"/>
@@ -5943,7 +5699,6 @@
               </w:rPr>
               <w:t>review.notification.applicant</w:t>
             </w:r>
-            <w:proofErr w:type="spellEnd"/>
           </w:p>
         </w:tc>
       </w:tr>
@@ -5988,33 +5743,8 @@
                 <w:sz w:val="20"/>
                 <w:szCs w:val="20"/>
               </w:rPr>
-              <w:t>private/</w:t>
-            </w:r>
-            <w:proofErr w:type="spellStart"/>
-            <w:r>
-              <w:rPr>
-                <w:sz w:val="20"/>
-                <w:szCs w:val="20"/>
-              </w:rPr>
-              <w:t>pgStudents</w:t>
-            </w:r>
-            <w:proofErr w:type="spellEnd"/>
-            <w:r>
-              <w:rPr>
-                <w:sz w:val="20"/>
-                <w:szCs w:val="20"/>
-              </w:rPr>
-              <w:t>/mail/</w:t>
-            </w:r>
-            <w:proofErr w:type="spellStart"/>
-            <w:r>
-              <w:rPr>
-                <w:sz w:val="20"/>
-                <w:szCs w:val="20"/>
-              </w:rPr>
-              <w:t>moved_to_review_notification.ftl</w:t>
-            </w:r>
-            <w:proofErr w:type="spellEnd"/>
+              <w:t>private/pgStudents/mail/moved_to_review_notification.ftl</w:t>
+            </w:r>
           </w:p>
         </w:tc>
       </w:tr>
@@ -6093,6 +5823,7 @@
         <w:rPr>
           <w:b/>
         </w:rPr>
+        <w:lastRenderedPageBreak/>
         <w:t>Review Request</w:t>
       </w:r>
     </w:p>
@@ -6350,7 +6081,6 @@
                 <w:szCs w:val="20"/>
               </w:rPr>
             </w:pPr>
-            <w:proofErr w:type="spellStart"/>
             <w:r>
               <w:rPr>
                 <w:sz w:val="20"/>
@@ -6358,7 +6088,6 @@
               </w:rPr>
               <w:t>reviewerNotificationTimerTask</w:t>
             </w:r>
-            <w:proofErr w:type="spellEnd"/>
           </w:p>
         </w:tc>
       </w:tr>
@@ -6398,7 +6127,6 @@
                 <w:szCs w:val="20"/>
               </w:rPr>
             </w:pPr>
-            <w:proofErr w:type="spellStart"/>
             <w:r>
               <w:rPr>
                 <w:sz w:val="20"/>
@@ -6406,7 +6134,6 @@
               </w:rPr>
               <w:t>com.zuehlke.pgadmissions.timers.ReviewerNotificationTask</w:t>
             </w:r>
-            <w:proofErr w:type="spellEnd"/>
           </w:p>
         </w:tc>
       </w:tr>
@@ -6446,7 +6173,6 @@
                 <w:szCs w:val="20"/>
               </w:rPr>
             </w:pPr>
-            <w:proofErr w:type="spellStart"/>
             <w:r>
               <w:rPr>
                 <w:sz w:val="20"/>
@@ -6454,7 +6180,6 @@
               </w:rPr>
               <w:t>review.request</w:t>
             </w:r>
-            <w:proofErr w:type="spellEnd"/>
           </w:p>
         </w:tc>
       </w:tr>
@@ -6499,17 +6224,8 @@
                 <w:sz w:val="20"/>
                 <w:szCs w:val="20"/>
               </w:rPr>
-              <w:t>private/reviewers/mail/</w:t>
-            </w:r>
-            <w:proofErr w:type="spellStart"/>
-            <w:r>
-              <w:rPr>
-                <w:sz w:val="20"/>
-                <w:szCs w:val="20"/>
-              </w:rPr>
-              <w:t>reviewer_notification_email.ftl</w:t>
-            </w:r>
-            <w:proofErr w:type="spellEnd"/>
+              <w:t>private/reviewers/mail/reviewer_notification_email.ftl</w:t>
+            </w:r>
           </w:p>
         </w:tc>
       </w:tr>
@@ -6537,6 +6253,7 @@
         <w:rPr>
           <w:b/>
         </w:rPr>
+        <w:lastRenderedPageBreak/>
         <w:t>Review Request Reminder</w:t>
       </w:r>
     </w:p>
@@ -6780,7 +6497,6 @@
                 <w:szCs w:val="20"/>
               </w:rPr>
             </w:pPr>
-            <w:proofErr w:type="spellStart"/>
             <w:r>
               <w:rPr>
                 <w:sz w:val="20"/>
@@ -6788,7 +6504,6 @@
               </w:rPr>
               <w:t>reviewerReminderTimerTask</w:t>
             </w:r>
-            <w:proofErr w:type="spellEnd"/>
           </w:p>
         </w:tc>
       </w:tr>
@@ -6828,7 +6543,6 @@
                 <w:szCs w:val="20"/>
               </w:rPr>
             </w:pPr>
-            <w:proofErr w:type="spellStart"/>
             <w:r>
               <w:rPr>
                 <w:sz w:val="20"/>
@@ -6836,7 +6550,6 @@
               </w:rPr>
               <w:t>com.zuehlke.pgadmissions.timers.ReviewerReminderTask</w:t>
             </w:r>
-            <w:proofErr w:type="spellEnd"/>
           </w:p>
         </w:tc>
       </w:tr>
@@ -6876,7 +6589,6 @@
                 <w:szCs w:val="20"/>
               </w:rPr>
             </w:pPr>
-            <w:proofErr w:type="spellStart"/>
             <w:r>
               <w:rPr>
                 <w:sz w:val="20"/>
@@ -6884,7 +6596,6 @@
               </w:rPr>
               <w:t>review.request.reminder</w:t>
             </w:r>
-            <w:proofErr w:type="spellEnd"/>
           </w:p>
         </w:tc>
       </w:tr>
@@ -6929,17 +6640,8 @@
                 <w:sz w:val="20"/>
                 <w:szCs w:val="20"/>
               </w:rPr>
-              <w:t>private/reviewers/mail/</w:t>
-            </w:r>
-            <w:proofErr w:type="spellStart"/>
-            <w:r>
-              <w:rPr>
-                <w:sz w:val="20"/>
-                <w:szCs w:val="20"/>
-              </w:rPr>
-              <w:t>reviewer_reminder_email.ftl</w:t>
-            </w:r>
-            <w:proofErr w:type="spellEnd"/>
+              <w:t>private/reviewers/mail/reviewer_reminder_email.ftl</w:t>
+            </w:r>
           </w:p>
         </w:tc>
       </w:tr>
@@ -6967,6 +6669,7 @@
         <w:rPr>
           <w:b/>
         </w:rPr>
+        <w:lastRenderedPageBreak/>
         <w:t>Review Confirmation</w:t>
       </w:r>
     </w:p>
@@ -7187,7 +6890,6 @@
                 <w:szCs w:val="20"/>
               </w:rPr>
             </w:pPr>
-            <w:proofErr w:type="spellStart"/>
             <w:r>
               <w:rPr>
                 <w:sz w:val="20"/>
@@ -7195,7 +6897,6 @@
               </w:rPr>
               <w:t>adminReviewFeedbackNotificationTimerTask</w:t>
             </w:r>
-            <w:proofErr w:type="spellEnd"/>
           </w:p>
         </w:tc>
       </w:tr>
@@ -7290,7 +6991,6 @@
                 <w:szCs w:val="20"/>
               </w:rPr>
             </w:pPr>
-            <w:proofErr w:type="spellStart"/>
             <w:r>
               <w:rPr>
                 <w:sz w:val="20"/>
@@ -7298,7 +6998,6 @@
               </w:rPr>
               <w:t>review.provided.admin</w:t>
             </w:r>
-            <w:proofErr w:type="spellEnd"/>
             <w:r>
               <w:rPr>
                 <w:sz w:val="20"/>
@@ -7353,17 +7052,8 @@
                 <w:sz w:val="20"/>
                 <w:szCs w:val="20"/>
               </w:rPr>
-              <w:t>private/staff/admin/mail/</w:t>
-            </w:r>
-            <w:proofErr w:type="spellStart"/>
-            <w:r>
-              <w:rPr>
-                <w:sz w:val="20"/>
-                <w:szCs w:val="20"/>
-              </w:rPr>
-              <w:t>review_submission_notification.ftl</w:t>
-            </w:r>
-            <w:proofErr w:type="spellEnd"/>
+              <w:t>private/staff/admin/mail/review_submission_notification.ftl</w:t>
+            </w:r>
           </w:p>
         </w:tc>
       </w:tr>
@@ -7391,6 +7081,7 @@
         <w:rPr>
           <w:b/>
         </w:rPr>
+        <w:lastRenderedPageBreak/>
         <w:t>Review Evaluation Request</w:t>
       </w:r>
     </w:p>
@@ -7774,6 +7465,7 @@
         <w:rPr>
           <w:b/>
         </w:rPr>
+        <w:lastRenderedPageBreak/>
         <w:t xml:space="preserve">Review Evaluation </w:t>
       </w:r>
       <w:r>
@@ -8034,7 +7726,6 @@
                 <w:szCs w:val="20"/>
               </w:rPr>
             </w:pPr>
-            <w:proofErr w:type="spellStart"/>
             <w:r>
               <w:rPr>
                 <w:sz w:val="20"/>
@@ -8042,7 +7733,6 @@
               </w:rPr>
               <w:t>adminReviewReminderTimerTask</w:t>
             </w:r>
-            <w:proofErr w:type="spellEnd"/>
           </w:p>
         </w:tc>
       </w:tr>
@@ -8082,7 +7772,6 @@
                 <w:szCs w:val="20"/>
               </w:rPr>
             </w:pPr>
-            <w:proofErr w:type="spellStart"/>
             <w:r>
               <w:rPr>
                 <w:sz w:val="20"/>
@@ -8090,7 +7779,6 @@
               </w:rPr>
               <w:t>com.zuehlke.pgadmissions.timers.AdminReminderTimerTask</w:t>
             </w:r>
-            <w:proofErr w:type="spellEnd"/>
           </w:p>
         </w:tc>
       </w:tr>
@@ -8130,7 +7818,6 @@
                 <w:szCs w:val="20"/>
               </w:rPr>
             </w:pPr>
-            <w:proofErr w:type="spellStart"/>
             <w:r>
               <w:rPr>
                 <w:sz w:val="20"/>
@@ -8138,7 +7825,6 @@
               </w:rPr>
               <w:t>review.evaluation.reminder</w:t>
             </w:r>
-            <w:proofErr w:type="spellEnd"/>
           </w:p>
         </w:tc>
       </w:tr>
@@ -8183,17 +7869,8 @@
                 <w:sz w:val="20"/>
                 <w:szCs w:val="20"/>
               </w:rPr>
-              <w:t>private/staff/admin/mail/</w:t>
-            </w:r>
-            <w:proofErr w:type="spellStart"/>
-            <w:r>
-              <w:rPr>
-                <w:sz w:val="20"/>
-                <w:szCs w:val="20"/>
-              </w:rPr>
-              <w:t>application_review_reminder.ftl</w:t>
-            </w:r>
-            <w:proofErr w:type="spellEnd"/>
+              <w:t>private/staff/admin/mail/application_review_reminder.ftl</w:t>
+            </w:r>
           </w:p>
         </w:tc>
       </w:tr>
@@ -8235,6 +7912,7 @@
         <w:rPr>
           <w:b/>
         </w:rPr>
+        <w:lastRenderedPageBreak/>
         <w:t xml:space="preserve">Interview </w:t>
       </w:r>
       <w:r>
@@ -8445,13 +8123,8 @@
           <w:p/>
           <w:p>
             <w:r>
-              <w:t>&lt;&lt;</w:t>
-            </w:r>
-            <w:proofErr w:type="gramStart"/>
-            <w:r>
-              <w:t>IfExists(</w:t>
-            </w:r>
-            <w:proofErr w:type="gramEnd"/>
+              <w:t>&lt;&lt;IfExists(</w:t>
+            </w:r>
             <w:r>
               <w:t>InterviewLocation</w:t>
             </w:r>
@@ -8569,7 +8242,6 @@
                 <w:szCs w:val="20"/>
               </w:rPr>
             </w:pPr>
-            <w:proofErr w:type="spellStart"/>
             <w:r>
               <w:rPr>
                 <w:sz w:val="20"/>
@@ -8577,7 +8249,6 @@
               </w:rPr>
               <w:t>moveToInterviewNotificationTimerTask</w:t>
             </w:r>
-            <w:proofErr w:type="spellEnd"/>
           </w:p>
         </w:tc>
       </w:tr>
@@ -8617,7 +8288,6 @@
                 <w:szCs w:val="20"/>
               </w:rPr>
             </w:pPr>
-            <w:proofErr w:type="spellStart"/>
             <w:r>
               <w:rPr>
                 <w:sz w:val="20"/>
@@ -8625,7 +8295,6 @@
               </w:rPr>
               <w:t>com.zuehlke.pgadmissions.timers.StateChangeNotificationTask</w:t>
             </w:r>
-            <w:proofErr w:type="spellEnd"/>
           </w:p>
         </w:tc>
       </w:tr>
@@ -8665,7 +8334,6 @@
                 <w:szCs w:val="20"/>
               </w:rPr>
             </w:pPr>
-            <w:proofErr w:type="spellStart"/>
             <w:r>
               <w:rPr>
                 <w:sz w:val="20"/>
@@ -8673,7 +8341,6 @@
               </w:rPr>
               <w:t>interview.notification.applicant</w:t>
             </w:r>
-            <w:proofErr w:type="spellEnd"/>
           </w:p>
         </w:tc>
       </w:tr>
@@ -8718,33 +8385,8 @@
                 <w:sz w:val="20"/>
                 <w:szCs w:val="20"/>
               </w:rPr>
-              <w:t>private/</w:t>
-            </w:r>
-            <w:proofErr w:type="spellStart"/>
-            <w:r>
-              <w:rPr>
-                <w:sz w:val="20"/>
-                <w:szCs w:val="20"/>
-              </w:rPr>
-              <w:t>pgStudents</w:t>
-            </w:r>
-            <w:proofErr w:type="spellEnd"/>
-            <w:r>
-              <w:rPr>
-                <w:sz w:val="20"/>
-                <w:szCs w:val="20"/>
-              </w:rPr>
-              <w:t>/mail/</w:t>
-            </w:r>
-            <w:proofErr w:type="spellStart"/>
-            <w:r>
-              <w:rPr>
-                <w:sz w:val="20"/>
-                <w:szCs w:val="20"/>
-              </w:rPr>
-              <w:t>moved_to_interview_notification.ftl</w:t>
-            </w:r>
-            <w:proofErr w:type="spellEnd"/>
+              <w:t>private/pgStudents/mail/moved_to_interview_notification.ftl</w:t>
+            </w:r>
           </w:p>
         </w:tc>
       </w:tr>
@@ -8772,6 +8414,7 @@
         <w:rPr>
           <w:b/>
         </w:rPr>
+        <w:lastRenderedPageBreak/>
         <w:t>Interview Notification</w:t>
       </w:r>
       <w:r>
@@ -9056,7 +8699,6 @@
                 <w:szCs w:val="20"/>
               </w:rPr>
             </w:pPr>
-            <w:proofErr w:type="spellStart"/>
             <w:r>
               <w:rPr>
                 <w:sz w:val="20"/>
@@ -9064,7 +8706,6 @@
               </w:rPr>
               <w:t>interviewerNotificationTimerTask</w:t>
             </w:r>
-            <w:proofErr w:type="spellEnd"/>
           </w:p>
         </w:tc>
       </w:tr>
@@ -9104,7 +8745,6 @@
                 <w:szCs w:val="20"/>
               </w:rPr>
             </w:pPr>
-            <w:proofErr w:type="spellStart"/>
             <w:r>
               <w:rPr>
                 <w:sz w:val="20"/>
@@ -9112,7 +8752,6 @@
               </w:rPr>
               <w:t>com.zuehlke.pgadmissions.timers.InterviewerNotificationTask</w:t>
             </w:r>
-            <w:proofErr w:type="spellEnd"/>
           </w:p>
         </w:tc>
       </w:tr>
@@ -9152,7 +8791,6 @@
                 <w:szCs w:val="20"/>
               </w:rPr>
             </w:pPr>
-            <w:proofErr w:type="spellStart"/>
             <w:r>
               <w:rPr>
                 <w:sz w:val="20"/>
@@ -9160,7 +8798,6 @@
               </w:rPr>
               <w:t>interview.notification.interviewer</w:t>
             </w:r>
-            <w:proofErr w:type="spellEnd"/>
           </w:p>
         </w:tc>
       </w:tr>
@@ -9205,17 +8842,8 @@
                 <w:sz w:val="20"/>
                 <w:szCs w:val="20"/>
               </w:rPr>
-              <w:t>private/interviewers/mail/</w:t>
-            </w:r>
-            <w:proofErr w:type="spellStart"/>
-            <w:r>
-              <w:rPr>
-                <w:sz w:val="20"/>
-                <w:szCs w:val="20"/>
-              </w:rPr>
-              <w:t>interviewer_notification_email.ftl</w:t>
-            </w:r>
-            <w:proofErr w:type="spellEnd"/>
+              <w:t>private/interviewers/mail/interviewer_notification_email.ftl</w:t>
+            </w:r>
           </w:p>
         </w:tc>
       </w:tr>
@@ -9243,6 +8871,7 @@
         <w:rPr>
           <w:b/>
         </w:rPr>
+        <w:lastRenderedPageBreak/>
         <w:t xml:space="preserve">Interview </w:t>
       </w:r>
       <w:r>
@@ -9617,6 +9246,7 @@
         <w:rPr>
           <w:b/>
         </w:rPr>
+        <w:lastRenderedPageBreak/>
         <w:t>Interview Feedback Reminder</w:t>
       </w:r>
     </w:p>
@@ -9832,7 +9462,6 @@
                 <w:szCs w:val="20"/>
               </w:rPr>
             </w:pPr>
-            <w:proofErr w:type="spellStart"/>
             <w:r>
               <w:rPr>
                 <w:sz w:val="20"/>
@@ -9840,7 +9469,6 @@
               </w:rPr>
               <w:t>interviewerReminderTimerTask</w:t>
             </w:r>
-            <w:proofErr w:type="spellEnd"/>
           </w:p>
         </w:tc>
       </w:tr>
@@ -9880,7 +9508,6 @@
                 <w:szCs w:val="20"/>
               </w:rPr>
             </w:pPr>
-            <w:proofErr w:type="spellStart"/>
             <w:r>
               <w:rPr>
                 <w:sz w:val="20"/>
@@ -9888,7 +9515,6 @@
               </w:rPr>
               <w:t>com.zuehlke.pgadmissions.timers.InterviewerReminderTask</w:t>
             </w:r>
-            <w:proofErr w:type="spellEnd"/>
           </w:p>
         </w:tc>
       </w:tr>
@@ -9928,7 +9554,6 @@
                 <w:szCs w:val="20"/>
               </w:rPr>
             </w:pPr>
-            <w:proofErr w:type="spellStart"/>
             <w:r>
               <w:rPr>
                 <w:sz w:val="20"/>
@@ -9936,7 +9561,6 @@
               </w:rPr>
               <w:t>interview.feedback.request.reminder</w:t>
             </w:r>
-            <w:proofErr w:type="spellEnd"/>
           </w:p>
         </w:tc>
       </w:tr>
@@ -9981,17 +9605,8 @@
                 <w:sz w:val="20"/>
                 <w:szCs w:val="20"/>
               </w:rPr>
-              <w:t>private/interviewers/mail/</w:t>
-            </w:r>
-            <w:proofErr w:type="spellStart"/>
-            <w:r>
-              <w:rPr>
-                <w:sz w:val="20"/>
-                <w:szCs w:val="20"/>
-              </w:rPr>
-              <w:t>interviewer_reminder_email.ftl</w:t>
-            </w:r>
-            <w:proofErr w:type="spellEnd"/>
+              <w:t>private/interviewers/mail/interviewer_reminder_email.ftl</w:t>
+            </w:r>
           </w:p>
         </w:tc>
       </w:tr>
@@ -10019,6 +9634,7 @@
         <w:rPr>
           <w:b/>
         </w:rPr>
+        <w:lastRenderedPageBreak/>
         <w:t>Rejection (Validation)</w:t>
       </w:r>
     </w:p>
@@ -10270,7 +9886,6 @@
                 <w:szCs w:val="20"/>
               </w:rPr>
             </w:pPr>
-            <w:proofErr w:type="spellStart"/>
             <w:r>
               <w:rPr>
                 <w:sz w:val="20"/>
@@ -10278,7 +9893,6 @@
               </w:rPr>
               <w:t>moveToRejectNotificationTimerTask</w:t>
             </w:r>
-            <w:proofErr w:type="spellEnd"/>
           </w:p>
         </w:tc>
       </w:tr>
@@ -10318,7 +9932,6 @@
                 <w:szCs w:val="20"/>
               </w:rPr>
             </w:pPr>
-            <w:proofErr w:type="spellStart"/>
             <w:r>
               <w:rPr>
                 <w:sz w:val="20"/>
@@ -10326,7 +9939,6 @@
               </w:rPr>
               <w:t>com.zuehlke.pgadmissions.timers.StateChangeNotificationTask</w:t>
             </w:r>
-            <w:proofErr w:type="spellEnd"/>
           </w:p>
         </w:tc>
       </w:tr>
@@ -10366,7 +9978,6 @@
                 <w:szCs w:val="20"/>
               </w:rPr>
             </w:pPr>
-            <w:proofErr w:type="spellStart"/>
             <w:r>
               <w:rPr>
                 <w:sz w:val="20"/>
@@ -10374,7 +9985,6 @@
               </w:rPr>
               <w:t>rejection.notification</w:t>
             </w:r>
-            <w:proofErr w:type="spellEnd"/>
           </w:p>
         </w:tc>
       </w:tr>
@@ -10419,33 +10029,8 @@
                 <w:sz w:val="20"/>
                 <w:szCs w:val="20"/>
               </w:rPr>
-              <w:t>private/</w:t>
-            </w:r>
-            <w:proofErr w:type="spellStart"/>
-            <w:r>
-              <w:rPr>
-                <w:sz w:val="20"/>
-                <w:szCs w:val="20"/>
-              </w:rPr>
-              <w:t>pgStudents</w:t>
-            </w:r>
-            <w:proofErr w:type="spellEnd"/>
-            <w:r>
-              <w:rPr>
-                <w:sz w:val="20"/>
-                <w:szCs w:val="20"/>
-              </w:rPr>
-              <w:t>/mail/</w:t>
-            </w:r>
-            <w:proofErr w:type="spellStart"/>
-            <w:r>
-              <w:rPr>
-                <w:sz w:val="20"/>
-                <w:szCs w:val="20"/>
-              </w:rPr>
-              <w:t>rejected_notification.ftl</w:t>
-            </w:r>
-            <w:proofErr w:type="spellEnd"/>
+              <w:t>private/pgStudents/mail/rejected_notification.ftl</w:t>
+            </w:r>
           </w:p>
         </w:tc>
       </w:tr>
@@ -10524,6 +10109,7 @@
         <w:rPr>
           <w:b/>
         </w:rPr>
+        <w:lastRenderedPageBreak/>
         <w:t>Rejection (Review)</w:t>
       </w:r>
     </w:p>
@@ -10763,7 +10349,6 @@
                 <w:szCs w:val="20"/>
               </w:rPr>
             </w:pPr>
-            <w:proofErr w:type="spellStart"/>
             <w:r>
               <w:rPr>
                 <w:sz w:val="20"/>
@@ -10771,7 +10356,6 @@
               </w:rPr>
               <w:t>moveToRejectNotificationTimerTask</w:t>
             </w:r>
-            <w:proofErr w:type="spellEnd"/>
           </w:p>
         </w:tc>
       </w:tr>
@@ -10811,7 +10395,6 @@
                 <w:szCs w:val="20"/>
               </w:rPr>
             </w:pPr>
-            <w:proofErr w:type="spellStart"/>
             <w:r>
               <w:rPr>
                 <w:sz w:val="20"/>
@@ -10819,7 +10402,6 @@
               </w:rPr>
               <w:t>com.zuehlke.pgadmissions.timers.StateChangeNotificationTask</w:t>
             </w:r>
-            <w:proofErr w:type="spellEnd"/>
           </w:p>
         </w:tc>
       </w:tr>
@@ -10859,7 +10441,6 @@
                 <w:szCs w:val="20"/>
               </w:rPr>
             </w:pPr>
-            <w:proofErr w:type="spellStart"/>
             <w:r>
               <w:rPr>
                 <w:sz w:val="20"/>
@@ -10867,7 +10448,6 @@
               </w:rPr>
               <w:t>rejection.notification</w:t>
             </w:r>
-            <w:proofErr w:type="spellEnd"/>
           </w:p>
         </w:tc>
       </w:tr>
@@ -10912,33 +10492,8 @@
                 <w:sz w:val="20"/>
                 <w:szCs w:val="20"/>
               </w:rPr>
-              <w:t>private/</w:t>
-            </w:r>
-            <w:proofErr w:type="spellStart"/>
-            <w:r>
-              <w:rPr>
-                <w:sz w:val="20"/>
-                <w:szCs w:val="20"/>
-              </w:rPr>
-              <w:t>pgStudents</w:t>
-            </w:r>
-            <w:proofErr w:type="spellEnd"/>
-            <w:r>
-              <w:rPr>
-                <w:sz w:val="20"/>
-                <w:szCs w:val="20"/>
-              </w:rPr>
-              <w:t>/mail/</w:t>
-            </w:r>
-            <w:proofErr w:type="spellStart"/>
-            <w:r>
-              <w:rPr>
-                <w:sz w:val="20"/>
-                <w:szCs w:val="20"/>
-              </w:rPr>
-              <w:t>rejected_notification.ftl</w:t>
-            </w:r>
-            <w:proofErr w:type="spellEnd"/>
+              <w:t>private/pgStudents/mail/rejected_notification.ftl</w:t>
+            </w:r>
           </w:p>
         </w:tc>
       </w:tr>
@@ -11017,6 +10572,7 @@
         <w:rPr>
           <w:b/>
         </w:rPr>
+        <w:lastRenderedPageBreak/>
         <w:t>Rejection (Interview</w:t>
       </w:r>
       <w:r>
@@ -11265,7 +10821,6 @@
                 <w:szCs w:val="20"/>
               </w:rPr>
             </w:pPr>
-            <w:proofErr w:type="spellStart"/>
             <w:r>
               <w:rPr>
                 <w:sz w:val="20"/>
@@ -11273,7 +10828,6 @@
               </w:rPr>
               <w:t>moveToRejectNotificationTimerTask</w:t>
             </w:r>
-            <w:proofErr w:type="spellEnd"/>
           </w:p>
         </w:tc>
       </w:tr>
@@ -11313,7 +10867,6 @@
                 <w:szCs w:val="20"/>
               </w:rPr>
             </w:pPr>
-            <w:proofErr w:type="spellStart"/>
             <w:r>
               <w:rPr>
                 <w:sz w:val="20"/>
@@ -11321,7 +10874,6 @@
               </w:rPr>
               <w:t>com.zuehlke.pgadmissions.timers.StateChangeNotificationTask</w:t>
             </w:r>
-            <w:proofErr w:type="spellEnd"/>
           </w:p>
         </w:tc>
       </w:tr>
@@ -11361,7 +10913,6 @@
                 <w:szCs w:val="20"/>
               </w:rPr>
             </w:pPr>
-            <w:proofErr w:type="spellStart"/>
             <w:r>
               <w:rPr>
                 <w:sz w:val="20"/>
@@ -11369,7 +10920,6 @@
               </w:rPr>
               <w:t>rejection.notification</w:t>
             </w:r>
-            <w:proofErr w:type="spellEnd"/>
           </w:p>
         </w:tc>
       </w:tr>
@@ -11414,33 +10964,8 @@
                 <w:sz w:val="20"/>
                 <w:szCs w:val="20"/>
               </w:rPr>
-              <w:t>private/</w:t>
-            </w:r>
-            <w:proofErr w:type="spellStart"/>
-            <w:r>
-              <w:rPr>
-                <w:sz w:val="20"/>
-                <w:szCs w:val="20"/>
-              </w:rPr>
-              <w:t>pgStudents</w:t>
-            </w:r>
-            <w:proofErr w:type="spellEnd"/>
-            <w:r>
-              <w:rPr>
-                <w:sz w:val="20"/>
-                <w:szCs w:val="20"/>
-              </w:rPr>
-              <w:t>/mail/</w:t>
-            </w:r>
-            <w:proofErr w:type="spellStart"/>
-            <w:r>
-              <w:rPr>
-                <w:sz w:val="20"/>
-                <w:szCs w:val="20"/>
-              </w:rPr>
-              <w:t>rejected_notification.ftl</w:t>
-            </w:r>
-            <w:proofErr w:type="spellEnd"/>
+              <w:t>private/pgStudents/mail/rejected_notification.ftl</w:t>
+            </w:r>
           </w:p>
         </w:tc>
       </w:tr>
@@ -11504,6 +11029,7 @@
     </w:p>
     <w:p>
       <w:r>
+        <w:lastRenderedPageBreak/>
         <w:t>Missing template text:</w:t>
       </w:r>
     </w:p>
@@ -11552,7 +11078,6 @@
                 <w:szCs w:val="20"/>
               </w:rPr>
             </w:pPr>
-            <w:proofErr w:type="spellStart"/>
             <w:r>
               <w:rPr>
                 <w:sz w:val="20"/>
@@ -11560,7 +11085,6 @@
               </w:rPr>
               <w:t>adminAssignedReviewerNotificationTimerTask</w:t>
             </w:r>
-            <w:proofErr w:type="spellEnd"/>
           </w:p>
         </w:tc>
       </w:tr>
@@ -11642,7 +11166,6 @@
                 <w:szCs w:val="20"/>
               </w:rPr>
             </w:pPr>
-            <w:proofErr w:type="spellStart"/>
             <w:r>
               <w:rPr>
                 <w:sz w:val="20"/>
@@ -11650,7 +11173,6 @@
               </w:rPr>
               <w:t>reviewer.assigned.admin</w:t>
             </w:r>
-            <w:proofErr w:type="spellEnd"/>
           </w:p>
         </w:tc>
       </w:tr>
@@ -11693,17 +11215,8 @@
                 <w:sz w:val="20"/>
                 <w:szCs w:val="20"/>
               </w:rPr>
-              <w:t>private/staff/admin/mail/</w:t>
-            </w:r>
-            <w:proofErr w:type="spellStart"/>
-            <w:r>
-              <w:rPr>
-                <w:sz w:val="20"/>
-                <w:szCs w:val="20"/>
-              </w:rPr>
-              <w:t>reviewer_assigned_notification.ftl</w:t>
-            </w:r>
-            <w:proofErr w:type="spellEnd"/>
+              <w:t>private/staff/admin/mail/reviewer_assigned_notification.ftl</w:t>
+            </w:r>
           </w:p>
         </w:tc>
       </w:tr>
@@ -11753,7 +11266,6 @@
                 <w:szCs w:val="20"/>
               </w:rPr>
             </w:pPr>
-            <w:proofErr w:type="spellStart"/>
             <w:r>
               <w:rPr>
                 <w:sz w:val="20"/>
@@ -11761,7 +11273,6 @@
               </w:rPr>
               <w:t>adminInterviewFeedbackNotificationTimerTask</w:t>
             </w:r>
-            <w:proofErr w:type="spellEnd"/>
           </w:p>
         </w:tc>
       </w:tr>
@@ -11843,7 +11354,6 @@
                 <w:szCs w:val="20"/>
               </w:rPr>
             </w:pPr>
-            <w:proofErr w:type="spellStart"/>
             <w:r>
               <w:rPr>
                 <w:sz w:val="20"/>
@@ -11851,7 +11361,6 @@
               </w:rPr>
               <w:t>interview.feedback.notification</w:t>
             </w:r>
-            <w:proofErr w:type="spellEnd"/>
           </w:p>
         </w:tc>
       </w:tr>
@@ -11894,17 +11403,8 @@
                 <w:sz w:val="20"/>
                 <w:szCs w:val="20"/>
               </w:rPr>
-              <w:t>private/staff/admin/mail/</w:t>
-            </w:r>
-            <w:proofErr w:type="spellStart"/>
-            <w:r>
-              <w:rPr>
-                <w:sz w:val="20"/>
-                <w:szCs w:val="20"/>
-              </w:rPr>
-              <w:t>interview_submission_notification.ftl</w:t>
-            </w:r>
-            <w:proofErr w:type="spellEnd"/>
+              <w:t>private/staff/admin/mail/interview_submission_notification.ftl</w:t>
+            </w:r>
           </w:p>
         </w:tc>
       </w:tr>
@@ -11954,7 +11454,6 @@
                 <w:szCs w:val="20"/>
               </w:rPr>
             </w:pPr>
-            <w:proofErr w:type="spellStart"/>
             <w:r>
               <w:rPr>
                 <w:sz w:val="20"/>
@@ -11962,7 +11461,6 @@
               </w:rPr>
               <w:t>adminInterviewReminderTimerTask</w:t>
             </w:r>
-            <w:proofErr w:type="spellEnd"/>
           </w:p>
         </w:tc>
       </w:tr>
@@ -12000,7 +11498,6 @@
                 <w:szCs w:val="20"/>
               </w:rPr>
             </w:pPr>
-            <w:proofErr w:type="spellStart"/>
             <w:r>
               <w:rPr>
                 <w:sz w:val="20"/>
@@ -12008,7 +11505,6 @@
               </w:rPr>
               <w:t>com.zuehlke.pgadmissions.timers.AdminReminderTimerTask</w:t>
             </w:r>
-            <w:proofErr w:type="spellEnd"/>
           </w:p>
         </w:tc>
       </w:tr>
@@ -12046,7 +11542,6 @@
                 <w:szCs w:val="20"/>
               </w:rPr>
             </w:pPr>
-            <w:proofErr w:type="spellStart"/>
             <w:r>
               <w:rPr>
                 <w:sz w:val="20"/>
@@ -12054,7 +11549,6 @@
               </w:rPr>
               <w:t>interview.feedback.evaluation.reminder</w:t>
             </w:r>
-            <w:proofErr w:type="spellEnd"/>
           </w:p>
         </w:tc>
       </w:tr>
@@ -12097,17 +11591,8 @@
                 <w:sz w:val="20"/>
                 <w:szCs w:val="20"/>
               </w:rPr>
-              <w:t>private/staff/admin/mail/</w:t>
-            </w:r>
-            <w:proofErr w:type="spellStart"/>
-            <w:r>
-              <w:rPr>
-                <w:sz w:val="20"/>
-                <w:szCs w:val="20"/>
-              </w:rPr>
-              <w:t>application_interview_reminder.ftl</w:t>
-            </w:r>
-            <w:proofErr w:type="spellEnd"/>
+              <w:t>private/staff/admin/mail/application_interview_reminder.ftl</w:t>
+            </w:r>
           </w:p>
         </w:tc>
       </w:tr>
@@ -12196,7 +11681,6 @@
                 <w:szCs w:val="20"/>
               </w:rPr>
             </w:pPr>
-            <w:proofErr w:type="spellStart"/>
             <w:r>
               <w:rPr>
                 <w:sz w:val="20"/>
@@ -12204,7 +11688,6 @@
               </w:rPr>
               <w:t>adminRejectNotificationTask</w:t>
             </w:r>
-            <w:proofErr w:type="spellEnd"/>
           </w:p>
         </w:tc>
       </w:tr>
@@ -12242,7 +11725,6 @@
                 <w:szCs w:val="20"/>
               </w:rPr>
             </w:pPr>
-            <w:proofErr w:type="spellStart"/>
             <w:r>
               <w:rPr>
                 <w:sz w:val="20"/>
@@ -12250,7 +11732,6 @@
               </w:rPr>
               <w:t>com.zuehlke.pgadmissions.timers.AdminRejectNotificationTask</w:t>
             </w:r>
-            <w:proofErr w:type="spellEnd"/>
           </w:p>
         </w:tc>
       </w:tr>
@@ -12288,7 +11769,6 @@
                 <w:szCs w:val="20"/>
               </w:rPr>
             </w:pPr>
-            <w:proofErr w:type="spellStart"/>
             <w:r>
               <w:rPr>
                 <w:sz w:val="20"/>
@@ -12296,7 +11776,6 @@
               </w:rPr>
               <w:t>rejection.notification</w:t>
             </w:r>
-            <w:proofErr w:type="spellEnd"/>
           </w:p>
         </w:tc>
       </w:tr>
@@ -12339,17 +11818,8 @@
                 <w:sz w:val="20"/>
                 <w:szCs w:val="20"/>
               </w:rPr>
-              <w:t>private/staff/admin/mail/</w:t>
-            </w:r>
-            <w:proofErr w:type="spellStart"/>
-            <w:r>
-              <w:rPr>
-                <w:sz w:val="20"/>
-                <w:szCs w:val="20"/>
-              </w:rPr>
-              <w:t>rejected_notification.ftl</w:t>
-            </w:r>
-            <w:proofErr w:type="spellEnd"/>
+              <w:t>private/staff/admin/mail/rejected_notification.ftl</w:t>
+            </w:r>
           </w:p>
         </w:tc>
       </w:tr>
@@ -12473,7 +11943,6 @@
                 <w:szCs w:val="20"/>
               </w:rPr>
             </w:pPr>
-            <w:proofErr w:type="spellStart"/>
             <w:r>
               <w:rPr>
                 <w:sz w:val="20"/>
@@ -12481,7 +11950,6 @@
               </w:rPr>
               <w:t>com.zuehlke.pgadmissions.mail.RegistryMailSender</w:t>
             </w:r>
-            <w:proofErr w:type="spellEnd"/>
           </w:p>
         </w:tc>
       </w:tr>
@@ -12568,17 +12036,8 @@
                 <w:sz w:val="20"/>
                 <w:szCs w:val="20"/>
               </w:rPr>
-              <w:t>private/staff/admin/mail/</w:t>
-            </w:r>
-            <w:proofErr w:type="spellStart"/>
-            <w:r>
-              <w:rPr>
-                <w:sz w:val="20"/>
-                <w:szCs w:val="20"/>
-              </w:rPr>
-              <w:t>registry_validation_request.ftl</w:t>
-            </w:r>
-            <w:proofErr w:type="spellEnd"/>
+              <w:t>private/staff/admin/mail/registry_validation_request.ftl</w:t>
+            </w:r>
           </w:p>
         </w:tc>
       </w:tr>
@@ -12671,7 +12130,6 @@
                 <w:szCs w:val="20"/>
               </w:rPr>
             </w:pPr>
-            <w:proofErr w:type="spellStart"/>
             <w:r>
               <w:rPr>
                 <w:sz w:val="20"/>
@@ -12679,7 +12137,6 @@
               </w:rPr>
               <w:t>com.zuehlke.pgadmissions.services.UserService</w:t>
             </w:r>
-            <w:proofErr w:type="spellEnd"/>
           </w:p>
         </w:tc>
       </w:tr>
@@ -12717,7 +12174,6 @@
                 <w:szCs w:val="20"/>
               </w:rPr>
             </w:pPr>
-            <w:proofErr w:type="spellStart"/>
             <w:r>
               <w:rPr>
                 <w:sz w:val="20"/>
@@ -12725,7 +12181,6 @@
               </w:rPr>
               <w:t>registration.confirmation.referee</w:t>
             </w:r>
-            <w:proofErr w:type="spellEnd"/>
           </w:p>
         </w:tc>
       </w:tr>
@@ -12768,17 +12223,8 @@
                 <w:sz w:val="20"/>
                 <w:szCs w:val="20"/>
               </w:rPr>
-              <w:t>private/referees/mail/</w:t>
-            </w:r>
-            <w:proofErr w:type="spellStart"/>
-            <w:r>
-              <w:rPr>
-                <w:sz w:val="20"/>
-                <w:szCs w:val="20"/>
-              </w:rPr>
-              <w:t>register_referee_confirmation.ftl</w:t>
-            </w:r>
-            <w:proofErr w:type="spellEnd"/>
+              <w:t>private/referees/mail/register_referee_confirmation.ftl</w:t>
+            </w:r>
           </w:p>
         </w:tc>
       </w:tr>
@@ -12837,6 +12283,7 @@
                 <w:sz w:val="20"/>
                 <w:szCs w:val="20"/>
               </w:rPr>
+              <w:lastRenderedPageBreak/>
               <w:t>Name</w:t>
             </w:r>
           </w:p>
@@ -12853,7 +12300,6 @@
                 <w:szCs w:val="20"/>
               </w:rPr>
             </w:pPr>
-            <w:proofErr w:type="spellStart"/>
             <w:r>
               <w:rPr>
                 <w:sz w:val="20"/>
@@ -12861,7 +12307,6 @@
               </w:rPr>
               <w:t>moveToApprovalNotificationTimerTask</w:t>
             </w:r>
-            <w:proofErr w:type="spellEnd"/>
           </w:p>
         </w:tc>
       </w:tr>
@@ -12900,15 +12345,67 @@
                 <w:szCs w:val="20"/>
               </w:rPr>
             </w:pPr>
-            <w:proofErr w:type="spellStart"/>
-            <w:r>
-              <w:rPr>
-                <w:sz w:val="20"/>
-                <w:szCs w:val="20"/>
-              </w:rPr>
-              <w:t>com.zuehlke.pgadmissions.services</w:t>
-            </w:r>
-            <w:proofErr w:type="spellEnd"/>
+            <w:r>
+              <w:rPr>
+                <w:sz w:val="20"/>
+                <w:szCs w:val="20"/>
+              </w:rPr>
+              <w:t>com.zuehlke.pgadmissions.services.</w:t>
+            </w:r>
+            <w:r>
+              <w:t xml:space="preserve"> </w:t>
+            </w:r>
+            <w:r>
+              <w:rPr>
+                <w:sz w:val="20"/>
+                <w:szCs w:val="20"/>
+              </w:rPr>
+              <w:t>StateChangeNotificationTask</w:t>
+            </w:r>
+          </w:p>
+        </w:tc>
+      </w:tr>
+      <w:tr>
+        <w:tc>
+          <w:tcPr>
+            <w:tcW w:w="1908" w:type="dxa"/>
+          </w:tcPr>
+          <w:p>
+            <w:pPr>
+              <w:spacing w:after="120"/>
+              <w:rPr>
+                <w:sz w:val="20"/>
+                <w:szCs w:val="20"/>
+              </w:rPr>
+            </w:pPr>
+            <w:r>
+              <w:rPr>
+                <w:sz w:val="20"/>
+                <w:szCs w:val="20"/>
+              </w:rPr>
+              <w:t>Subject-Code</w:t>
+            </w:r>
+          </w:p>
+        </w:tc>
+        <w:tc>
+          <w:tcPr>
+            <w:tcW w:w="7334" w:type="dxa"/>
+          </w:tcPr>
+          <w:p>
+            <w:pPr>
+              <w:spacing w:after="120"/>
+              <w:rPr>
+                <w:sz w:val="20"/>
+                <w:szCs w:val="20"/>
+              </w:rPr>
+            </w:pPr>
+            <w:r>
+              <w:rPr>
+                <w:sz w:val="20"/>
+                <w:szCs w:val="20"/>
+              </w:rPr>
+              <w:t>approval</w:t>
+            </w:r>
             <w:r>
               <w:rPr>
                 <w:sz w:val="20"/>
@@ -12919,61 +12416,13 @@
             <w:r>
               <w:t xml:space="preserve"> </w:t>
             </w:r>
-            <w:proofErr w:type="spellStart"/>
-            <w:r>
-              <w:rPr>
-                <w:sz w:val="20"/>
-                <w:szCs w:val="20"/>
-              </w:rPr>
-              <w:t>StateChangeNotificationTask</w:t>
-            </w:r>
-            <w:proofErr w:type="spellEnd"/>
-          </w:p>
-        </w:tc>
-      </w:tr>
-      <w:tr>
-        <w:tc>
-          <w:tcPr>
-            <w:tcW w:w="1908" w:type="dxa"/>
-          </w:tcPr>
-          <w:p>
-            <w:pPr>
-              <w:spacing w:after="120"/>
-              <w:rPr>
-                <w:sz w:val="20"/>
-                <w:szCs w:val="20"/>
-              </w:rPr>
-            </w:pPr>
-            <w:r>
-              <w:rPr>
-                <w:sz w:val="20"/>
-                <w:szCs w:val="20"/>
-              </w:rPr>
-              <w:t>Subject-Code</w:t>
-            </w:r>
-          </w:p>
-        </w:tc>
-        <w:tc>
-          <w:tcPr>
-            <w:tcW w:w="7334" w:type="dxa"/>
-          </w:tcPr>
-          <w:p>
-            <w:pPr>
-              <w:spacing w:after="120"/>
-              <w:rPr>
-                <w:sz w:val="20"/>
-                <w:szCs w:val="20"/>
-              </w:rPr>
-            </w:pPr>
-            <w:proofErr w:type="gramStart"/>
-            <w:r>
-              <w:rPr>
-                <w:sz w:val="20"/>
-                <w:szCs w:val="20"/>
-              </w:rPr>
-              <w:t>approval</w:t>
-            </w:r>
-            <w:proofErr w:type="gramEnd"/>
+            <w:r>
+              <w:rPr>
+                <w:sz w:val="20"/>
+                <w:szCs w:val="20"/>
+              </w:rPr>
+              <w:t>notification</w:t>
+            </w:r>
             <w:r>
               <w:rPr>
                 <w:sz w:val="20"/>
@@ -12982,31 +12431,12 @@
               <w:t>.</w:t>
             </w:r>
             <w:r>
-              <w:t xml:space="preserve"> </w:t>
-            </w:r>
-            <w:proofErr w:type="spellStart"/>
-            <w:r>
-              <w:rPr>
-                <w:sz w:val="20"/>
-                <w:szCs w:val="20"/>
-              </w:rPr>
-              <w:t>notification</w:t>
-            </w:r>
-            <w:r>
-              <w:rPr>
-                <w:sz w:val="20"/>
-                <w:szCs w:val="20"/>
-              </w:rPr>
-              <w:t>.</w:t>
-            </w:r>
-            <w:r>
               <w:rPr>
                 <w:sz w:val="20"/>
                 <w:szCs w:val="20"/>
               </w:rPr>
               <w:t>applicant</w:t>
             </w:r>
-            <w:proofErr w:type="spellEnd"/>
           </w:p>
         </w:tc>
       </w:tr>
@@ -13051,7 +12481,6 @@
               </w:rPr>
               <w:t>private/</w:t>
             </w:r>
-            <w:proofErr w:type="spellStart"/>
             <w:r>
               <w:rPr>
                 <w:sz w:val="20"/>
@@ -13059,7 +12488,6 @@
               </w:rPr>
               <w:t>pgStudents</w:t>
             </w:r>
-            <w:proofErr w:type="spellEnd"/>
             <w:r>
               <w:rPr>
                 <w:sz w:val="20"/>
@@ -13067,7 +12495,6 @@
               </w:rPr>
               <w:t>/mail/</w:t>
             </w:r>
-            <w:proofErr w:type="spellStart"/>
             <w:r>
               <w:rPr>
                 <w:sz w:val="20"/>
@@ -13110,7 +12537,6 @@
               </w:rPr>
               <w:t>.ftl</w:t>
             </w:r>
-            <w:proofErr w:type="spellEnd"/>
           </w:p>
         </w:tc>
       </w:tr>
@@ -13217,7 +12643,6 @@
                 <w:szCs w:val="20"/>
               </w:rPr>
             </w:pPr>
-            <w:proofErr w:type="spellStart"/>
             <w:r>
               <w:rPr>
                 <w:sz w:val="20"/>
@@ -13225,7 +12650,6 @@
               </w:rPr>
               <w:t>approverApprovalNotificationTimerTask</w:t>
             </w:r>
-            <w:proofErr w:type="spellEnd"/>
           </w:p>
         </w:tc>
       </w:tr>
@@ -13264,26 +12688,16 @@
                 <w:szCs w:val="20"/>
               </w:rPr>
             </w:pPr>
-            <w:proofErr w:type="spellStart"/>
-            <w:r>
-              <w:rPr>
-                <w:sz w:val="20"/>
-                <w:szCs w:val="20"/>
-              </w:rPr>
-              <w:t>com.zuehlke.pgadmissions.services</w:t>
-            </w:r>
-            <w:proofErr w:type="spellEnd"/>
-            <w:r>
-              <w:rPr>
-                <w:sz w:val="20"/>
-                <w:szCs w:val="20"/>
-              </w:rPr>
-              <w:t>.</w:t>
+            <w:r>
+              <w:rPr>
+                <w:sz w:val="20"/>
+                <w:szCs w:val="20"/>
+              </w:rPr>
+              <w:t>com.zuehlke.pgadmissions.services.</w:t>
             </w:r>
             <w:r>
               <w:t xml:space="preserve"> </w:t>
             </w:r>
-            <w:proofErr w:type="spellStart"/>
             <w:r>
               <w:rPr>
                 <w:sz w:val="20"/>
@@ -13291,7 +12705,6 @@
               </w:rPr>
               <w:t>ApproverNotificationTask</w:t>
             </w:r>
-            <w:proofErr w:type="spellEnd"/>
           </w:p>
         </w:tc>
       </w:tr>
@@ -13329,7 +12742,6 @@
                 <w:szCs w:val="20"/>
               </w:rPr>
             </w:pPr>
-            <w:proofErr w:type="spellStart"/>
             <w:r>
               <w:rPr>
                 <w:sz w:val="20"/>
@@ -13337,7 +12749,6 @@
               </w:rPr>
               <w:t>approval.notification.approver</w:t>
             </w:r>
-            <w:proofErr w:type="spellEnd"/>
           </w:p>
         </w:tc>
       </w:tr>
@@ -13396,7 +12807,6 @@
               </w:rPr>
               <w:t>/mail/</w:t>
             </w:r>
-            <w:proofErr w:type="spellStart"/>
             <w:r>
               <w:rPr>
                 <w:sz w:val="20"/>
@@ -13411,58 +12821,500 @@
               </w:rPr>
               <w:t>.ftl</w:t>
             </w:r>
-            <w:proofErr w:type="spellEnd"/>
-          </w:p>
-        </w:tc>
-      </w:tr>
-      <w:tr>
-        <w:tc>
-          <w:tcPr>
-            <w:tcW w:w="1908" w:type="dxa"/>
-          </w:tcPr>
-          <w:p>
-            <w:pPr>
-              <w:spacing w:after="120"/>
-              <w:rPr>
-                <w:sz w:val="20"/>
-                <w:szCs w:val="20"/>
-              </w:rPr>
-            </w:pPr>
-          </w:p>
-        </w:tc>
-        <w:tc>
-          <w:tcPr>
-            <w:tcW w:w="7334" w:type="dxa"/>
-          </w:tcPr>
-          <w:p>
-            <w:pPr>
-              <w:spacing w:after="120"/>
-              <w:rPr>
-                <w:sz w:val="20"/>
-                <w:szCs w:val="20"/>
-              </w:rPr>
-            </w:pPr>
-            <w:r>
-              <w:rPr>
-                <w:sz w:val="20"/>
-                <w:szCs w:val="20"/>
-              </w:rPr>
-              <w:t>Notification</w:t>
-            </w:r>
-            <w:r>
-              <w:rPr>
-                <w:sz w:val="20"/>
-                <w:szCs w:val="20"/>
-              </w:rPr>
-              <w:t xml:space="preserve"> to approvers</w:t>
-            </w:r>
-            <w:r>
-              <w:rPr>
-                <w:sz w:val="20"/>
-                <w:szCs w:val="20"/>
-              </w:rPr>
-              <w:t xml:space="preserve"> of moving to approval phase</w:t>
-            </w:r>
+          </w:p>
+        </w:tc>
+      </w:tr>
+      <w:tr>
+        <w:tc>
+          <w:tcPr>
+            <w:tcW w:w="1908" w:type="dxa"/>
+          </w:tcPr>
+          <w:p>
+            <w:pPr>
+              <w:spacing w:after="120"/>
+              <w:rPr>
+                <w:sz w:val="20"/>
+                <w:szCs w:val="20"/>
+              </w:rPr>
+            </w:pPr>
+          </w:p>
+        </w:tc>
+        <w:tc>
+          <w:tcPr>
+            <w:tcW w:w="7334" w:type="dxa"/>
+          </w:tcPr>
+          <w:p>
+            <w:pPr>
+              <w:spacing w:after="120"/>
+              <w:rPr>
+                <w:sz w:val="20"/>
+                <w:szCs w:val="20"/>
+              </w:rPr>
+            </w:pPr>
+            <w:r>
+              <w:rPr>
+                <w:sz w:val="20"/>
+                <w:szCs w:val="20"/>
+              </w:rPr>
+              <w:t>Notification to approvers of moving to approval phase</w:t>
+            </w:r>
+          </w:p>
+        </w:tc>
+      </w:tr>
+    </w:tbl>
+    <w:p>
+      <w:pPr>
+        <w:tabs>
+          <w:tab w:val="left" w:pos="6230"/>
+        </w:tabs>
+      </w:pPr>
+    </w:p>
+    <w:tbl>
+      <w:tblPr>
+        <w:tblStyle w:val="TableGrid"/>
+        <w:tblW w:w="0" w:type="auto"/>
+        <w:tblLook w:val="04A0" w:firstRow="1" w:lastRow="0" w:firstColumn="1" w:lastColumn="0" w:noHBand="0" w:noVBand="1"/>
+      </w:tblPr>
+      <w:tblGrid>
+        <w:gridCol w:w="1908"/>
+        <w:gridCol w:w="7334"/>
+      </w:tblGrid>
+      <w:tr>
+        <w:tc>
+          <w:tcPr>
+            <w:tcW w:w="1908" w:type="dxa"/>
+          </w:tcPr>
+          <w:p>
+            <w:pPr>
+              <w:spacing w:after="120"/>
+              <w:rPr>
+                <w:sz w:val="20"/>
+                <w:szCs w:val="20"/>
+              </w:rPr>
+            </w:pPr>
+            <w:r>
+              <w:rPr>
+                <w:sz w:val="20"/>
+                <w:szCs w:val="20"/>
+              </w:rPr>
+              <w:t>Name</w:t>
+            </w:r>
+          </w:p>
+        </w:tc>
+        <w:tc>
+          <w:tcPr>
+            <w:tcW w:w="7334" w:type="dxa"/>
+          </w:tcPr>
+          <w:p>
+            <w:pPr>
+              <w:spacing w:after="120"/>
+              <w:rPr>
+                <w:sz w:val="20"/>
+                <w:szCs w:val="20"/>
+              </w:rPr>
+            </w:pPr>
+            <w:r>
+              <w:rPr>
+                <w:sz w:val="20"/>
+                <w:szCs w:val="20"/>
+              </w:rPr>
+              <w:t>supervisorNotificationTimerTask</w:t>
+            </w:r>
+          </w:p>
+        </w:tc>
+      </w:tr>
+      <w:tr>
+        <w:tc>
+          <w:tcPr>
+            <w:tcW w:w="1908" w:type="dxa"/>
+          </w:tcPr>
+          <w:p>
+            <w:pPr>
+              <w:spacing w:after="120"/>
+              <w:rPr>
+                <w:sz w:val="20"/>
+                <w:szCs w:val="20"/>
+              </w:rPr>
+            </w:pPr>
+            <w:r>
+              <w:rPr>
+                <w:sz w:val="20"/>
+                <w:szCs w:val="20"/>
+              </w:rPr>
+              <w:t>Class</w:t>
+            </w:r>
+          </w:p>
+        </w:tc>
+        <w:tc>
+          <w:tcPr>
+            <w:tcW w:w="7334" w:type="dxa"/>
+          </w:tcPr>
+          <w:p>
+            <w:pPr>
+              <w:spacing w:after="120"/>
+              <w:jc w:val="both"/>
+              <w:rPr>
+                <w:sz w:val="20"/>
+                <w:szCs w:val="20"/>
+              </w:rPr>
+            </w:pPr>
+            <w:r>
+              <w:rPr>
+                <w:sz w:val="20"/>
+                <w:szCs w:val="20"/>
+              </w:rPr>
+              <w:t>com.zuehlke.pgadmissions.timers.SupervisorNotificationTask</w:t>
+            </w:r>
+          </w:p>
+        </w:tc>
+      </w:tr>
+      <w:tr>
+        <w:tc>
+          <w:tcPr>
+            <w:tcW w:w="1908" w:type="dxa"/>
+          </w:tcPr>
+          <w:p>
+            <w:pPr>
+              <w:spacing w:after="120"/>
+              <w:rPr>
+                <w:sz w:val="20"/>
+                <w:szCs w:val="20"/>
+              </w:rPr>
+            </w:pPr>
+            <w:r>
+              <w:rPr>
+                <w:sz w:val="20"/>
+                <w:szCs w:val="20"/>
+              </w:rPr>
+              <w:t>Subject-Code</w:t>
+            </w:r>
+          </w:p>
+        </w:tc>
+        <w:tc>
+          <w:tcPr>
+            <w:tcW w:w="7334" w:type="dxa"/>
+          </w:tcPr>
+          <w:p>
+            <w:pPr>
+              <w:spacing w:after="120"/>
+              <w:rPr>
+                <w:sz w:val="20"/>
+                <w:szCs w:val="20"/>
+              </w:rPr>
+            </w:pPr>
+            <w:r>
+              <w:rPr>
+                <w:sz w:val="20"/>
+                <w:szCs w:val="20"/>
+              </w:rPr>
+              <w:t>supervisor.notification</w:t>
+            </w:r>
+          </w:p>
+        </w:tc>
+      </w:tr>
+      <w:tr>
+        <w:tc>
+          <w:tcPr>
+            <w:tcW w:w="1908" w:type="dxa"/>
+          </w:tcPr>
+          <w:p>
+            <w:pPr>
+              <w:spacing w:after="120"/>
+              <w:rPr>
+                <w:sz w:val="20"/>
+                <w:szCs w:val="20"/>
+              </w:rPr>
+            </w:pPr>
+            <w:r>
+              <w:rPr>
+                <w:sz w:val="20"/>
+                <w:szCs w:val="20"/>
+              </w:rPr>
+              <w:t>Template</w:t>
+            </w:r>
+          </w:p>
+        </w:tc>
+        <w:tc>
+          <w:tcPr>
+            <w:tcW w:w="7334" w:type="dxa"/>
+          </w:tcPr>
+          <w:p>
+            <w:pPr>
+              <w:spacing w:after="120"/>
+              <w:rPr>
+                <w:sz w:val="20"/>
+                <w:szCs w:val="20"/>
+              </w:rPr>
+            </w:pPr>
+            <w:r>
+              <w:rPr>
+                <w:sz w:val="20"/>
+                <w:szCs w:val="20"/>
+              </w:rPr>
+              <w:t>private/supervisors/mail/supervisor_notification_email.ftl</w:t>
+            </w:r>
+          </w:p>
+        </w:tc>
+      </w:tr>
+      <w:tr>
+        <w:tc>
+          <w:tcPr>
+            <w:tcW w:w="1908" w:type="dxa"/>
+          </w:tcPr>
+          <w:p>
+            <w:pPr>
+              <w:spacing w:after="120"/>
+              <w:rPr>
+                <w:sz w:val="20"/>
+                <w:szCs w:val="20"/>
+              </w:rPr>
+            </w:pPr>
+          </w:p>
+        </w:tc>
+        <w:tc>
+          <w:tcPr>
+            <w:tcW w:w="7334" w:type="dxa"/>
+          </w:tcPr>
+          <w:p>
+            <w:pPr>
+              <w:spacing w:after="120"/>
+              <w:rPr>
+                <w:sz w:val="20"/>
+                <w:szCs w:val="20"/>
+              </w:rPr>
+            </w:pPr>
+          </w:p>
+        </w:tc>
+      </w:tr>
+    </w:tbl>
+    <w:p>
+      <w:pPr>
+        <w:tabs>
+          <w:tab w:val="left" w:pos="6230"/>
+        </w:tabs>
+      </w:pPr>
+    </w:p>
+    <w:tbl>
+      <w:tblPr>
+        <w:tblStyle w:val="TableGrid"/>
+        <w:tblW w:w="0" w:type="auto"/>
+        <w:tblLook w:val="04A0" w:firstRow="1" w:lastRow="0" w:firstColumn="1" w:lastColumn="0" w:noHBand="0" w:noVBand="1"/>
+      </w:tblPr>
+      <w:tblGrid>
+        <w:gridCol w:w="1908"/>
+        <w:gridCol w:w="7334"/>
+      </w:tblGrid>
+      <w:tr>
+        <w:tc>
+          <w:tcPr>
+            <w:tcW w:w="1908" w:type="dxa"/>
+          </w:tcPr>
+          <w:p>
+            <w:pPr>
+              <w:spacing w:after="120"/>
+              <w:rPr>
+                <w:sz w:val="20"/>
+                <w:szCs w:val="20"/>
+              </w:rPr>
+            </w:pPr>
+            <w:r>
+              <w:rPr>
+                <w:sz w:val="20"/>
+                <w:szCs w:val="20"/>
+              </w:rPr>
+              <w:t>Name</w:t>
+            </w:r>
+          </w:p>
+        </w:tc>
+        <w:tc>
+          <w:tcPr>
+            <w:tcW w:w="7334" w:type="dxa"/>
+          </w:tcPr>
+          <w:p>
+            <w:pPr>
+              <w:spacing w:after="120"/>
+              <w:rPr>
+                <w:sz w:val="20"/>
+                <w:szCs w:val="20"/>
+              </w:rPr>
+            </w:pPr>
+          </w:p>
+        </w:tc>
+      </w:tr>
+      <w:tr>
+        <w:tc>
+          <w:tcPr>
+            <w:tcW w:w="1908" w:type="dxa"/>
+          </w:tcPr>
+          <w:p>
+            <w:pPr>
+              <w:spacing w:after="120"/>
+              <w:rPr>
+                <w:sz w:val="20"/>
+                <w:szCs w:val="20"/>
+              </w:rPr>
+            </w:pPr>
+            <w:r>
+              <w:rPr>
+                <w:sz w:val="20"/>
+                <w:szCs w:val="20"/>
+              </w:rPr>
+              <w:t>Class</w:t>
+            </w:r>
+          </w:p>
+        </w:tc>
+        <w:tc>
+          <w:tcPr>
+            <w:tcW w:w="7334" w:type="dxa"/>
+          </w:tcPr>
+          <w:p>
+            <w:pPr>
+              <w:rPr>
+                <w:sz w:val="20"/>
+                <w:szCs w:val="20"/>
+              </w:rPr>
+            </w:pPr>
+            <w:r>
+              <w:rPr>
+                <w:sz w:val="20"/>
+                <w:szCs w:val="20"/>
+              </w:rPr>
+              <w:t>com.zuehlke.pgadmi</w:t>
+            </w:r>
+            <w:r>
+              <w:rPr>
+                <w:sz w:val="20"/>
+                <w:szCs w:val="20"/>
+              </w:rPr>
+              <w:t>ssions.services.ApprovalService</w:t>
+            </w:r>
+          </w:p>
+        </w:tc>
+      </w:tr>
+      <w:tr>
+        <w:tc>
+          <w:tcPr>
+            <w:tcW w:w="1908" w:type="dxa"/>
+          </w:tcPr>
+          <w:p>
+            <w:pPr>
+              <w:spacing w:after="120"/>
+              <w:rPr>
+                <w:sz w:val="20"/>
+                <w:szCs w:val="20"/>
+              </w:rPr>
+            </w:pPr>
+            <w:r>
+              <w:rPr>
+                <w:sz w:val="20"/>
+                <w:szCs w:val="20"/>
+              </w:rPr>
+              <w:t>Subject-Code</w:t>
+            </w:r>
+          </w:p>
+        </w:tc>
+        <w:tc>
+          <w:tcPr>
+            <w:tcW w:w="7334" w:type="dxa"/>
+          </w:tcPr>
+          <w:p>
+            <w:pPr>
+              <w:spacing w:after="120"/>
+              <w:rPr>
+                <w:sz w:val="20"/>
+                <w:szCs w:val="20"/>
+              </w:rPr>
+            </w:pPr>
+            <w:r>
+              <w:rPr>
+                <w:sz w:val="20"/>
+                <w:szCs w:val="20"/>
+              </w:rPr>
+              <w:t>application.approvalRestart</w:t>
+            </w:r>
+          </w:p>
+        </w:tc>
+      </w:tr>
+      <w:tr>
+        <w:tc>
+          <w:tcPr>
+            <w:tcW w:w="1908" w:type="dxa"/>
+          </w:tcPr>
+          <w:p>
+            <w:pPr>
+              <w:spacing w:after="120"/>
+              <w:rPr>
+                <w:sz w:val="20"/>
+                <w:szCs w:val="20"/>
+              </w:rPr>
+            </w:pPr>
+            <w:r>
+              <w:rPr>
+                <w:sz w:val="20"/>
+                <w:szCs w:val="20"/>
+              </w:rPr>
+              <w:t>Template</w:t>
+            </w:r>
+          </w:p>
+        </w:tc>
+        <w:tc>
+          <w:tcPr>
+            <w:tcW w:w="7334" w:type="dxa"/>
+          </w:tcPr>
+          <w:p>
+            <w:pPr>
+              <w:spacing w:after="120"/>
+              <w:rPr>
+                <w:sz w:val="20"/>
+                <w:szCs w:val="20"/>
+              </w:rPr>
+            </w:pPr>
+            <w:r>
+              <w:rPr>
+                <w:sz w:val="20"/>
+                <w:szCs w:val="20"/>
+              </w:rPr>
+              <w:t>private/staff/admin/mail/restart_approval_request.ftl</w:t>
+            </w:r>
+          </w:p>
+        </w:tc>
+      </w:tr>
+      <w:tr>
+        <w:tc>
+          <w:tcPr>
+            <w:tcW w:w="1908" w:type="dxa"/>
+          </w:tcPr>
+          <w:p>
+            <w:pPr>
+              <w:spacing w:after="120"/>
+              <w:rPr>
+                <w:sz w:val="20"/>
+                <w:szCs w:val="20"/>
+              </w:rPr>
+            </w:pPr>
+          </w:p>
+        </w:tc>
+        <w:tc>
+          <w:tcPr>
+            <w:tcW w:w="7334" w:type="dxa"/>
+          </w:tcPr>
+          <w:p>
+            <w:pPr>
+              <w:spacing w:after="120"/>
+              <w:rPr>
+                <w:sz w:val="20"/>
+                <w:szCs w:val="20"/>
+              </w:rPr>
+            </w:pPr>
+            <w:r>
+              <w:rPr>
+                <w:sz w:val="20"/>
+                <w:szCs w:val="20"/>
+              </w:rPr>
+              <w:t>Request email for Admins to restart the approval phase</w:t>
+            </w:r>
+            <w:bookmarkStart w:id="0" w:name="_GoBack"/>
+            <w:bookmarkEnd w:id="0"/>
           </w:p>
         </w:tc>
       </w:tr>

</xml_diff>

<commit_message>
added separate first email reminder for admin review request and interviewer feedback request.
</commit_message>
<xml_diff>
--- a/docs/Email Notification Templates.docx
+++ b/docs/Email Notification Templates.docx
@@ -510,6 +510,7 @@
         <w:rPr>
           <w:b/>
         </w:rPr>
+        <w:lastRenderedPageBreak/>
         <w:t>Registration Confirmation*</w:t>
       </w:r>
     </w:p>
@@ -1067,6 +1068,7 @@
         <w:rPr>
           <w:b/>
         </w:rPr>
+        <w:lastRenderedPageBreak/>
         <w:t>Application Update Notification</w:t>
       </w:r>
     </w:p>
@@ -1568,6 +1570,7 @@
         <w:rPr>
           <w:b/>
         </w:rPr>
+        <w:lastRenderedPageBreak/>
         <w:t>Application Withdrawal Notification</w:t>
       </w:r>
     </w:p>
@@ -2047,6 +2050,7 @@
         <w:rPr>
           <w:b/>
         </w:rPr>
+        <w:lastRenderedPageBreak/>
         <w:t>Validation Notification (Application Submission)</w:t>
       </w:r>
     </w:p>
@@ -2603,6 +2607,7 @@
         <w:rPr>
           <w:b/>
         </w:rPr>
+        <w:lastRenderedPageBreak/>
         <w:t>Validation Request</w:t>
       </w:r>
     </w:p>
@@ -3099,6 +3104,7 @@
         <w:rPr>
           <w:b/>
         </w:rPr>
+        <w:lastRenderedPageBreak/>
         <w:t>Validation Request Reminder</w:t>
       </w:r>
     </w:p>
@@ -3588,6 +3594,7 @@
         <w:rPr>
           <w:b/>
         </w:rPr>
+        <w:lastRenderedPageBreak/>
         <w:t>Reference Request</w:t>
       </w:r>
     </w:p>
@@ -4282,6 +4289,7 @@
         <w:rPr>
           <w:b/>
         </w:rPr>
+        <w:lastRenderedPageBreak/>
         <w:t>Reference Request Reminder</w:t>
       </w:r>
     </w:p>
@@ -4968,6 +4976,7 @@
         <w:rPr>
           <w:b/>
         </w:rPr>
+        <w:lastRenderedPageBreak/>
         <w:t>Reference Notification (Administrator)</w:t>
       </w:r>
     </w:p>
@@ -5456,6 +5465,7 @@
         <w:rPr>
           <w:b/>
         </w:rPr>
+        <w:lastRenderedPageBreak/>
         <w:t>Reference Notification (Applicant)</w:t>
       </w:r>
     </w:p>
@@ -5954,6 +5964,7 @@
         <w:rPr>
           <w:b/>
         </w:rPr>
+        <w:lastRenderedPageBreak/>
         <w:t>Review Notification</w:t>
       </w:r>
       <w:r>
@@ -6526,6 +6537,7 @@
         <w:rPr>
           <w:b/>
         </w:rPr>
+        <w:lastRenderedPageBreak/>
         <w:t>Review Notification (Previous State Review)</w:t>
       </w:r>
     </w:p>
@@ -7085,6 +7097,7 @@
         <w:rPr>
           <w:b/>
         </w:rPr>
+        <w:lastRenderedPageBreak/>
         <w:t>Review Request</w:t>
       </w:r>
     </w:p>
@@ -7630,6 +7643,7 @@
         <w:rPr>
           <w:b/>
         </w:rPr>
+        <w:lastRenderedPageBreak/>
         <w:t>Review Request Reminder</w:t>
       </w:r>
     </w:p>
@@ -8164,6 +8178,7 @@
         <w:rPr>
           <w:b/>
         </w:rPr>
+        <w:lastRenderedPageBreak/>
         <w:t>Review Confirmation</w:t>
       </w:r>
     </w:p>
@@ -8668,6 +8683,7 @@
         <w:rPr>
           <w:b/>
         </w:rPr>
+        <w:lastRenderedPageBreak/>
         <w:t>Review Evaluation Request</w:t>
       </w:r>
     </w:p>
@@ -8937,6 +8953,7 @@
       <w:tblPr>
         <w:tblStyle w:val="TableGrid"/>
         <w:tblW w:w="0" w:type="auto"/>
+        <w:shd w:val="clear" w:color="auto" w:fill="FFFF00"/>
         <w:tblLook w:val="04A0" w:firstRow="1" w:lastRow="0" w:firstColumn="1" w:lastColumn="0" w:noHBand="0" w:noVBand="1"/>
       </w:tblPr>
       <w:tblGrid>
@@ -8947,6 +8964,7 @@
         <w:tc>
           <w:tcPr>
             <w:tcW w:w="1908" w:type="dxa"/>
+            <w:shd w:val="clear" w:color="auto" w:fill="FFFF00"/>
           </w:tcPr>
           <w:p>
             <w:pPr>
@@ -8968,15 +8986,25 @@
         <w:tc>
           <w:tcPr>
             <w:tcW w:w="7334" w:type="dxa"/>
-          </w:tcPr>
-          <w:p>
-            <w:pPr>
-              <w:spacing w:after="120"/>
-              <w:rPr>
-                <w:sz w:val="20"/>
-                <w:szCs w:val="20"/>
-              </w:rPr>
-            </w:pPr>
+            <w:shd w:val="clear" w:color="auto" w:fill="FFFF00"/>
+          </w:tcPr>
+          <w:p>
+            <w:pPr>
+              <w:spacing w:after="120"/>
+              <w:rPr>
+                <w:sz w:val="20"/>
+                <w:szCs w:val="20"/>
+              </w:rPr>
+            </w:pPr>
+            <w:proofErr w:type="spellStart"/>
+            <w:r>
+              <w:rPr>
+                <w:sz w:val="20"/>
+                <w:szCs w:val="20"/>
+              </w:rPr>
+              <w:t>adminReviewReminderTimerTask</w:t>
+            </w:r>
+            <w:proofErr w:type="spellEnd"/>
           </w:p>
         </w:tc>
       </w:tr>
@@ -8984,6 +9012,7 @@
         <w:tc>
           <w:tcPr>
             <w:tcW w:w="1908" w:type="dxa"/>
+            <w:shd w:val="clear" w:color="auto" w:fill="FFFF00"/>
           </w:tcPr>
           <w:p>
             <w:pPr>
@@ -9005,15 +9034,25 @@
         <w:tc>
           <w:tcPr>
             <w:tcW w:w="7334" w:type="dxa"/>
-          </w:tcPr>
-          <w:p>
-            <w:pPr>
-              <w:spacing w:after="120"/>
-              <w:rPr>
-                <w:sz w:val="20"/>
-                <w:szCs w:val="20"/>
-              </w:rPr>
-            </w:pPr>
+            <w:shd w:val="clear" w:color="auto" w:fill="FFFF00"/>
+          </w:tcPr>
+          <w:p>
+            <w:pPr>
+              <w:spacing w:after="120"/>
+              <w:rPr>
+                <w:sz w:val="20"/>
+                <w:szCs w:val="20"/>
+              </w:rPr>
+            </w:pPr>
+            <w:proofErr w:type="spellStart"/>
+            <w:r>
+              <w:rPr>
+                <w:sz w:val="20"/>
+                <w:szCs w:val="20"/>
+              </w:rPr>
+              <w:t>com.zuehlke.pgadmissions.timers.AdminReminderTimerTask</w:t>
+            </w:r>
+            <w:proofErr w:type="spellEnd"/>
           </w:p>
         </w:tc>
       </w:tr>
@@ -9021,6 +9060,7 @@
         <w:tc>
           <w:tcPr>
             <w:tcW w:w="1908" w:type="dxa"/>
+            <w:shd w:val="clear" w:color="auto" w:fill="FFFF00"/>
           </w:tcPr>
           <w:p>
             <w:pPr>
@@ -9042,15 +9082,25 @@
         <w:tc>
           <w:tcPr>
             <w:tcW w:w="7334" w:type="dxa"/>
-          </w:tcPr>
-          <w:p>
-            <w:pPr>
-              <w:spacing w:after="120"/>
-              <w:rPr>
-                <w:sz w:val="20"/>
-                <w:szCs w:val="20"/>
-              </w:rPr>
-            </w:pPr>
+            <w:shd w:val="clear" w:color="auto" w:fill="FFFF00"/>
+          </w:tcPr>
+          <w:p>
+            <w:pPr>
+              <w:spacing w:after="120"/>
+              <w:rPr>
+                <w:sz w:val="20"/>
+                <w:szCs w:val="20"/>
+              </w:rPr>
+            </w:pPr>
+            <w:proofErr w:type="spellStart"/>
+            <w:r>
+              <w:rPr>
+                <w:sz w:val="20"/>
+                <w:szCs w:val="20"/>
+              </w:rPr>
+              <w:t>review.evaluation</w:t>
+            </w:r>
+            <w:proofErr w:type="spellEnd"/>
           </w:p>
         </w:tc>
       </w:tr>
@@ -9058,6 +9108,7 @@
         <w:tc>
           <w:tcPr>
             <w:tcW w:w="1908" w:type="dxa"/>
+            <w:shd w:val="clear" w:color="auto" w:fill="FFFF00"/>
           </w:tcPr>
           <w:p>
             <w:pPr>
@@ -9079,15 +9130,32 @@
         <w:tc>
           <w:tcPr>
             <w:tcW w:w="7334" w:type="dxa"/>
-          </w:tcPr>
-          <w:p>
-            <w:pPr>
-              <w:spacing w:after="120"/>
-              <w:rPr>
-                <w:sz w:val="20"/>
-                <w:szCs w:val="20"/>
-              </w:rPr>
-            </w:pPr>
+            <w:shd w:val="clear" w:color="auto" w:fill="FFFF00"/>
+          </w:tcPr>
+          <w:p>
+            <w:pPr>
+              <w:spacing w:after="120"/>
+              <w:rPr>
+                <w:sz w:val="20"/>
+                <w:szCs w:val="20"/>
+              </w:rPr>
+            </w:pPr>
+            <w:r>
+              <w:rPr>
+                <w:sz w:val="20"/>
+                <w:szCs w:val="20"/>
+              </w:rPr>
+              <w:t>private/staff/admin/mail/</w:t>
+            </w:r>
+            <w:proofErr w:type="spellStart"/>
+            <w:r>
+              <w:rPr>
+                <w:sz w:val="20"/>
+                <w:szCs w:val="20"/>
+              </w:rPr>
+              <w:t>application_review_eval_request.ftl</w:t>
+            </w:r>
+            <w:proofErr w:type="spellEnd"/>
           </w:p>
         </w:tc>
       </w:tr>
@@ -9115,6 +9183,7 @@
         <w:rPr>
           <w:b/>
         </w:rPr>
+        <w:lastRenderedPageBreak/>
         <w:t xml:space="preserve">Review Evaluation </w:t>
       </w:r>
       <w:r>
@@ -9596,7 +9665,7 @@
                 <w:sz w:val="20"/>
                 <w:szCs w:val="20"/>
               </w:rPr>
-              <w:t>application_review_reminder.ftl</w:t>
+              <w:t>application_review_reminder_first.ftl</w:t>
             </w:r>
             <w:proofErr w:type="spellEnd"/>
           </w:p>
@@ -9640,6 +9709,7 @@
         <w:rPr>
           <w:b/>
         </w:rPr>
+        <w:lastRenderedPageBreak/>
         <w:t xml:space="preserve">Interview </w:t>
       </w:r>
       <w:r>
@@ -10277,6 +10347,7 @@
         <w:rPr>
           <w:b/>
         </w:rPr>
+        <w:lastRenderedPageBreak/>
         <w:t>Interview Notification</w:t>
       </w:r>
       <w:r>
@@ -10899,6 +10970,7 @@
         <w:rPr>
           <w:b/>
         </w:rPr>
+        <w:lastRenderedPageBreak/>
         <w:t xml:space="preserve">Interview </w:t>
       </w:r>
       <w:r>
@@ -11142,7 +11214,12 @@
             </w:r>
             <w:proofErr w:type="spellEnd"/>
             <w:r>
-              <w:t>&gt;&gt;</w:t>
+              <w:t>&gt;</w:t>
+            </w:r>
+            <w:bookmarkStart w:id="0" w:name="_GoBack"/>
+            <w:bookmarkEnd w:id="0"/>
+            <w:r>
+              <w:t>&gt;</w:t>
             </w:r>
           </w:p>
           <w:p/>
@@ -11191,6 +11268,7 @@
       <w:tblPr>
         <w:tblStyle w:val="TableGrid"/>
         <w:tblW w:w="0" w:type="auto"/>
+        <w:shd w:val="clear" w:color="auto" w:fill="FFFF00"/>
         <w:tblLook w:val="04A0" w:firstRow="1" w:lastRow="0" w:firstColumn="1" w:lastColumn="0" w:noHBand="0" w:noVBand="1"/>
       </w:tblPr>
       <w:tblGrid>
@@ -11201,6 +11279,7 @@
         <w:tc>
           <w:tcPr>
             <w:tcW w:w="1908" w:type="dxa"/>
+            <w:shd w:val="clear" w:color="auto" w:fill="FFFF00"/>
           </w:tcPr>
           <w:p>
             <w:pPr>
@@ -11222,15 +11301,25 @@
         <w:tc>
           <w:tcPr>
             <w:tcW w:w="7334" w:type="dxa"/>
-          </w:tcPr>
-          <w:p>
-            <w:pPr>
-              <w:spacing w:after="120"/>
-              <w:rPr>
-                <w:sz w:val="20"/>
-                <w:szCs w:val="20"/>
-              </w:rPr>
-            </w:pPr>
+            <w:shd w:val="clear" w:color="auto" w:fill="FFFF00"/>
+          </w:tcPr>
+          <w:p>
+            <w:pPr>
+              <w:spacing w:after="120"/>
+              <w:rPr>
+                <w:sz w:val="20"/>
+                <w:szCs w:val="20"/>
+              </w:rPr>
+            </w:pPr>
+            <w:proofErr w:type="spellStart"/>
+            <w:r>
+              <w:rPr>
+                <w:sz w:val="20"/>
+                <w:szCs w:val="20"/>
+              </w:rPr>
+              <w:t>interviewerReminderTimerTask</w:t>
+            </w:r>
+            <w:proofErr w:type="spellEnd"/>
           </w:p>
         </w:tc>
       </w:tr>
@@ -11238,6 +11327,7 @@
         <w:tc>
           <w:tcPr>
             <w:tcW w:w="1908" w:type="dxa"/>
+            <w:shd w:val="clear" w:color="auto" w:fill="FFFF00"/>
           </w:tcPr>
           <w:p>
             <w:pPr>
@@ -11259,15 +11349,25 @@
         <w:tc>
           <w:tcPr>
             <w:tcW w:w="7334" w:type="dxa"/>
-          </w:tcPr>
-          <w:p>
-            <w:pPr>
-              <w:spacing w:after="120"/>
-              <w:rPr>
-                <w:sz w:val="20"/>
-                <w:szCs w:val="20"/>
-              </w:rPr>
-            </w:pPr>
+            <w:shd w:val="clear" w:color="auto" w:fill="FFFF00"/>
+          </w:tcPr>
+          <w:p>
+            <w:pPr>
+              <w:spacing w:after="120"/>
+              <w:rPr>
+                <w:sz w:val="20"/>
+                <w:szCs w:val="20"/>
+              </w:rPr>
+            </w:pPr>
+            <w:proofErr w:type="spellStart"/>
+            <w:r>
+              <w:rPr>
+                <w:sz w:val="20"/>
+                <w:szCs w:val="20"/>
+              </w:rPr>
+              <w:t>com.zuehlke.pgadmissions.timers.InterviewerReminderTask</w:t>
+            </w:r>
+            <w:proofErr w:type="spellEnd"/>
           </w:p>
         </w:tc>
       </w:tr>
@@ -11275,6 +11375,7 @@
         <w:tc>
           <w:tcPr>
             <w:tcW w:w="1908" w:type="dxa"/>
+            <w:shd w:val="clear" w:color="auto" w:fill="FFFF00"/>
           </w:tcPr>
           <w:p>
             <w:pPr>
@@ -11296,15 +11397,25 @@
         <w:tc>
           <w:tcPr>
             <w:tcW w:w="7334" w:type="dxa"/>
-          </w:tcPr>
-          <w:p>
-            <w:pPr>
-              <w:spacing w:after="120"/>
-              <w:rPr>
-                <w:sz w:val="20"/>
-                <w:szCs w:val="20"/>
-              </w:rPr>
-            </w:pPr>
+            <w:shd w:val="clear" w:color="auto" w:fill="FFFF00"/>
+          </w:tcPr>
+          <w:p>
+            <w:pPr>
+              <w:spacing w:after="120"/>
+              <w:rPr>
+                <w:sz w:val="20"/>
+                <w:szCs w:val="20"/>
+              </w:rPr>
+            </w:pPr>
+            <w:proofErr w:type="spellStart"/>
+            <w:r>
+              <w:rPr>
+                <w:sz w:val="20"/>
+                <w:szCs w:val="20"/>
+              </w:rPr>
+              <w:t>interview.feedback.request</w:t>
+            </w:r>
+            <w:proofErr w:type="spellEnd"/>
           </w:p>
         </w:tc>
       </w:tr>
@@ -11312,6 +11423,7 @@
         <w:tc>
           <w:tcPr>
             <w:tcW w:w="1908" w:type="dxa"/>
+            <w:shd w:val="clear" w:color="auto" w:fill="FFFF00"/>
           </w:tcPr>
           <w:p>
             <w:pPr>
@@ -11333,15 +11445,46 @@
         <w:tc>
           <w:tcPr>
             <w:tcW w:w="7334" w:type="dxa"/>
-          </w:tcPr>
-          <w:p>
-            <w:pPr>
-              <w:spacing w:after="120"/>
-              <w:rPr>
-                <w:sz w:val="20"/>
-                <w:szCs w:val="20"/>
-              </w:rPr>
-            </w:pPr>
+            <w:shd w:val="clear" w:color="auto" w:fill="FFFF00"/>
+          </w:tcPr>
+          <w:p>
+            <w:pPr>
+              <w:spacing w:after="120"/>
+              <w:rPr>
+                <w:sz w:val="20"/>
+                <w:szCs w:val="20"/>
+              </w:rPr>
+            </w:pPr>
+            <w:r>
+              <w:rPr>
+                <w:sz w:val="20"/>
+                <w:szCs w:val="20"/>
+              </w:rPr>
+              <w:t>private/interviewers/mail/</w:t>
+            </w:r>
+            <w:proofErr w:type="spellStart"/>
+            <w:r>
+              <w:rPr>
+                <w:sz w:val="20"/>
+                <w:szCs w:val="20"/>
+              </w:rPr>
+              <w:t>interviewer_reminder_email</w:t>
+            </w:r>
+            <w:r>
+              <w:rPr>
+                <w:sz w:val="20"/>
+                <w:szCs w:val="20"/>
+              </w:rPr>
+              <w:t>_first</w:t>
+            </w:r>
+            <w:r>
+              <w:rPr>
+                <w:sz w:val="20"/>
+                <w:szCs w:val="20"/>
+              </w:rPr>
+              <w:t>.ftl</w:t>
+            </w:r>
+            <w:proofErr w:type="spellEnd"/>
           </w:p>
         </w:tc>
       </w:tr>
@@ -11369,6 +11512,7 @@
         <w:rPr>
           <w:b/>
         </w:rPr>
+        <w:lastRenderedPageBreak/>
         <w:t>Interview Feedback Reminder</w:t>
       </w:r>
     </w:p>
@@ -11867,6 +12011,7 @@
         <w:rPr>
           <w:b/>
         </w:rPr>
+        <w:lastRenderedPageBreak/>
         <w:t>Rejection (Validation)</w:t>
       </w:r>
     </w:p>
@@ -12449,6 +12594,7 @@
         <w:rPr>
           <w:b/>
         </w:rPr>
+        <w:lastRenderedPageBreak/>
         <w:t>Rejection (Review)</w:t>
       </w:r>
     </w:p>
@@ -13019,6 +13165,7 @@
         <w:rPr>
           <w:b/>
         </w:rPr>
+        <w:lastRenderedPageBreak/>
         <w:t>Rejection (Interview</w:t>
       </w:r>
       <w:r>
@@ -13583,6 +13730,7 @@
     </w:p>
     <w:p>
       <w:r>
+        <w:lastRenderedPageBreak/>
         <w:t>Missing template text:</w:t>
       </w:r>
     </w:p>
@@ -14918,6 +15066,7 @@
                 <w:sz w:val="20"/>
                 <w:szCs w:val="20"/>
               </w:rPr>
+              <w:lastRenderedPageBreak/>
               <w:t>Name</w:t>
             </w:r>
           </w:p>
@@ -16277,21 +16426,7 @@
                 <w:sz w:val="20"/>
                 <w:szCs w:val="20"/>
               </w:rPr>
-              <w:t>Notification email to</w:t>
-            </w:r>
-            <w:r>
-              <w:rPr>
-                <w:sz w:val="20"/>
-                <w:szCs w:val="20"/>
-              </w:rPr>
-              <w:t xml:space="preserve"> Admins </w:t>
-            </w:r>
-            <w:r>
-              <w:rPr>
-                <w:sz w:val="20"/>
-                <w:szCs w:val="20"/>
-              </w:rPr>
-              <w:t>when approver approves application.</w:t>
+              <w:t>Notification email to Admins when approver approves application.</w:t>
             </w:r>
           </w:p>
         </w:tc>

</xml_diff>

<commit_message>
Email notification on Account change
</commit_message>
<xml_diff>
--- a/docs/Email Notification Templates.docx
+++ b/docs/Email Notification Templates.docx
@@ -510,7 +510,6 @@
         <w:rPr>
           <w:b/>
         </w:rPr>
-        <w:lastRenderedPageBreak/>
         <w:t>Registration Confirmation*</w:t>
       </w:r>
     </w:p>
@@ -1068,7 +1067,6 @@
         <w:rPr>
           <w:b/>
         </w:rPr>
-        <w:lastRenderedPageBreak/>
         <w:t>Application Update Notification</w:t>
       </w:r>
     </w:p>
@@ -1570,7 +1568,6 @@
         <w:rPr>
           <w:b/>
         </w:rPr>
-        <w:lastRenderedPageBreak/>
         <w:t>Application Withdrawal Notification</w:t>
       </w:r>
     </w:p>
@@ -2050,7 +2047,6 @@
         <w:rPr>
           <w:b/>
         </w:rPr>
-        <w:lastRenderedPageBreak/>
         <w:t>Validation Notification (Application Submission)</w:t>
       </w:r>
     </w:p>
@@ -2257,14 +2253,9 @@
               <w:t>aim to be</w:t>
             </w:r>
             <w:r>
-              <w:t xml:space="preserve"> back in contact with the outcome of this assessment by close of business on &lt;&lt;</w:t>
-            </w:r>
-            <w:proofErr w:type="gramStart"/>
-            <w:r>
-              <w:t>Date(</w:t>
-            </w:r>
-            <w:proofErr w:type="spellStart"/>
-            <w:proofErr w:type="gramEnd"/>
+              <w:t xml:space="preserve"> back in contact with the outcome of this assessment by close of business on &lt;&lt;Date(</w:t>
+            </w:r>
+            <w:proofErr w:type="spellStart"/>
             <w:r>
               <w:t>IfExists</w:t>
             </w:r>
@@ -2607,7 +2598,6 @@
         <w:rPr>
           <w:b/>
         </w:rPr>
-        <w:lastRenderedPageBreak/>
         <w:t>Validation Request</w:t>
       </w:r>
     </w:p>
@@ -3104,7 +3094,6 @@
         <w:rPr>
           <w:b/>
         </w:rPr>
-        <w:lastRenderedPageBreak/>
         <w:t>Validation Request Reminder</w:t>
       </w:r>
     </w:p>
@@ -3594,7 +3583,6 @@
         <w:rPr>
           <w:b/>
         </w:rPr>
-        <w:lastRenderedPageBreak/>
         <w:t>Reference Request</w:t>
       </w:r>
     </w:p>
@@ -4289,7 +4277,6 @@
         <w:rPr>
           <w:b/>
         </w:rPr>
-        <w:lastRenderedPageBreak/>
         <w:t>Reference Request Reminder</w:t>
       </w:r>
     </w:p>
@@ -4976,7 +4963,6 @@
         <w:rPr>
           <w:b/>
         </w:rPr>
-        <w:lastRenderedPageBreak/>
         <w:t>Reference Notification (Administrator)</w:t>
       </w:r>
     </w:p>
@@ -5465,7 +5451,6 @@
         <w:rPr>
           <w:b/>
         </w:rPr>
-        <w:lastRenderedPageBreak/>
         <w:t>Reference Notification (Applicant)</w:t>
       </w:r>
     </w:p>
@@ -5964,7 +5949,6 @@
         <w:rPr>
           <w:b/>
         </w:rPr>
-        <w:lastRenderedPageBreak/>
         <w:t>Review Notification</w:t>
       </w:r>
       <w:r>
@@ -6537,7 +6521,6 @@
         <w:rPr>
           <w:b/>
         </w:rPr>
-        <w:lastRenderedPageBreak/>
         <w:t>Review Notification (Previous State Review)</w:t>
       </w:r>
     </w:p>
@@ -6728,14 +6711,9 @@
               <w:t>aim to</w:t>
             </w:r>
             <w:r>
-              <w:t xml:space="preserve"> be back in contact with the outcome of this assessment by close of business on &lt;&lt;</w:t>
-            </w:r>
-            <w:proofErr w:type="gramStart"/>
-            <w:r>
-              <w:t>Date(</w:t>
-            </w:r>
-            <w:proofErr w:type="spellStart"/>
-            <w:proofErr w:type="gramEnd"/>
+              <w:t xml:space="preserve"> be back in contact with the outcome of this assessment by close of business on &lt;&lt;Date(</w:t>
+            </w:r>
+            <w:proofErr w:type="spellStart"/>
             <w:r>
               <w:t>CurrentDateTime</w:t>
             </w:r>
@@ -7097,7 +7075,6 @@
         <w:rPr>
           <w:b/>
         </w:rPr>
-        <w:lastRenderedPageBreak/>
         <w:t>Review Request</w:t>
       </w:r>
     </w:p>
@@ -7643,7 +7620,6 @@
         <w:rPr>
           <w:b/>
         </w:rPr>
-        <w:lastRenderedPageBreak/>
         <w:t>Review Request Reminder</w:t>
       </w:r>
     </w:p>
@@ -8178,7 +8154,6 @@
         <w:rPr>
           <w:b/>
         </w:rPr>
-        <w:lastRenderedPageBreak/>
         <w:t>Review Confirmation</w:t>
       </w:r>
     </w:p>
@@ -8683,7 +8658,6 @@
         <w:rPr>
           <w:b/>
         </w:rPr>
-        <w:lastRenderedPageBreak/>
         <w:t>Review Evaluation Request</w:t>
       </w:r>
     </w:p>
@@ -9183,7 +9157,6 @@
         <w:rPr>
           <w:b/>
         </w:rPr>
-        <w:lastRenderedPageBreak/>
         <w:t xml:space="preserve">Review Evaluation </w:t>
       </w:r>
       <w:r>
@@ -9709,7 +9682,6 @@
         <w:rPr>
           <w:b/>
         </w:rPr>
-        <w:lastRenderedPageBreak/>
         <w:t xml:space="preserve">Interview </w:t>
       </w:r>
       <w:r>
@@ -10347,7 +10319,6 @@
         <w:rPr>
           <w:b/>
         </w:rPr>
-        <w:lastRenderedPageBreak/>
         <w:t>Interview Notification</w:t>
       </w:r>
       <w:r>
@@ -10970,7 +10941,6 @@
         <w:rPr>
           <w:b/>
         </w:rPr>
-        <w:lastRenderedPageBreak/>
         <w:t xml:space="preserve">Interview </w:t>
       </w:r>
       <w:r>
@@ -11214,12 +11184,7 @@
             </w:r>
             <w:proofErr w:type="spellEnd"/>
             <w:r>
-              <w:t>&gt;</w:t>
-            </w:r>
-            <w:bookmarkStart w:id="0" w:name="_GoBack"/>
-            <w:bookmarkEnd w:id="0"/>
-            <w:r>
-              <w:t>&gt;</w:t>
+              <w:t>&gt;&gt;</w:t>
             </w:r>
           </w:p>
           <w:p/>
@@ -11512,7 +11477,6 @@
         <w:rPr>
           <w:b/>
         </w:rPr>
-        <w:lastRenderedPageBreak/>
         <w:t>Interview Feedback Reminder</w:t>
       </w:r>
     </w:p>
@@ -12011,7 +11975,6 @@
         <w:rPr>
           <w:b/>
         </w:rPr>
-        <w:lastRenderedPageBreak/>
         <w:t>Rejection (Validation)</w:t>
       </w:r>
     </w:p>
@@ -12594,7 +12557,6 @@
         <w:rPr>
           <w:b/>
         </w:rPr>
-        <w:lastRenderedPageBreak/>
         <w:t>Rejection (Review)</w:t>
       </w:r>
     </w:p>
@@ -13165,7 +13127,6 @@
         <w:rPr>
           <w:b/>
         </w:rPr>
-        <w:lastRenderedPageBreak/>
         <w:t>Rejection (Interview</w:t>
       </w:r>
       <w:r>
@@ -13730,7 +13691,6 @@
     </w:p>
     <w:p>
       <w:r>
-        <w:lastRenderedPageBreak/>
         <w:t>Missing template text:</w:t>
       </w:r>
     </w:p>
@@ -15066,7 +15026,6 @@
                 <w:sz w:val="20"/>
                 <w:szCs w:val="20"/>
               </w:rPr>
-              <w:lastRenderedPageBreak/>
               <w:t>Name</w:t>
             </w:r>
           </w:p>
@@ -16427,6 +16386,264 @@
                 <w:szCs w:val="20"/>
               </w:rPr>
               <w:t>Notification email to Admins when approver approves application.</w:t>
+            </w:r>
+          </w:p>
+        </w:tc>
+      </w:tr>
+    </w:tbl>
+    <w:p>
+      <w:pPr>
+        <w:tabs>
+          <w:tab w:val="left" w:pos="6230"/>
+        </w:tabs>
+      </w:pPr>
+    </w:p>
+    <w:tbl>
+      <w:tblPr>
+        <w:tblStyle w:val="TableGrid"/>
+        <w:tblW w:w="0" w:type="auto"/>
+        <w:tblLook w:val="04A0" w:firstRow="1" w:lastRow="0" w:firstColumn="1" w:lastColumn="0" w:noHBand="0" w:noVBand="1"/>
+      </w:tblPr>
+      <w:tblGrid>
+        <w:gridCol w:w="1908"/>
+        <w:gridCol w:w="7334"/>
+      </w:tblGrid>
+      <w:tr>
+        <w:tc>
+          <w:tcPr>
+            <w:tcW w:w="1908" w:type="dxa"/>
+          </w:tcPr>
+          <w:p>
+            <w:pPr>
+              <w:spacing w:after="120"/>
+              <w:rPr>
+                <w:sz w:val="20"/>
+                <w:szCs w:val="20"/>
+              </w:rPr>
+            </w:pPr>
+            <w:r>
+              <w:rPr>
+                <w:sz w:val="20"/>
+                <w:szCs w:val="20"/>
+              </w:rPr>
+              <w:t>Name</w:t>
+            </w:r>
+          </w:p>
+        </w:tc>
+        <w:tc>
+          <w:tcPr>
+            <w:tcW w:w="7334" w:type="dxa"/>
+          </w:tcPr>
+          <w:p>
+            <w:pPr>
+              <w:spacing w:after="120"/>
+              <w:rPr>
+                <w:sz w:val="20"/>
+                <w:szCs w:val="20"/>
+              </w:rPr>
+            </w:pPr>
+          </w:p>
+        </w:tc>
+      </w:tr>
+      <w:tr>
+        <w:tc>
+          <w:tcPr>
+            <w:tcW w:w="1908" w:type="dxa"/>
+          </w:tcPr>
+          <w:p>
+            <w:pPr>
+              <w:spacing w:after="120"/>
+              <w:rPr>
+                <w:sz w:val="20"/>
+                <w:szCs w:val="20"/>
+              </w:rPr>
+            </w:pPr>
+            <w:r>
+              <w:rPr>
+                <w:sz w:val="20"/>
+                <w:szCs w:val="20"/>
+              </w:rPr>
+              <w:t>Class</w:t>
+            </w:r>
+          </w:p>
+        </w:tc>
+        <w:tc>
+          <w:tcPr>
+            <w:tcW w:w="7334" w:type="dxa"/>
+          </w:tcPr>
+          <w:p>
+            <w:pPr>
+              <w:spacing w:after="120"/>
+              <w:rPr>
+                <w:sz w:val="20"/>
+                <w:szCs w:val="20"/>
+              </w:rPr>
+            </w:pPr>
+            <w:proofErr w:type="spellStart"/>
+            <w:r>
+              <w:rPr>
+                <w:sz w:val="20"/>
+                <w:szCs w:val="20"/>
+              </w:rPr>
+              <w:t>com.zuehlke.pgadmissions.services.UserService</w:t>
+            </w:r>
+            <w:proofErr w:type="spellEnd"/>
+          </w:p>
+        </w:tc>
+      </w:tr>
+      <w:tr>
+        <w:tc>
+          <w:tcPr>
+            <w:tcW w:w="1908" w:type="dxa"/>
+          </w:tcPr>
+          <w:p>
+            <w:pPr>
+              <w:spacing w:after="120"/>
+              <w:rPr>
+                <w:sz w:val="20"/>
+                <w:szCs w:val="20"/>
+              </w:rPr>
+            </w:pPr>
+            <w:r>
+              <w:rPr>
+                <w:sz w:val="20"/>
+                <w:szCs w:val="20"/>
+              </w:rPr>
+              <w:t>Subject-Code</w:t>
+            </w:r>
+          </w:p>
+        </w:tc>
+        <w:tc>
+          <w:tcPr>
+            <w:tcW w:w="7334" w:type="dxa"/>
+          </w:tcPr>
+          <w:p>
+            <w:pPr>
+              <w:spacing w:after="120"/>
+              <w:rPr>
+                <w:sz w:val="20"/>
+                <w:szCs w:val="20"/>
+              </w:rPr>
+            </w:pPr>
+            <w:proofErr w:type="spellStart"/>
+            <w:r>
+              <w:rPr>
+                <w:sz w:val="20"/>
+                <w:szCs w:val="20"/>
+              </w:rPr>
+              <w:t>account.updated.confirmation</w:t>
+            </w:r>
+            <w:proofErr w:type="spellEnd"/>
+          </w:p>
+        </w:tc>
+      </w:tr>
+      <w:tr>
+        <w:tc>
+          <w:tcPr>
+            <w:tcW w:w="1908" w:type="dxa"/>
+          </w:tcPr>
+          <w:p>
+            <w:pPr>
+              <w:spacing w:after="120"/>
+              <w:rPr>
+                <w:sz w:val="20"/>
+                <w:szCs w:val="20"/>
+              </w:rPr>
+            </w:pPr>
+            <w:r>
+              <w:rPr>
+                <w:sz w:val="20"/>
+                <w:szCs w:val="20"/>
+              </w:rPr>
+              <w:t>Template</w:t>
+            </w:r>
+          </w:p>
+        </w:tc>
+        <w:tc>
+          <w:tcPr>
+            <w:tcW w:w="7334" w:type="dxa"/>
+          </w:tcPr>
+          <w:p>
+            <w:pPr>
+              <w:spacing w:after="120"/>
+              <w:rPr>
+                <w:sz w:val="20"/>
+                <w:szCs w:val="20"/>
+              </w:rPr>
+            </w:pPr>
+            <w:r>
+              <w:rPr>
+                <w:sz w:val="20"/>
+                <w:szCs w:val="20"/>
+              </w:rPr>
+              <w:t>private</w:t>
+            </w:r>
+            <w:r>
+              <w:rPr>
+                <w:sz w:val="20"/>
+                <w:szCs w:val="20"/>
+              </w:rPr>
+              <w:t>/mail/</w:t>
+            </w:r>
+            <w:proofErr w:type="spellStart"/>
+            <w:r>
+              <w:rPr>
+                <w:sz w:val="20"/>
+                <w:szCs w:val="20"/>
+              </w:rPr>
+              <w:t>account_updated</w:t>
+            </w:r>
+            <w:r>
+              <w:rPr>
+                <w:sz w:val="20"/>
+                <w:szCs w:val="20"/>
+              </w:rPr>
+              <w:t>_confirmation.ftl</w:t>
+            </w:r>
+            <w:proofErr w:type="spellEnd"/>
+            <w:r>
+              <w:rPr>
+                <w:sz w:val="20"/>
+                <w:szCs w:val="20"/>
+              </w:rPr>
+              <w:t xml:space="preserve"> </w:t>
+            </w:r>
+          </w:p>
+        </w:tc>
+      </w:tr>
+      <w:tr>
+        <w:tc>
+          <w:tcPr>
+            <w:tcW w:w="1908" w:type="dxa"/>
+          </w:tcPr>
+          <w:p>
+            <w:pPr>
+              <w:spacing w:after="120"/>
+              <w:rPr>
+                <w:sz w:val="20"/>
+                <w:szCs w:val="20"/>
+              </w:rPr>
+            </w:pPr>
+          </w:p>
+        </w:tc>
+        <w:tc>
+          <w:tcPr>
+            <w:tcW w:w="7334" w:type="dxa"/>
+          </w:tcPr>
+          <w:p>
+            <w:pPr>
+              <w:spacing w:after="120"/>
+              <w:rPr>
+                <w:sz w:val="20"/>
+                <w:szCs w:val="20"/>
+              </w:rPr>
+            </w:pPr>
+            <w:r>
+              <w:rPr>
+                <w:sz w:val="20"/>
+                <w:szCs w:val="20"/>
+              </w:rPr>
+              <w:t>Confirmation of account update</w:t>
             </w:r>
           </w:p>
         </w:tc>

</xml_diff>

<commit_message>
remane reminder task to RegisteredUserReminderTask
</commit_message>
<xml_diff>
--- a/docs/Email Notification Templates.docx
+++ b/docs/Email Notification Templates.docx
@@ -16644,6 +16644,283 @@
                 <w:szCs w:val="20"/>
               </w:rPr>
               <w:t>Confirmation of account update</w:t>
+            </w:r>
+          </w:p>
+        </w:tc>
+      </w:tr>
+      <w:tr>
+        <w:tc>
+          <w:tcPr>
+            <w:tcW w:w="1908" w:type="dxa"/>
+          </w:tcPr>
+          <w:p>
+            <w:pPr>
+              <w:spacing w:after="120"/>
+              <w:rPr>
+                <w:sz w:val="20"/>
+                <w:szCs w:val="20"/>
+              </w:rPr>
+            </w:pPr>
+            <w:r>
+              <w:rPr>
+                <w:sz w:val="20"/>
+                <w:szCs w:val="20"/>
+              </w:rPr>
+              <w:t>Name</w:t>
+            </w:r>
+          </w:p>
+        </w:tc>
+        <w:tc>
+          <w:tcPr>
+            <w:tcW w:w="7334" w:type="dxa"/>
+          </w:tcPr>
+          <w:p>
+            <w:pPr>
+              <w:spacing w:after="120"/>
+              <w:rPr>
+                <w:sz w:val="20"/>
+                <w:szCs w:val="20"/>
+              </w:rPr>
+            </w:pPr>
+            <w:proofErr w:type="spellStart"/>
+            <w:r>
+              <w:rPr>
+                <w:sz w:val="20"/>
+                <w:szCs w:val="20"/>
+              </w:rPr>
+              <w:t>approverApproval</w:t>
+            </w:r>
+            <w:r>
+              <w:rPr>
+                <w:sz w:val="20"/>
+                <w:szCs w:val="20"/>
+              </w:rPr>
+              <w:t>NotificationTask</w:t>
+            </w:r>
+            <w:proofErr w:type="spellEnd"/>
+          </w:p>
+        </w:tc>
+      </w:tr>
+      <w:tr>
+        <w:tc>
+          <w:tcPr>
+            <w:tcW w:w="1908" w:type="dxa"/>
+          </w:tcPr>
+          <w:p>
+            <w:pPr>
+              <w:spacing w:after="120"/>
+              <w:rPr>
+                <w:sz w:val="20"/>
+                <w:szCs w:val="20"/>
+              </w:rPr>
+            </w:pPr>
+            <w:r>
+              <w:rPr>
+                <w:sz w:val="20"/>
+                <w:szCs w:val="20"/>
+              </w:rPr>
+              <w:t>Class</w:t>
+            </w:r>
+          </w:p>
+        </w:tc>
+        <w:tc>
+          <w:tcPr>
+            <w:tcW w:w="7334" w:type="dxa"/>
+          </w:tcPr>
+          <w:p>
+            <w:pPr>
+              <w:spacing w:after="120"/>
+              <w:rPr>
+                <w:sz w:val="20"/>
+                <w:szCs w:val="20"/>
+              </w:rPr>
+            </w:pPr>
+            <w:proofErr w:type="spellStart"/>
+            <w:r>
+              <w:rPr>
+                <w:sz w:val="20"/>
+                <w:szCs w:val="20"/>
+              </w:rPr>
+              <w:t>com.zuehlke.pgadmissions.timers.</w:t>
+            </w:r>
+            <w:r>
+              <w:rPr>
+                <w:sz w:val="20"/>
+                <w:szCs w:val="20"/>
+              </w:rPr>
+              <w:t>RegisteredUserReminder</w:t>
+            </w:r>
+            <w:r>
+              <w:rPr>
+                <w:sz w:val="20"/>
+                <w:szCs w:val="20"/>
+              </w:rPr>
+              <w:t>Task</w:t>
+            </w:r>
+            <w:proofErr w:type="spellEnd"/>
+          </w:p>
+        </w:tc>
+      </w:tr>
+      <w:tr>
+        <w:tc>
+          <w:tcPr>
+            <w:tcW w:w="1908" w:type="dxa"/>
+          </w:tcPr>
+          <w:p>
+            <w:pPr>
+              <w:spacing w:after="120"/>
+              <w:rPr>
+                <w:sz w:val="20"/>
+                <w:szCs w:val="20"/>
+              </w:rPr>
+            </w:pPr>
+            <w:r>
+              <w:rPr>
+                <w:sz w:val="20"/>
+                <w:szCs w:val="20"/>
+              </w:rPr>
+              <w:t>Subject-Code</w:t>
+            </w:r>
+          </w:p>
+        </w:tc>
+        <w:tc>
+          <w:tcPr>
+            <w:tcW w:w="7334" w:type="dxa"/>
+          </w:tcPr>
+          <w:p>
+            <w:pPr>
+              <w:spacing w:after="120"/>
+              <w:rPr>
+                <w:sz w:val="20"/>
+                <w:szCs w:val="20"/>
+              </w:rPr>
+            </w:pPr>
+            <w:proofErr w:type="spellStart"/>
+            <w:r>
+              <w:rPr>
+                <w:sz w:val="20"/>
+                <w:szCs w:val="20"/>
+              </w:rPr>
+              <w:t>approval.request.reminder</w:t>
+            </w:r>
+            <w:proofErr w:type="spellEnd"/>
+          </w:p>
+        </w:tc>
+      </w:tr>
+      <w:tr>
+        <w:tc>
+          <w:tcPr>
+            <w:tcW w:w="1908" w:type="dxa"/>
+          </w:tcPr>
+          <w:p>
+            <w:pPr>
+              <w:spacing w:after="120"/>
+              <w:rPr>
+                <w:sz w:val="20"/>
+                <w:szCs w:val="20"/>
+              </w:rPr>
+            </w:pPr>
+            <w:r>
+              <w:rPr>
+                <w:sz w:val="20"/>
+                <w:szCs w:val="20"/>
+              </w:rPr>
+              <w:t>Template</w:t>
+            </w:r>
+          </w:p>
+        </w:tc>
+        <w:tc>
+          <w:tcPr>
+            <w:tcW w:w="7334" w:type="dxa"/>
+          </w:tcPr>
+          <w:p>
+            <w:pPr>
+              <w:spacing w:after="120"/>
+              <w:rPr>
+                <w:sz w:val="20"/>
+                <w:szCs w:val="20"/>
+              </w:rPr>
+            </w:pPr>
+            <w:r>
+              <w:rPr>
+                <w:sz w:val="20"/>
+                <w:szCs w:val="20"/>
+              </w:rPr>
+              <w:t>private/</w:t>
+            </w:r>
+            <w:r>
+              <w:rPr>
+                <w:sz w:val="20"/>
+                <w:szCs w:val="20"/>
+              </w:rPr>
+              <w:t xml:space="preserve"> </w:t>
+            </w:r>
+            <w:r>
+              <w:rPr>
+                <w:sz w:val="20"/>
+                <w:szCs w:val="20"/>
+              </w:rPr>
+              <w:t>approvers</w:t>
+            </w:r>
+            <w:r>
+              <w:rPr>
+                <w:sz w:val="20"/>
+                <w:szCs w:val="20"/>
+              </w:rPr>
+              <w:t>/mail/</w:t>
+            </w:r>
+            <w:proofErr w:type="spellStart"/>
+            <w:r>
+              <w:rPr>
+                <w:sz w:val="20"/>
+                <w:szCs w:val="20"/>
+              </w:rPr>
+              <w:t>application_approval_notification</w:t>
+            </w:r>
+            <w:r>
+              <w:rPr>
+                <w:sz w:val="20"/>
+                <w:szCs w:val="20"/>
+              </w:rPr>
+              <w:t>.ftl</w:t>
+            </w:r>
+            <w:proofErr w:type="spellEnd"/>
+          </w:p>
+        </w:tc>
+      </w:tr>
+      <w:tr>
+        <w:tc>
+          <w:tcPr>
+            <w:tcW w:w="1908" w:type="dxa"/>
+          </w:tcPr>
+          <w:p>
+            <w:pPr>
+              <w:spacing w:after="120"/>
+              <w:rPr>
+                <w:sz w:val="20"/>
+                <w:szCs w:val="20"/>
+              </w:rPr>
+            </w:pPr>
+          </w:p>
+        </w:tc>
+        <w:tc>
+          <w:tcPr>
+            <w:tcW w:w="7334" w:type="dxa"/>
+          </w:tcPr>
+          <w:p>
+            <w:pPr>
+              <w:spacing w:after="120"/>
+              <w:rPr>
+                <w:sz w:val="20"/>
+                <w:szCs w:val="20"/>
+              </w:rPr>
+            </w:pPr>
+            <w:r>
+              <w:rPr>
+                <w:sz w:val="20"/>
+                <w:szCs w:val="20"/>
+              </w:rPr>
+              <w:t>Reminders to approvers for rejecting/approving</w:t>
             </w:r>
           </w:p>
         </w:tc>

</xml_diff>

<commit_message>
notify applicants on move to approved
</commit_message>
<xml_diff>
--- a/docs/Email Notification Templates.docx
+++ b/docs/Email Notification Templates.docx
@@ -6145,14 +6145,9 @@
               <w:t>aim to</w:t>
             </w:r>
             <w:r>
-              <w:t xml:space="preserve"> be back in contact with the outcome of this assessment by close of business on &lt;&lt;</w:t>
-            </w:r>
-            <w:proofErr w:type="gramStart"/>
-            <w:r>
-              <w:t>Date(</w:t>
-            </w:r>
-            <w:proofErr w:type="spellStart"/>
-            <w:proofErr w:type="gramEnd"/>
+              <w:t xml:space="preserve"> be back in contact with the outcome of this assessment by close of business on &lt;&lt;Date(</w:t>
+            </w:r>
+            <w:proofErr w:type="spellStart"/>
             <w:r>
               <w:t>CurrentDateTime</w:t>
             </w:r>
@@ -16846,14 +16841,7 @@
                 <w:sz w:val="20"/>
                 <w:szCs w:val="20"/>
               </w:rPr>
-              <w:t>private/</w:t>
-            </w:r>
-            <w:r>
-              <w:rPr>
-                <w:sz w:val="20"/>
-                <w:szCs w:val="20"/>
-              </w:rPr>
-              <w:t xml:space="preserve"> </w:t>
+              <w:t xml:space="preserve">private/ </w:t>
             </w:r>
             <w:r>
               <w:rPr>
@@ -16921,6 +16909,301 @@
                 <w:szCs w:val="20"/>
               </w:rPr>
               <w:t>Reminders to approvers for rejecting/approving</w:t>
+            </w:r>
+          </w:p>
+        </w:tc>
+      </w:tr>
+    </w:tbl>
+    <w:p>
+      <w:pPr>
+        <w:tabs>
+          <w:tab w:val="left" w:pos="6230"/>
+        </w:tabs>
+      </w:pPr>
+    </w:p>
+    <w:tbl>
+      <w:tblPr>
+        <w:tblStyle w:val="TableGrid"/>
+        <w:tblW w:w="0" w:type="auto"/>
+        <w:tblLook w:val="04A0" w:firstRow="1" w:lastRow="0" w:firstColumn="1" w:lastColumn="0" w:noHBand="0" w:noVBand="1"/>
+      </w:tblPr>
+      <w:tblGrid>
+        <w:gridCol w:w="1908"/>
+        <w:gridCol w:w="7334"/>
+      </w:tblGrid>
+      <w:tr>
+        <w:tc>
+          <w:tcPr>
+            <w:tcW w:w="1908" w:type="dxa"/>
+          </w:tcPr>
+          <w:p>
+            <w:pPr>
+              <w:spacing w:after="120"/>
+              <w:rPr>
+                <w:sz w:val="20"/>
+                <w:szCs w:val="20"/>
+              </w:rPr>
+            </w:pPr>
+            <w:r>
+              <w:rPr>
+                <w:sz w:val="20"/>
+                <w:szCs w:val="20"/>
+              </w:rPr>
+              <w:t>Name</w:t>
+            </w:r>
+          </w:p>
+        </w:tc>
+        <w:tc>
+          <w:tcPr>
+            <w:tcW w:w="7334" w:type="dxa"/>
+          </w:tcPr>
+          <w:p>
+            <w:pPr>
+              <w:spacing w:after="120"/>
+              <w:rPr>
+                <w:sz w:val="20"/>
+                <w:szCs w:val="20"/>
+              </w:rPr>
+            </w:pPr>
+            <w:proofErr w:type="spellStart"/>
+            <w:r>
+              <w:rPr>
+                <w:sz w:val="20"/>
+                <w:szCs w:val="20"/>
+              </w:rPr>
+              <w:t>moveToApprovedNotificationTimerTask</w:t>
+            </w:r>
+            <w:proofErr w:type="spellEnd"/>
+          </w:p>
+        </w:tc>
+      </w:tr>
+      <w:tr>
+        <w:tc>
+          <w:tcPr>
+            <w:tcW w:w="1908" w:type="dxa"/>
+          </w:tcPr>
+          <w:p>
+            <w:pPr>
+              <w:spacing w:after="120"/>
+              <w:rPr>
+                <w:sz w:val="20"/>
+                <w:szCs w:val="20"/>
+              </w:rPr>
+            </w:pPr>
+            <w:r>
+              <w:rPr>
+                <w:sz w:val="20"/>
+                <w:szCs w:val="20"/>
+              </w:rPr>
+              <w:t>Class</w:t>
+            </w:r>
+          </w:p>
+        </w:tc>
+        <w:tc>
+          <w:tcPr>
+            <w:tcW w:w="7334" w:type="dxa"/>
+          </w:tcPr>
+          <w:p>
+            <w:pPr>
+              <w:spacing w:after="120"/>
+              <w:rPr>
+                <w:sz w:val="20"/>
+                <w:szCs w:val="20"/>
+              </w:rPr>
+            </w:pPr>
+            <w:r>
+              <w:rPr>
+                <w:sz w:val="20"/>
+                <w:szCs w:val="20"/>
+              </w:rPr>
+              <w:t>com.zuehlke.pgadmissions.timers.</w:t>
+            </w:r>
+            <w:r>
+              <w:rPr>
+                <w:sz w:val="20"/>
+                <w:szCs w:val="20"/>
+              </w:rPr>
+              <w:t>StateChangeNotificationTimerTask</w:t>
+            </w:r>
+          </w:p>
+        </w:tc>
+      </w:tr>
+      <w:tr>
+        <w:tc>
+          <w:tcPr>
+            <w:tcW w:w="1908" w:type="dxa"/>
+          </w:tcPr>
+          <w:p>
+            <w:pPr>
+              <w:spacing w:after="120"/>
+              <w:rPr>
+                <w:sz w:val="20"/>
+                <w:szCs w:val="20"/>
+              </w:rPr>
+            </w:pPr>
+            <w:r>
+              <w:rPr>
+                <w:sz w:val="20"/>
+                <w:szCs w:val="20"/>
+              </w:rPr>
+              <w:t>Subject-Code</w:t>
+            </w:r>
+          </w:p>
+        </w:tc>
+        <w:tc>
+          <w:tcPr>
+            <w:tcW w:w="7334" w:type="dxa"/>
+          </w:tcPr>
+          <w:p>
+            <w:pPr>
+              <w:spacing w:after="120"/>
+              <w:rPr>
+                <w:sz w:val="20"/>
+                <w:szCs w:val="20"/>
+              </w:rPr>
+            </w:pPr>
+            <w:proofErr w:type="spellStart"/>
+            <w:r>
+              <w:rPr>
+                <w:sz w:val="20"/>
+                <w:szCs w:val="20"/>
+              </w:rPr>
+              <w:t>approved.notification.applicant</w:t>
+            </w:r>
+            <w:proofErr w:type="spellEnd"/>
+          </w:p>
+        </w:tc>
+      </w:tr>
+      <w:tr>
+        <w:tc>
+          <w:tcPr>
+            <w:tcW w:w="1908" w:type="dxa"/>
+          </w:tcPr>
+          <w:p>
+            <w:pPr>
+              <w:spacing w:after="120"/>
+              <w:rPr>
+                <w:sz w:val="20"/>
+                <w:szCs w:val="20"/>
+              </w:rPr>
+            </w:pPr>
+            <w:r>
+              <w:rPr>
+                <w:sz w:val="20"/>
+                <w:szCs w:val="20"/>
+              </w:rPr>
+              <w:t>Template</w:t>
+            </w:r>
+          </w:p>
+        </w:tc>
+        <w:tc>
+          <w:tcPr>
+            <w:tcW w:w="7334" w:type="dxa"/>
+          </w:tcPr>
+          <w:p>
+            <w:pPr>
+              <w:spacing w:after="120"/>
+              <w:rPr>
+                <w:sz w:val="20"/>
+                <w:szCs w:val="20"/>
+              </w:rPr>
+            </w:pPr>
+            <w:r>
+              <w:rPr>
+                <w:sz w:val="20"/>
+                <w:szCs w:val="20"/>
+              </w:rPr>
+              <w:t>P</w:t>
+            </w:r>
+            <w:r>
+              <w:rPr>
+                <w:sz w:val="20"/>
+                <w:szCs w:val="20"/>
+              </w:rPr>
+              <w:t>rivate</w:t>
+            </w:r>
+            <w:r>
+              <w:rPr>
+                <w:sz w:val="20"/>
+                <w:szCs w:val="20"/>
+              </w:rPr>
+              <w:t>/</w:t>
+            </w:r>
+            <w:proofErr w:type="spellStart"/>
+            <w:r>
+              <w:rPr>
+                <w:sz w:val="20"/>
+                <w:szCs w:val="20"/>
+              </w:rPr>
+              <w:t>pgStudents</w:t>
+            </w:r>
+            <w:proofErr w:type="spellEnd"/>
+            <w:r>
+              <w:rPr>
+                <w:sz w:val="20"/>
+                <w:szCs w:val="20"/>
+              </w:rPr>
+              <w:t>/mail/</w:t>
+            </w:r>
+            <w:proofErr w:type="spellStart"/>
+            <w:r>
+              <w:rPr>
+                <w:sz w:val="20"/>
+                <w:szCs w:val="20"/>
+              </w:rPr>
+              <w:t>moved_to_approved_</w:t>
+            </w:r>
+            <w:r>
+              <w:rPr>
+                <w:sz w:val="20"/>
+                <w:szCs w:val="20"/>
+              </w:rPr>
+              <w:t>notification</w:t>
+            </w:r>
+            <w:r>
+              <w:rPr>
+                <w:sz w:val="20"/>
+                <w:szCs w:val="20"/>
+              </w:rPr>
+              <w:t>.ftl</w:t>
+            </w:r>
+            <w:proofErr w:type="spellEnd"/>
+          </w:p>
+        </w:tc>
+      </w:tr>
+      <w:tr>
+        <w:tc>
+          <w:tcPr>
+            <w:tcW w:w="1908" w:type="dxa"/>
+          </w:tcPr>
+          <w:p>
+            <w:pPr>
+              <w:spacing w:after="120"/>
+              <w:rPr>
+                <w:sz w:val="20"/>
+                <w:szCs w:val="20"/>
+              </w:rPr>
+            </w:pPr>
+          </w:p>
+        </w:tc>
+        <w:tc>
+          <w:tcPr>
+            <w:tcW w:w="7334" w:type="dxa"/>
+          </w:tcPr>
+          <w:p>
+            <w:pPr>
+              <w:spacing w:after="120"/>
+              <w:rPr>
+                <w:sz w:val="20"/>
+                <w:szCs w:val="20"/>
+              </w:rPr>
+            </w:pPr>
+            <w:r>
+              <w:rPr>
+                <w:sz w:val="20"/>
+                <w:szCs w:val="20"/>
+              </w:rPr>
+              <w:t>Notify applicants that the application is moved to approved</w:t>
             </w:r>
           </w:p>
         </w:tc>

</xml_diff>

<commit_message>
included program link in e-mails and updated templates with new text-bodies.
</commit_message>
<xml_diff>
--- a/docs/Email Notification Templates.docx
+++ b/docs/Email Notification Templates.docx
@@ -987,8 +987,6 @@
             <w:r>
               <w:t>UCL Prism</w:t>
             </w:r>
-            <w:bookmarkStart w:id="4" w:name="_GoBack"/>
-            <w:bookmarkEnd w:id="4"/>
           </w:p>
         </w:tc>
       </w:tr>
@@ -1746,7 +1744,7 @@
           <w:b/>
         </w:rPr>
       </w:pPr>
-      <w:commentRangeStart w:id="5"/>
+      <w:commentRangeStart w:id="4"/>
       <w:r>
         <w:rPr>
           <w:b/>
@@ -1754,12 +1752,12 @@
         <w:lastRenderedPageBreak/>
         <w:t>Application Update Notification</w:t>
       </w:r>
-      <w:commentRangeEnd w:id="5"/>
+      <w:commentRangeEnd w:id="4"/>
       <w:r>
         <w:rPr>
           <w:rStyle w:val="CommentReference"/>
         </w:rPr>
-        <w:commentReference w:id="5"/>
+        <w:commentReference w:id="4"/>
       </w:r>
     </w:p>
     <w:tbl>
@@ -1935,7 +1933,7 @@
             <w:r>
               <w:t xml:space="preserve">&lt;&lt;ApplicationId&gt;&gt; for UCL </w:t>
             </w:r>
-            <w:commentRangeStart w:id="6"/>
+            <w:commentRangeStart w:id="5"/>
             <w:r>
               <w:t>&lt;&lt;Programme</w:t>
             </w:r>
@@ -1945,12 +1943,12 @@
             <w:r>
               <w:t>Name&gt;&gt;</w:t>
             </w:r>
-            <w:commentRangeEnd w:id="6"/>
+            <w:commentRangeEnd w:id="5"/>
             <w:r>
               <w:rPr>
                 <w:rStyle w:val="CommentReference"/>
               </w:rPr>
-              <w:commentReference w:id="6"/>
+              <w:commentReference w:id="5"/>
             </w:r>
             <w:r>
               <w:t>.</w:t>
@@ -2196,7 +2194,7 @@
           <w:b/>
         </w:rPr>
       </w:pPr>
-      <w:commentRangeStart w:id="7"/>
+      <w:commentRangeStart w:id="6"/>
       <w:r>
         <w:rPr>
           <w:b/>
@@ -2204,12 +2202,12 @@
         <w:lastRenderedPageBreak/>
         <w:t>Application Withdrawal Notification</w:t>
       </w:r>
-      <w:commentRangeEnd w:id="7"/>
+      <w:commentRangeEnd w:id="6"/>
       <w:r>
         <w:rPr>
           <w:rStyle w:val="CommentReference"/>
         </w:rPr>
-        <w:commentReference w:id="7"/>
+        <w:commentReference w:id="6"/>
       </w:r>
     </w:p>
     <w:tbl>
@@ -2382,19 +2380,19 @@
             <w:r>
               <w:t xml:space="preserve">icationId&gt;&gt; for UCL </w:t>
             </w:r>
-            <w:commentRangeStart w:id="8"/>
+            <w:commentRangeStart w:id="7"/>
             <w:r>
               <w:t>&lt;&lt;ProgrammeLink/</w:t>
             </w:r>
             <w:r>
               <w:t>Name&gt;&gt;</w:t>
             </w:r>
-            <w:commentRangeEnd w:id="8"/>
+            <w:commentRangeEnd w:id="7"/>
             <w:r>
               <w:rPr>
                 <w:rStyle w:val="CommentReference"/>
               </w:rPr>
-              <w:commentReference w:id="8"/>
+              <w:commentReference w:id="7"/>
             </w:r>
             <w:r>
               <w:t>.</w:t>
@@ -2640,7 +2638,7 @@
           <w:b/>
         </w:rPr>
       </w:pPr>
-      <w:commentRangeStart w:id="9"/>
+      <w:commentRangeStart w:id="8"/>
       <w:r>
         <w:rPr>
           <w:b/>
@@ -2648,12 +2646,12 @@
         <w:lastRenderedPageBreak/>
         <w:t>Validation Notification (Application Submission)</w:t>
       </w:r>
-      <w:commentRangeEnd w:id="9"/>
+      <w:commentRangeEnd w:id="8"/>
       <w:r>
         <w:rPr>
           <w:rStyle w:val="CommentReference"/>
         </w:rPr>
-        <w:commentReference w:id="9"/>
+        <w:commentReference w:id="8"/>
       </w:r>
     </w:p>
     <w:tbl>
@@ -2799,15 +2797,88 @@
             <w:r>
               <w:t xml:space="preserve"> for UCL </w:t>
             </w:r>
+            <w:commentRangeStart w:id="9"/>
+            <w:r>
+              <w:t>&lt;&lt;Programme</w:t>
+            </w:r>
+            <w:r>
+              <w:t>Link/</w:t>
+            </w:r>
+            <w:r>
+              <w:t>Name&gt;&gt;</w:t>
+            </w:r>
+            <w:commentRangeEnd w:id="9"/>
+            <w:r>
+              <w:rPr>
+                <w:rStyle w:val="CommentReference"/>
+              </w:rPr>
+              <w:commentReference w:id="9"/>
+            </w:r>
+            <w:r>
+              <w:t xml:space="preserve">.  </w:t>
+            </w:r>
+            <w:r>
+              <w:rPr>
+                <w:b/>
+              </w:rPr>
+              <w:t xml:space="preserve">Please quote </w:t>
+            </w:r>
+            <w:r>
+              <w:rPr>
+                <w:b/>
+              </w:rPr>
+              <w:t>your application</w:t>
+            </w:r>
+            <w:r>
+              <w:rPr>
+                <w:b/>
+              </w:rPr>
+              <w:t xml:space="preserve"> number in all correspondence.</w:t>
+            </w:r>
+          </w:p>
+          <w:p/>
+          <w:p>
+            <w:r>
+              <w:t>Ou</w:t>
+            </w:r>
+            <w:r>
+              <w:t>r</w:t>
+            </w:r>
+            <w:r>
+              <w:t xml:space="preserve"> </w:t>
+            </w:r>
+            <w:r>
+              <w:t>recruitment</w:t>
+            </w:r>
+            <w:r>
+              <w:t xml:space="preserve"> office </w:t>
+            </w:r>
+            <w:r>
+              <w:t xml:space="preserve">will now make a preliminary assessment of your </w:t>
+            </w:r>
+            <w:r>
+              <w:t>application</w:t>
+            </w:r>
+            <w:r>
+              <w:t xml:space="preserve">. We </w:t>
+            </w:r>
+            <w:r>
+              <w:t>aim to be</w:t>
+            </w:r>
+            <w:r>
+              <w:t xml:space="preserve"> back in contact with the outcome of this assessment by close of business on </w:t>
+            </w:r>
             <w:commentRangeStart w:id="10"/>
             <w:r>
-              <w:t>&lt;&lt;Programme</w:t>
-            </w:r>
-            <w:r>
-              <w:t>Link/</w:t>
-            </w:r>
-            <w:r>
-              <w:t>Name&gt;&gt;</w:t>
+              <w:t>&lt;&lt;</w:t>
+            </w:r>
+            <w:proofErr w:type="spellStart"/>
+            <w:r>
+              <w:t>ValidationStageDeadline</w:t>
+            </w:r>
+            <w:proofErr w:type="spellEnd"/>
+            <w:r>
+              <w:t>&gt;&gt;</w:t>
             </w:r>
             <w:commentRangeEnd w:id="10"/>
             <w:r>
@@ -2815,71 +2886,6 @@
                 <w:rStyle w:val="CommentReference"/>
               </w:rPr>
               <w:commentReference w:id="10"/>
-            </w:r>
-            <w:r>
-              <w:t xml:space="preserve">.  </w:t>
-            </w:r>
-            <w:r>
-              <w:rPr>
-                <w:b/>
-              </w:rPr>
-              <w:t xml:space="preserve">Please quote </w:t>
-            </w:r>
-            <w:r>
-              <w:rPr>
-                <w:b/>
-              </w:rPr>
-              <w:t>your application</w:t>
-            </w:r>
-            <w:r>
-              <w:rPr>
-                <w:b/>
-              </w:rPr>
-              <w:t xml:space="preserve"> number in all correspondence.</w:t>
-            </w:r>
-          </w:p>
-          <w:p/>
-          <w:p>
-            <w:r>
-              <w:t xml:space="preserve">Out </w:t>
-            </w:r>
-            <w:r>
-              <w:t>recruitment</w:t>
-            </w:r>
-            <w:r>
-              <w:t xml:space="preserve"> office </w:t>
-            </w:r>
-            <w:r>
-              <w:t xml:space="preserve">will now make a preliminary assessment of your </w:t>
-            </w:r>
-            <w:r>
-              <w:t>application</w:t>
-            </w:r>
-            <w:r>
-              <w:t xml:space="preserve">. We </w:t>
-            </w:r>
-            <w:r>
-              <w:t>aim to be</w:t>
-            </w:r>
-            <w:r>
-              <w:t xml:space="preserve"> back in contact with the outcome of this assessment by close of business on </w:t>
-            </w:r>
-            <w:commentRangeStart w:id="11"/>
-            <w:r>
-              <w:t>&lt;&lt;</w:t>
-            </w:r>
-            <w:r>
-              <w:t>ValidationStageDeadline</w:t>
-            </w:r>
-            <w:r>
-              <w:t>&gt;&gt;</w:t>
-            </w:r>
-            <w:commentRangeEnd w:id="11"/>
-            <w:r>
-              <w:rPr>
-                <w:rStyle w:val="CommentReference"/>
-              </w:rPr>
-              <w:commentReference w:id="11"/>
             </w:r>
             <w:r>
               <w:t>.</w:t>
@@ -3159,7 +3165,7 @@
           <w:b/>
         </w:rPr>
       </w:pPr>
-      <w:commentRangeStart w:id="12"/>
+      <w:commentRangeStart w:id="11"/>
       <w:r>
         <w:rPr>
           <w:b/>
@@ -3167,12 +3173,12 @@
         <w:lastRenderedPageBreak/>
         <w:t>Validation Request</w:t>
       </w:r>
-      <w:commentRangeEnd w:id="12"/>
+      <w:commentRangeEnd w:id="11"/>
       <w:r>
         <w:rPr>
           <w:rStyle w:val="CommentReference"/>
         </w:rPr>
-        <w:commentReference w:id="12"/>
+        <w:commentReference w:id="11"/>
       </w:r>
     </w:p>
     <w:tbl>
@@ -3327,7 +3333,7 @@
             <w:r>
               <w:t xml:space="preserve">Application &lt;&lt;ApplicationId&gt;&gt; for UCL </w:t>
             </w:r>
-            <w:commentRangeStart w:id="13"/>
+            <w:commentRangeStart w:id="12"/>
             <w:r>
               <w:t>&lt;&lt;Programme</w:t>
             </w:r>
@@ -3337,12 +3343,12 @@
             <w:r>
               <w:t>Name&gt;&gt;</w:t>
             </w:r>
-            <w:commentRangeEnd w:id="13"/>
+            <w:commentRangeEnd w:id="12"/>
             <w:r>
               <w:rPr>
                 <w:rStyle w:val="CommentReference"/>
               </w:rPr>
-              <w:commentReference w:id="13"/>
+              <w:commentReference w:id="12"/>
             </w:r>
             <w:r>
               <w:t>.</w:t>
@@ -3625,7 +3631,7 @@
           <w:b/>
         </w:rPr>
       </w:pPr>
-      <w:commentRangeStart w:id="14"/>
+      <w:commentRangeStart w:id="13"/>
       <w:r>
         <w:rPr>
           <w:b/>
@@ -3633,12 +3639,12 @@
         <w:lastRenderedPageBreak/>
         <w:t>Validation Request Reminder</w:t>
       </w:r>
-      <w:commentRangeEnd w:id="14"/>
+      <w:commentRangeEnd w:id="13"/>
       <w:r>
         <w:rPr>
           <w:rStyle w:val="CommentReference"/>
         </w:rPr>
-        <w:commentReference w:id="14"/>
+        <w:commentReference w:id="13"/>
       </w:r>
     </w:p>
     <w:tbl>
@@ -3790,19 +3796,19 @@
             <w:r>
               <w:t xml:space="preserve">&lt;&lt;ApplicantFirstName&gt;&gt; &lt;&lt;ApplicantLastName&gt;&gt; has submitted a new Application &lt;&lt;ApplicationId&gt;&gt; for UCL </w:t>
             </w:r>
-            <w:commentRangeStart w:id="15"/>
+            <w:commentRangeStart w:id="14"/>
             <w:r>
               <w:t>&lt;&lt;Program</w:t>
             </w:r>
             <w:r>
               <w:t>meLink/Name&gt;&gt;</w:t>
             </w:r>
-            <w:commentRangeEnd w:id="15"/>
+            <w:commentRangeEnd w:id="14"/>
             <w:r>
               <w:rPr>
                 <w:rStyle w:val="CommentReference"/>
               </w:rPr>
-              <w:commentReference w:id="15"/>
+              <w:commentReference w:id="14"/>
             </w:r>
             <w:r>
               <w:t>.</w:t>
@@ -4084,7 +4090,7 @@
           <w:b/>
         </w:rPr>
       </w:pPr>
-      <w:commentRangeStart w:id="16"/>
+      <w:commentRangeStart w:id="15"/>
       <w:r>
         <w:rPr>
           <w:b/>
@@ -4092,12 +4098,12 @@
         <w:lastRenderedPageBreak/>
         <w:t>Reference Request</w:t>
       </w:r>
-      <w:commentRangeEnd w:id="16"/>
+      <w:commentRangeEnd w:id="15"/>
       <w:r>
         <w:rPr>
           <w:rStyle w:val="CommentReference"/>
         </w:rPr>
-        <w:commentReference w:id="16"/>
+        <w:commentReference w:id="15"/>
       </w:r>
     </w:p>
     <w:tbl>
@@ -4249,9 +4255,35 @@
             <w:r>
               <w:t xml:space="preserve"> study at </w:t>
             </w:r>
+            <w:commentRangeStart w:id="16"/>
+            <w:r>
+              <w:t>&lt;&lt;UCLHomePageLink&gt;&gt;</w:t>
+            </w:r>
+            <w:commentRangeEnd w:id="16"/>
+            <w:r>
+              <w:rPr>
+                <w:rStyle w:val="CommentReference"/>
+              </w:rPr>
+              <w:commentReference w:id="16"/>
+            </w:r>
+            <w:r>
+              <w:t xml:space="preserve"> </w:t>
+            </w:r>
+            <w:r>
+              <w:t xml:space="preserve">in </w:t>
+            </w:r>
             <w:commentRangeStart w:id="17"/>
             <w:r>
-              <w:t>&lt;&lt;UCLHomePageLink&gt;&gt;</w:t>
+              <w:t>&lt;&lt;Programme</w:t>
+            </w:r>
+            <w:r>
+              <w:t>Link</w:t>
+            </w:r>
+            <w:r>
+              <w:t>/Name</w:t>
+            </w:r>
+            <w:r>
+              <w:t>&gt;&gt;</w:t>
             </w:r>
             <w:commentRangeEnd w:id="17"/>
             <w:r>
@@ -4261,23 +4293,82 @@
               <w:commentReference w:id="17"/>
             </w:r>
             <w:r>
+              <w:t xml:space="preserve">. </w:t>
+            </w:r>
+          </w:p>
+          <w:p/>
+          <w:p>
+            <w:r>
+              <w:t>You have been nominated as one of their referees.</w:t>
+            </w:r>
+          </w:p>
+          <w:p/>
+          <w:p>
+            <w:pPr>
+              <w:rPr>
+                <w:b/>
+              </w:rPr>
+            </w:pPr>
+            <w:r>
+              <w:t xml:space="preserve">You are asked to </w:t>
+            </w:r>
+            <w:r>
+              <w:t>complete a short questionnaire</w:t>
+            </w:r>
+            <w:r>
+              <w:t xml:space="preserve"> confirming their suitability for </w:t>
+            </w:r>
+            <w:r>
+              <w:t xml:space="preserve">postgraduate research study. </w:t>
+            </w:r>
+            <w:r>
+              <w:t>If yo</w:t>
+            </w:r>
+            <w:r>
+              <w:t xml:space="preserve">u feel unable to </w:t>
+            </w:r>
+            <w:r>
+              <w:t>do this</w:t>
+            </w:r>
+            <w:r>
+              <w:t>, you may also decline.</w:t>
+            </w:r>
+            <w:r>
               <w:t xml:space="preserve"> </w:t>
             </w:r>
             <w:r>
-              <w:t xml:space="preserve">in </w:t>
+              <w:rPr>
+                <w:b/>
+              </w:rPr>
+              <w:t xml:space="preserve">Be aware that declining </w:t>
+            </w:r>
+            <w:r>
+              <w:rPr>
+                <w:b/>
+              </w:rPr>
+              <w:t xml:space="preserve">to provide a reference </w:t>
+            </w:r>
+            <w:r>
+              <w:rPr>
+                <w:b/>
+              </w:rPr>
+              <w:t>may</w:t>
+            </w:r>
+            <w:r>
+              <w:rPr>
+                <w:b/>
+              </w:rPr>
+              <w:t xml:space="preserve"> reduce the applicant’s chances of securing a study place.</w:t>
+            </w:r>
+          </w:p>
+          <w:p/>
+          <w:p>
+            <w:r>
+              <w:t>&lt;&lt;ProvideReferenceButton&gt;&gt;</w:t>
             </w:r>
             <w:commentRangeStart w:id="18"/>
             <w:r>
-              <w:t>&lt;&lt;Programme</w:t>
-            </w:r>
-            <w:r>
-              <w:t>Link</w:t>
-            </w:r>
-            <w:r>
-              <w:t>/Name</w:t>
-            </w:r>
-            <w:r>
-              <w:t>&gt;&gt;</w:t>
+              <w:t>&lt;&lt;DeclineButton&gt;&gt;</w:t>
             </w:r>
             <w:commentRangeEnd w:id="18"/>
             <w:r>
@@ -4285,91 +4376,6 @@
                 <w:rStyle w:val="CommentReference"/>
               </w:rPr>
               <w:commentReference w:id="18"/>
-            </w:r>
-            <w:r>
-              <w:t xml:space="preserve">. </w:t>
-            </w:r>
-          </w:p>
-          <w:p/>
-          <w:p>
-            <w:r>
-              <w:t>You have been nominated as one of their referees.</w:t>
-            </w:r>
-          </w:p>
-          <w:p/>
-          <w:p>
-            <w:pPr>
-              <w:rPr>
-                <w:b/>
-              </w:rPr>
-            </w:pPr>
-            <w:r>
-              <w:t xml:space="preserve">You are asked to </w:t>
-            </w:r>
-            <w:r>
-              <w:t>complete a short questionnaire</w:t>
-            </w:r>
-            <w:r>
-              <w:t xml:space="preserve"> confirming their suitability for </w:t>
-            </w:r>
-            <w:r>
-              <w:t xml:space="preserve">postgraduate research study. </w:t>
-            </w:r>
-            <w:r>
-              <w:t>If yo</w:t>
-            </w:r>
-            <w:r>
-              <w:t xml:space="preserve">u feel unable to </w:t>
-            </w:r>
-            <w:r>
-              <w:t>do this</w:t>
-            </w:r>
-            <w:r>
-              <w:t>, you may also decline.</w:t>
-            </w:r>
-            <w:r>
-              <w:t xml:space="preserve"> </w:t>
-            </w:r>
-            <w:r>
-              <w:rPr>
-                <w:b/>
-              </w:rPr>
-              <w:t xml:space="preserve">Be aware that declining </w:t>
-            </w:r>
-            <w:r>
-              <w:rPr>
-                <w:b/>
-              </w:rPr>
-              <w:t xml:space="preserve">to provide a reference </w:t>
-            </w:r>
-            <w:r>
-              <w:rPr>
-                <w:b/>
-              </w:rPr>
-              <w:t>may</w:t>
-            </w:r>
-            <w:r>
-              <w:rPr>
-                <w:b/>
-              </w:rPr>
-              <w:t xml:space="preserve"> reduce the applicant’s chances of securing a study place.</w:t>
-            </w:r>
-          </w:p>
-          <w:p/>
-          <w:p>
-            <w:r>
-              <w:t>&lt;&lt;ProvideReferenceButton&gt;&gt;</w:t>
-            </w:r>
-            <w:commentRangeStart w:id="19"/>
-            <w:r>
-              <w:t>&lt;&lt;DeclineButton&gt;&gt;</w:t>
-            </w:r>
-            <w:commentRangeEnd w:id="19"/>
-            <w:r>
-              <w:rPr>
-                <w:rStyle w:val="CommentReference"/>
-              </w:rPr>
-              <w:commentReference w:id="19"/>
             </w:r>
           </w:p>
           <w:p/>
@@ -4590,7 +4596,7 @@
                 <w:szCs w:val="20"/>
               </w:rPr>
             </w:pPr>
-            <w:commentRangeStart w:id="20"/>
+            <w:commentRangeStart w:id="19"/>
             <w:r>
               <w:rPr>
                 <w:sz w:val="18"/>
@@ -4646,12 +4652,12 @@
               </w:rPr>
               <w:t>private/referees/mail/referee_notification_email.ftl</w:t>
             </w:r>
-            <w:commentRangeEnd w:id="20"/>
+            <w:commentRangeEnd w:id="19"/>
             <w:r>
               <w:rPr>
                 <w:rStyle w:val="CommentReference"/>
               </w:rPr>
-              <w:commentReference w:id="20"/>
+              <w:commentReference w:id="19"/>
             </w:r>
           </w:p>
         </w:tc>
@@ -4722,7 +4728,7 @@
           <w:b/>
         </w:rPr>
       </w:pPr>
-      <w:commentRangeStart w:id="21"/>
+      <w:commentRangeStart w:id="20"/>
       <w:r>
         <w:rPr>
           <w:b/>
@@ -4730,12 +4736,12 @@
         <w:lastRenderedPageBreak/>
         <w:t>Reference Request Reminder</w:t>
       </w:r>
-      <w:commentRangeEnd w:id="21"/>
+      <w:commentRangeEnd w:id="20"/>
       <w:r>
         <w:rPr>
           <w:rStyle w:val="CommentReference"/>
         </w:rPr>
-        <w:commentReference w:id="21"/>
+        <w:commentReference w:id="20"/>
       </w:r>
     </w:p>
     <w:tbl>
@@ -4890,9 +4896,35 @@
             <w:r>
               <w:t xml:space="preserve">at </w:t>
             </w:r>
+            <w:commentRangeStart w:id="21"/>
+            <w:r>
+              <w:t>&lt;&lt;UCLHomePageLink&gt;&gt;</w:t>
+            </w:r>
+            <w:commentRangeEnd w:id="21"/>
+            <w:r>
+              <w:rPr>
+                <w:rStyle w:val="CommentReference"/>
+              </w:rPr>
+              <w:commentReference w:id="21"/>
+            </w:r>
+            <w:r>
+              <w:t xml:space="preserve"> </w:t>
+            </w:r>
+            <w:r>
+              <w:t xml:space="preserve">in </w:t>
+            </w:r>
             <w:commentRangeStart w:id="22"/>
             <w:r>
-              <w:t>&lt;&lt;UCLHomePageLink&gt;&gt;</w:t>
+              <w:t>&lt;&lt;Programme</w:t>
+            </w:r>
+            <w:r>
+              <w:t>Link</w:t>
+            </w:r>
+            <w:r>
+              <w:t>/Name</w:t>
+            </w:r>
+            <w:r>
+              <w:t>&gt;&gt;</w:t>
             </w:r>
             <w:commentRangeEnd w:id="22"/>
             <w:r>
@@ -4902,23 +4934,46 @@
               <w:commentReference w:id="22"/>
             </w:r>
             <w:r>
-              <w:t xml:space="preserve"> </w:t>
-            </w:r>
-            <w:r>
-              <w:t xml:space="preserve">in </w:t>
+              <w:t xml:space="preserve">. </w:t>
+            </w:r>
+          </w:p>
+          <w:p/>
+          <w:p>
+            <w:r>
+              <w:t>You have been nominated as one of their referees.</w:t>
+            </w:r>
+          </w:p>
+          <w:p/>
+          <w:p>
+            <w:pPr>
+              <w:rPr>
+                <w:b/>
+              </w:rPr>
+            </w:pPr>
+            <w:r>
+              <w:t xml:space="preserve">You are asked to complete a short questionnaire confirming their suitability for postgraduate research study. If you feel unable to do this, you may also decline. </w:t>
+            </w:r>
+            <w:r>
+              <w:rPr>
+                <w:b/>
+              </w:rPr>
+              <w:t xml:space="preserve">Be aware that declining </w:t>
+            </w:r>
+            <w:r>
+              <w:rPr>
+                <w:b/>
+              </w:rPr>
+              <w:t>to provide a reference may reduce the applicant’s chances of securing a study place.</w:t>
+            </w:r>
+          </w:p>
+          <w:p/>
+          <w:p>
+            <w:r>
+              <w:t>&lt;&lt;ProvideReferenceButton&gt;&gt;</w:t>
             </w:r>
             <w:commentRangeStart w:id="23"/>
             <w:r>
-              <w:t>&lt;&lt;Programme</w:t>
-            </w:r>
-            <w:r>
-              <w:t>Link</w:t>
-            </w:r>
-            <w:r>
-              <w:t>/Name</w:t>
-            </w:r>
-            <w:r>
-              <w:t>&gt;&gt;</w:t>
+              <w:t>&lt;&lt;DeclineButton&gt;&gt;</w:t>
             </w:r>
             <w:commentRangeEnd w:id="23"/>
             <w:r>
@@ -4926,55 +4981,6 @@
                 <w:rStyle w:val="CommentReference"/>
               </w:rPr>
               <w:commentReference w:id="23"/>
-            </w:r>
-            <w:r>
-              <w:t xml:space="preserve">. </w:t>
-            </w:r>
-          </w:p>
-          <w:p/>
-          <w:p>
-            <w:r>
-              <w:t>You have been nominated as one of their referees.</w:t>
-            </w:r>
-          </w:p>
-          <w:p/>
-          <w:p>
-            <w:pPr>
-              <w:rPr>
-                <w:b/>
-              </w:rPr>
-            </w:pPr>
-            <w:r>
-              <w:t xml:space="preserve">You are asked to complete a short questionnaire confirming their suitability for postgraduate research study. If you feel unable to do this, you may also decline. </w:t>
-            </w:r>
-            <w:r>
-              <w:rPr>
-                <w:b/>
-              </w:rPr>
-              <w:t xml:space="preserve">Be aware that declining </w:t>
-            </w:r>
-            <w:r>
-              <w:rPr>
-                <w:b/>
-              </w:rPr>
-              <w:t>to provide a reference may reduce the applicant’s chances of securing a study place.</w:t>
-            </w:r>
-          </w:p>
-          <w:p/>
-          <w:p>
-            <w:r>
-              <w:t>&lt;&lt;ProvideReferenceButton&gt;&gt;</w:t>
-            </w:r>
-            <w:commentRangeStart w:id="24"/>
-            <w:r>
-              <w:t>&lt;&lt;DeclineButton&gt;&gt;</w:t>
-            </w:r>
-            <w:commentRangeEnd w:id="24"/>
-            <w:r>
-              <w:rPr>
-                <w:rStyle w:val="CommentReference"/>
-              </w:rPr>
-              <w:commentReference w:id="24"/>
             </w:r>
           </w:p>
           <w:p/>
@@ -5195,7 +5201,7 @@
                 <w:szCs w:val="20"/>
               </w:rPr>
             </w:pPr>
-            <w:commentRangeStart w:id="25"/>
+            <w:commentRangeStart w:id="24"/>
             <w:r>
               <w:rPr>
                 <w:sz w:val="18"/>
@@ -5251,12 +5257,12 @@
               </w:rPr>
               <w:t>private/referees/mail/referee_reminder_email.ftl</w:t>
             </w:r>
-            <w:commentRangeEnd w:id="25"/>
+            <w:commentRangeEnd w:id="24"/>
             <w:r>
               <w:rPr>
                 <w:rStyle w:val="CommentReference"/>
               </w:rPr>
-              <w:commentReference w:id="25"/>
+              <w:commentReference w:id="24"/>
             </w:r>
           </w:p>
         </w:tc>
@@ -5320,7 +5326,7 @@
           <w:b/>
         </w:rPr>
       </w:pPr>
-      <w:commentRangeStart w:id="26"/>
+      <w:commentRangeStart w:id="25"/>
       <w:r>
         <w:rPr>
           <w:b/>
@@ -5328,12 +5334,12 @@
         <w:lastRenderedPageBreak/>
         <w:t>Reference Notification (Administrator)</w:t>
       </w:r>
-      <w:commentRangeEnd w:id="26"/>
+      <w:commentRangeEnd w:id="25"/>
       <w:r>
         <w:rPr>
           <w:rStyle w:val="CommentReference"/>
         </w:rPr>
-        <w:commentReference w:id="26"/>
+        <w:commentReference w:id="25"/>
       </w:r>
     </w:p>
     <w:tbl>
@@ -5512,7 +5518,7 @@
             <w:r>
               <w:t xml:space="preserve">for UCL </w:t>
             </w:r>
-            <w:commentRangeStart w:id="27"/>
+            <w:commentRangeStart w:id="26"/>
             <w:r>
               <w:t>&lt;&lt;Programme</w:t>
             </w:r>
@@ -5522,12 +5528,12 @@
             <w:r>
               <w:t>Name&gt;&gt;</w:t>
             </w:r>
-            <w:commentRangeEnd w:id="27"/>
+            <w:commentRangeEnd w:id="26"/>
             <w:r>
               <w:rPr>
                 <w:rStyle w:val="CommentReference"/>
               </w:rPr>
-              <w:commentReference w:id="27"/>
+              <w:commentReference w:id="26"/>
             </w:r>
             <w:r>
               <w:t>.</w:t>
@@ -5772,7 +5778,7 @@
           <w:b/>
         </w:rPr>
       </w:pPr>
-      <w:commentRangeStart w:id="28"/>
+      <w:commentRangeStart w:id="27"/>
       <w:r>
         <w:rPr>
           <w:b/>
@@ -5780,12 +5786,12 @@
         <w:lastRenderedPageBreak/>
         <w:t>Reference Notification (Applicant)</w:t>
       </w:r>
-      <w:commentRangeEnd w:id="28"/>
+      <w:commentRangeEnd w:id="27"/>
       <w:r>
         <w:rPr>
           <w:rStyle w:val="CommentReference"/>
         </w:rPr>
-        <w:commentReference w:id="28"/>
+        <w:commentReference w:id="27"/>
       </w:r>
     </w:p>
     <w:tbl>
@@ -5931,7 +5937,7 @@
             <w:r>
               <w:t xml:space="preserve"> reference for your Application &lt;&lt;ApplicationId&gt;&gt; for UCL </w:t>
             </w:r>
-            <w:commentRangeStart w:id="29"/>
+            <w:commentRangeStart w:id="28"/>
             <w:r>
               <w:t>&lt;&lt;Programme</w:t>
             </w:r>
@@ -5941,12 +5947,12 @@
             <w:r>
               <w:t>Name&gt;&gt;</w:t>
             </w:r>
-            <w:commentRangeEnd w:id="29"/>
+            <w:commentRangeEnd w:id="28"/>
             <w:r>
               <w:rPr>
                 <w:rStyle w:val="CommentReference"/>
               </w:rPr>
-              <w:commentReference w:id="29"/>
+              <w:commentReference w:id="28"/>
             </w:r>
             <w:r>
               <w:t>.</w:t>
@@ -6222,7 +6228,7 @@
           <w:b/>
         </w:rPr>
       </w:pPr>
-      <w:commentRangeStart w:id="30"/>
+      <w:commentRangeStart w:id="29"/>
       <w:r>
         <w:rPr>
           <w:b/>
@@ -6230,12 +6236,12 @@
         <w:lastRenderedPageBreak/>
         <w:t>Review Notification</w:t>
       </w:r>
-      <w:commentRangeEnd w:id="30"/>
+      <w:commentRangeEnd w:id="29"/>
       <w:r>
         <w:rPr>
           <w:rStyle w:val="CommentReference"/>
         </w:rPr>
-        <w:commentReference w:id="30"/>
+        <w:commentReference w:id="29"/>
       </w:r>
     </w:p>
     <w:tbl>
@@ -6398,7 +6404,7 @@
             <w:r>
               <w:t xml:space="preserve"> be back in contact with the outcome of this assessment by close of business on </w:t>
             </w:r>
-            <w:commentRangeStart w:id="31"/>
+            <w:commentRangeStart w:id="30"/>
             <w:r>
               <w:t>&lt;&lt;</w:t>
             </w:r>
@@ -6408,12 +6414,12 @@
             <w:r>
               <w:t>&gt;&gt;</w:t>
             </w:r>
-            <w:commentRangeEnd w:id="31"/>
+            <w:commentRangeEnd w:id="30"/>
             <w:r>
               <w:rPr>
                 <w:rStyle w:val="CommentReference"/>
               </w:rPr>
-              <w:commentReference w:id="31"/>
+              <w:commentReference w:id="30"/>
             </w:r>
             <w:r>
               <w:t>.</w:t>
@@ -6491,16 +6497,16 @@
             <w:r>
               <w:t xml:space="preserve">We are pleased to inform you that your Application &lt;&lt;ApplicationId&gt;&gt; for UCL </w:t>
             </w:r>
-            <w:commentRangeStart w:id="32"/>
+            <w:commentRangeStart w:id="31"/>
             <w:r>
               <w:t>&lt;&lt;ProgrammeLink/Name&gt;&gt;</w:t>
             </w:r>
-            <w:commentRangeEnd w:id="32"/>
+            <w:commentRangeEnd w:id="31"/>
             <w:r>
               <w:rPr>
                 <w:rStyle w:val="CommentReference"/>
               </w:rPr>
-              <w:commentReference w:id="32"/>
+              <w:commentReference w:id="31"/>
             </w:r>
             <w:r>
               <w:t xml:space="preserve"> has been advanced to academic review.</w:t>
@@ -6818,7 +6824,7 @@
           <w:b/>
         </w:rPr>
       </w:pPr>
-      <w:commentRangeStart w:id="33"/>
+      <w:commentRangeStart w:id="32"/>
       <w:r>
         <w:rPr>
           <w:b/>
@@ -6826,12 +6832,12 @@
         <w:lastRenderedPageBreak/>
         <w:t>Review Request</w:t>
       </w:r>
-      <w:commentRangeEnd w:id="33"/>
+      <w:commentRangeEnd w:id="32"/>
       <w:r>
         <w:rPr>
           <w:rStyle w:val="CommentReference"/>
         </w:rPr>
-        <w:commentReference w:id="33"/>
+        <w:commentReference w:id="32"/>
       </w:r>
     </w:p>
     <w:tbl>
@@ -6983,9 +6989,35 @@
             <w:r>
               <w:t xml:space="preserve"> at </w:t>
             </w:r>
+            <w:commentRangeStart w:id="33"/>
+            <w:r>
+              <w:t>&lt;&lt;UCLHomePageLink&gt;&gt;</w:t>
+            </w:r>
+            <w:commentRangeEnd w:id="33"/>
+            <w:r>
+              <w:rPr>
+                <w:rStyle w:val="CommentReference"/>
+              </w:rPr>
+              <w:commentReference w:id="33"/>
+            </w:r>
+            <w:r>
+              <w:t xml:space="preserve"> </w:t>
+            </w:r>
+            <w:r>
+              <w:t xml:space="preserve">in </w:t>
+            </w:r>
             <w:commentRangeStart w:id="34"/>
             <w:r>
-              <w:t>&lt;&lt;UCLHomePageLink&gt;&gt;</w:t>
+              <w:t>&lt;&lt;Programme</w:t>
+            </w:r>
+            <w:r>
+              <w:t>Link</w:t>
+            </w:r>
+            <w:r>
+              <w:t>/Name</w:t>
+            </w:r>
+            <w:r>
+              <w:t>&gt;&gt;</w:t>
             </w:r>
             <w:commentRangeEnd w:id="34"/>
             <w:r>
@@ -6995,23 +7027,61 @@
               <w:commentReference w:id="34"/>
             </w:r>
             <w:r>
-              <w:t xml:space="preserve"> </w:t>
-            </w:r>
-            <w:r>
-              <w:t xml:space="preserve">in </w:t>
+              <w:t xml:space="preserve">. </w:t>
+            </w:r>
+          </w:p>
+          <w:p/>
+          <w:p>
+            <w:r>
+              <w:t xml:space="preserve">You have been </w:t>
+            </w:r>
+            <w:r>
+              <w:t>selected to review their application.</w:t>
+            </w:r>
+          </w:p>
+          <w:p/>
+          <w:p>
+            <w:pPr>
+              <w:rPr>
+                <w:b/>
+              </w:rPr>
+            </w:pPr>
+            <w:r>
+              <w:t xml:space="preserve">You are asked to complete a short questionnaire confirming their suitability for postgraduate research study. If you feel unable to do this, you may also decline. </w:t>
+            </w:r>
+            <w:r>
+              <w:rPr>
+                <w:b/>
+              </w:rPr>
+              <w:t xml:space="preserve">Be aware that declining </w:t>
+            </w:r>
+            <w:r>
+              <w:rPr>
+                <w:b/>
+              </w:rPr>
+              <w:t xml:space="preserve">to provide a </w:t>
+            </w:r>
+            <w:r>
+              <w:rPr>
+                <w:b/>
+              </w:rPr>
+              <w:t>review</w:t>
+            </w:r>
+            <w:r>
+              <w:rPr>
+                <w:b/>
+              </w:rPr>
+              <w:t xml:space="preserve"> may reduce the applicant’s chances of securing a study place.</w:t>
+            </w:r>
+          </w:p>
+          <w:p/>
+          <w:p>
+            <w:r>
+              <w:t>&lt;&lt;ProvideReviewButton&gt;&gt;</w:t>
             </w:r>
             <w:commentRangeStart w:id="35"/>
             <w:r>
-              <w:t>&lt;&lt;Programme</w:t>
-            </w:r>
-            <w:r>
-              <w:t>Link</w:t>
-            </w:r>
-            <w:r>
-              <w:t>/Name</w:t>
-            </w:r>
-            <w:r>
-              <w:t>&gt;&gt;</w:t>
+              <w:t>&lt;&lt;DeclineButton&gt;&gt;</w:t>
             </w:r>
             <w:commentRangeEnd w:id="35"/>
             <w:r>
@@ -7019,70 +7089,6 @@
                 <w:rStyle w:val="CommentReference"/>
               </w:rPr>
               <w:commentReference w:id="35"/>
-            </w:r>
-            <w:r>
-              <w:t xml:space="preserve">. </w:t>
-            </w:r>
-          </w:p>
-          <w:p/>
-          <w:p>
-            <w:r>
-              <w:t xml:space="preserve">You have been </w:t>
-            </w:r>
-            <w:r>
-              <w:t>selected to review their application.</w:t>
-            </w:r>
-          </w:p>
-          <w:p/>
-          <w:p>
-            <w:pPr>
-              <w:rPr>
-                <w:b/>
-              </w:rPr>
-            </w:pPr>
-            <w:r>
-              <w:t xml:space="preserve">You are asked to complete a short questionnaire confirming their suitability for postgraduate research study. If you feel unable to do this, you may also decline. </w:t>
-            </w:r>
-            <w:r>
-              <w:rPr>
-                <w:b/>
-              </w:rPr>
-              <w:t xml:space="preserve">Be aware that declining </w:t>
-            </w:r>
-            <w:r>
-              <w:rPr>
-                <w:b/>
-              </w:rPr>
-              <w:t xml:space="preserve">to provide a </w:t>
-            </w:r>
-            <w:r>
-              <w:rPr>
-                <w:b/>
-              </w:rPr>
-              <w:t>review</w:t>
-            </w:r>
-            <w:r>
-              <w:rPr>
-                <w:b/>
-              </w:rPr>
-              <w:t xml:space="preserve"> may reduce the applicant’s chances of securing a study place.</w:t>
-            </w:r>
-          </w:p>
-          <w:p/>
-          <w:p>
-            <w:r>
-              <w:t>&lt;&lt;ProvideReviewButton&gt;&gt;</w:t>
-            </w:r>
-            <w:commentRangeStart w:id="36"/>
-            <w:r>
-              <w:t>&lt;&lt;DeclineButton&gt;&gt;</w:t>
-            </w:r>
-            <w:commentRangeEnd w:id="36"/>
-            <w:r>
-              <w:rPr>
-                <w:rStyle w:val="CommentReference"/>
-              </w:rPr>
-              <w:commentReference w:id="36"/>
             </w:r>
           </w:p>
           <w:p/>
@@ -7333,7 +7339,7 @@
           <w:b/>
         </w:rPr>
       </w:pPr>
-      <w:commentRangeStart w:id="37"/>
+      <w:commentRangeStart w:id="36"/>
       <w:r>
         <w:rPr>
           <w:b/>
@@ -7341,12 +7347,12 @@
         <w:lastRenderedPageBreak/>
         <w:t>Review Request Reminder</w:t>
       </w:r>
-      <w:commentRangeEnd w:id="37"/>
+      <w:commentRangeEnd w:id="36"/>
       <w:r>
         <w:rPr>
           <w:rStyle w:val="CommentReference"/>
         </w:rPr>
-        <w:commentReference w:id="37"/>
+        <w:commentReference w:id="36"/>
       </w:r>
     </w:p>
     <w:tbl>
@@ -7492,9 +7498,32 @@
             <w:r>
               <w:t xml:space="preserve"> study at </w:t>
             </w:r>
+            <w:commentRangeStart w:id="37"/>
+            <w:r>
+              <w:t>&lt;&lt;UCLHomePageLink&gt;&gt;</w:t>
+            </w:r>
+            <w:commentRangeEnd w:id="37"/>
+            <w:r>
+              <w:rPr>
+                <w:rStyle w:val="CommentReference"/>
+              </w:rPr>
+              <w:commentReference w:id="37"/>
+            </w:r>
+            <w:r>
+              <w:t xml:space="preserve"> </w:t>
+            </w:r>
+            <w:r>
+              <w:t xml:space="preserve">in </w:t>
+            </w:r>
             <w:commentRangeStart w:id="38"/>
             <w:r>
-              <w:t>&lt;&lt;UCLHomePageLink&gt;&gt;</w:t>
+              <w:t>&lt;&lt;ProgrammeLink</w:t>
+            </w:r>
+            <w:r>
+              <w:t>/Name</w:t>
+            </w:r>
+            <w:r>
+              <w:t>&gt;&gt;</w:t>
             </w:r>
             <w:commentRangeEnd w:id="38"/>
             <w:r>
@@ -7504,20 +7533,46 @@
               <w:commentReference w:id="38"/>
             </w:r>
             <w:r>
-              <w:t xml:space="preserve"> </w:t>
-            </w:r>
-            <w:r>
-              <w:t xml:space="preserve">in </w:t>
+              <w:t xml:space="preserve">. </w:t>
+            </w:r>
+          </w:p>
+          <w:p/>
+          <w:p>
+            <w:r>
+              <w:t>You have been selected to review their application.</w:t>
+            </w:r>
+          </w:p>
+          <w:p/>
+          <w:p>
+            <w:pPr>
+              <w:rPr>
+                <w:b/>
+              </w:rPr>
+            </w:pPr>
+            <w:r>
+              <w:t xml:space="preserve">You are asked to complete a short questionnaire confirming their suitability for postgraduate research study. If you feel unable to do this, you may also decline. </w:t>
+            </w:r>
+            <w:r>
+              <w:rPr>
+                <w:b/>
+              </w:rPr>
+              <w:t xml:space="preserve">Be aware that declining </w:t>
+            </w:r>
+            <w:r>
+              <w:rPr>
+                <w:b/>
+              </w:rPr>
+              <w:t>to provide a review may reduce the applicant’s chances of securing a study place.</w:t>
+            </w:r>
+          </w:p>
+          <w:p/>
+          <w:p>
+            <w:r>
+              <w:t>&lt;&lt;ProvideReviewButton&gt;&gt;</w:t>
             </w:r>
             <w:commentRangeStart w:id="39"/>
             <w:r>
-              <w:t>&lt;&lt;ProgrammeLink</w:t>
-            </w:r>
-            <w:r>
-              <w:t>/Name</w:t>
-            </w:r>
-            <w:r>
-              <w:t>&gt;&gt;</w:t>
+              <w:t>&lt;&lt;DeclineButton&gt;&gt;</w:t>
             </w:r>
             <w:commentRangeEnd w:id="39"/>
             <w:r>
@@ -7525,55 +7580,6 @@
                 <w:rStyle w:val="CommentReference"/>
               </w:rPr>
               <w:commentReference w:id="39"/>
-            </w:r>
-            <w:r>
-              <w:t xml:space="preserve">. </w:t>
-            </w:r>
-          </w:p>
-          <w:p/>
-          <w:p>
-            <w:r>
-              <w:t>You have been selected to review their application.</w:t>
-            </w:r>
-          </w:p>
-          <w:p/>
-          <w:p>
-            <w:pPr>
-              <w:rPr>
-                <w:b/>
-              </w:rPr>
-            </w:pPr>
-            <w:r>
-              <w:t xml:space="preserve">You are asked to complete a short questionnaire confirming their suitability for postgraduate research study. If you feel unable to do this, you may also decline. </w:t>
-            </w:r>
-            <w:r>
-              <w:rPr>
-                <w:b/>
-              </w:rPr>
-              <w:t xml:space="preserve">Be aware that declining </w:t>
-            </w:r>
-            <w:r>
-              <w:rPr>
-                <w:b/>
-              </w:rPr>
-              <w:t>to provide a review may reduce the applicant’s chances of securing a study place.</w:t>
-            </w:r>
-          </w:p>
-          <w:p/>
-          <w:p>
-            <w:r>
-              <w:t>&lt;&lt;ProvideReviewButton&gt;&gt;</w:t>
-            </w:r>
-            <w:commentRangeStart w:id="40"/>
-            <w:r>
-              <w:t>&lt;&lt;DeclineButton&gt;&gt;</w:t>
-            </w:r>
-            <w:commentRangeEnd w:id="40"/>
-            <w:r>
-              <w:rPr>
-                <w:rStyle w:val="CommentReference"/>
-              </w:rPr>
-              <w:commentReference w:id="40"/>
             </w:r>
           </w:p>
           <w:p/>
@@ -7824,7 +7830,7 @@
           <w:b/>
         </w:rPr>
       </w:pPr>
-      <w:commentRangeStart w:id="41"/>
+      <w:commentRangeStart w:id="40"/>
       <w:r>
         <w:rPr>
           <w:b/>
@@ -7832,12 +7838,12 @@
         <w:lastRenderedPageBreak/>
         <w:t>Review Confirmation</w:t>
       </w:r>
-      <w:commentRangeEnd w:id="41"/>
+      <w:commentRangeEnd w:id="40"/>
       <w:r>
         <w:rPr>
           <w:rStyle w:val="CommentReference"/>
         </w:rPr>
-        <w:commentReference w:id="41"/>
+        <w:commentReference w:id="40"/>
       </w:r>
     </w:p>
     <w:tbl>
@@ -8013,7 +8019,7 @@
             <w:r>
               <w:t xml:space="preserve">for UCL </w:t>
             </w:r>
-            <w:commentRangeStart w:id="42"/>
+            <w:commentRangeStart w:id="41"/>
             <w:r>
               <w:t>&lt;&lt;Programme</w:t>
             </w:r>
@@ -8023,12 +8029,12 @@
             <w:r>
               <w:t>Name&gt;&gt;</w:t>
             </w:r>
-            <w:commentRangeEnd w:id="42"/>
+            <w:commentRangeEnd w:id="41"/>
             <w:r>
               <w:rPr>
                 <w:rStyle w:val="CommentReference"/>
               </w:rPr>
-              <w:commentReference w:id="42"/>
+              <w:commentReference w:id="41"/>
             </w:r>
             <w:r>
               <w:t>.</w:t>
@@ -8292,7 +8298,7 @@
           <w:b/>
         </w:rPr>
       </w:pPr>
-      <w:commentRangeStart w:id="43"/>
+      <w:commentRangeStart w:id="42"/>
       <w:r>
         <w:rPr>
           <w:b/>
@@ -8300,12 +8306,18 @@
         <w:lastRenderedPageBreak/>
         <w:t>Review Evaluation Request</w:t>
       </w:r>
-      <w:commentRangeEnd w:id="43"/>
+      <w:commentRangeEnd w:id="42"/>
       <w:r>
         <w:rPr>
           <w:rStyle w:val="CommentReference"/>
         </w:rPr>
-        <w:commentReference w:id="43"/>
+        <w:commentReference w:id="42"/>
+      </w:r>
+      <w:r>
+        <w:rPr>
+          <w:b/>
+        </w:rPr>
+        <w:t xml:space="preserve"> </w:t>
       </w:r>
     </w:p>
     <w:tbl>
@@ -8460,7 +8472,7 @@
             <w:r>
               <w:t xml:space="preserve">for UCL </w:t>
             </w:r>
-            <w:commentRangeStart w:id="44"/>
+            <w:commentRangeStart w:id="43"/>
             <w:r>
               <w:t>&lt;&lt;Programme</w:t>
             </w:r>
@@ -8470,12 +8482,12 @@
             <w:r>
               <w:t>Name&gt;&gt;</w:t>
             </w:r>
-            <w:commentRangeEnd w:id="44"/>
+            <w:commentRangeEnd w:id="43"/>
             <w:r>
               <w:rPr>
                 <w:rStyle w:val="CommentReference"/>
               </w:rPr>
-              <w:commentReference w:id="44"/>
+              <w:commentReference w:id="43"/>
             </w:r>
             <w:r>
               <w:t xml:space="preserve"> has expired. </w:t>
@@ -8748,8 +8760,17 @@
                 <w:sz w:val="20"/>
                 <w:szCs w:val="20"/>
               </w:rPr>
-              <w:t>private/staff/admin/mail/application_review_eval_request.ftl</w:t>
-            </w:r>
+              <w:t>private/staff/admin/mail/</w:t>
+            </w:r>
+            <w:proofErr w:type="spellStart"/>
+            <w:r>
+              <w:rPr>
+                <w:sz w:val="20"/>
+                <w:szCs w:val="20"/>
+              </w:rPr>
+              <w:t>application_review_reminder_first.ftl</w:t>
+            </w:r>
+            <w:proofErr w:type="spellEnd"/>
           </w:p>
         </w:tc>
       </w:tr>
@@ -8773,7 +8794,7 @@
           <w:b/>
         </w:rPr>
       </w:pPr>
-      <w:commentRangeStart w:id="45"/>
+      <w:commentRangeStart w:id="44"/>
       <w:r>
         <w:rPr>
           <w:b/>
@@ -8793,12 +8814,12 @@
         </w:rPr>
         <w:t>Reminder</w:t>
       </w:r>
-      <w:commentRangeEnd w:id="45"/>
+      <w:commentRangeEnd w:id="44"/>
       <w:r>
         <w:rPr>
           <w:rStyle w:val="CommentReference"/>
         </w:rPr>
-        <w:commentReference w:id="45"/>
+        <w:commentReference w:id="44"/>
       </w:r>
     </w:p>
     <w:tbl>
@@ -8953,7 +8974,7 @@
             <w:r>
               <w:t xml:space="preserve">Application &lt;&lt;ApplicationId&gt;&gt; for UCL </w:t>
             </w:r>
-            <w:commentRangeStart w:id="46"/>
+            <w:commentRangeStart w:id="45"/>
             <w:r>
               <w:t>&lt;&lt;Programme</w:t>
             </w:r>
@@ -8963,12 +8984,12 @@
             <w:r>
               <w:t>Name&gt;&gt;</w:t>
             </w:r>
-            <w:commentRangeEnd w:id="46"/>
+            <w:commentRangeEnd w:id="45"/>
             <w:r>
               <w:rPr>
                 <w:rStyle w:val="CommentReference"/>
               </w:rPr>
-              <w:commentReference w:id="46"/>
+              <w:commentReference w:id="45"/>
             </w:r>
             <w:r>
               <w:t xml:space="preserve"> has expired. </w:t>
@@ -9255,13 +9276,29 @@
               </w:rPr>
               <w:t>private/staff/admin/mail/</w:t>
             </w:r>
-            <w:r>
-              <w:rPr>
-                <w:sz w:val="20"/>
-                <w:szCs w:val="20"/>
-              </w:rPr>
-              <w:t>application_review_reminder_first.ftl</w:t>
-            </w:r>
+            <w:proofErr w:type="spellStart"/>
+            <w:r>
+              <w:rPr>
+                <w:sz w:val="20"/>
+                <w:szCs w:val="20"/>
+              </w:rPr>
+              <w:t>a</w:t>
+            </w:r>
+            <w:r>
+              <w:rPr>
+                <w:sz w:val="20"/>
+                <w:szCs w:val="20"/>
+              </w:rPr>
+              <w:t>pplication_review_reminder</w:t>
+            </w:r>
+            <w:r>
+              <w:rPr>
+                <w:sz w:val="20"/>
+                <w:szCs w:val="20"/>
+              </w:rPr>
+              <w:t>.ftl</w:t>
+            </w:r>
+            <w:proofErr w:type="spellEnd"/>
           </w:p>
         </w:tc>
       </w:tr>
@@ -9299,7 +9336,7 @@
           <w:b/>
         </w:rPr>
       </w:pPr>
-      <w:commentRangeStart w:id="47"/>
+      <w:commentRangeStart w:id="46"/>
       <w:r>
         <w:rPr>
           <w:b/>
@@ -9319,12 +9356,12 @@
         </w:rPr>
         <w:t>n (Applicant)</w:t>
       </w:r>
-      <w:commentRangeEnd w:id="47"/>
+      <w:commentRangeEnd w:id="46"/>
       <w:r>
         <w:rPr>
           <w:rStyle w:val="CommentReference"/>
         </w:rPr>
-        <w:commentReference w:id="47"/>
+        <w:commentReference w:id="46"/>
       </w:r>
     </w:p>
     <w:tbl>
@@ -9517,19 +9554,19 @@
           </w:p>
           <w:p/>
           <w:p>
-            <w:commentRangeStart w:id="48"/>
+            <w:commentRangeStart w:id="47"/>
             <w:r>
               <w:t>&lt;&lt;</w:t>
             </w:r>
             <w:r>
               <w:t>GetDirectionsButton&gt;&gt;</w:t>
             </w:r>
-            <w:commentRangeEnd w:id="48"/>
+            <w:commentRangeEnd w:id="47"/>
             <w:r>
               <w:rPr>
                 <w:rStyle w:val="CommentReference"/>
               </w:rPr>
-              <w:commentReference w:id="48"/>
+              <w:commentReference w:id="47"/>
             </w:r>
             <w:r>
               <w:t>&lt;&lt;</w:t>
@@ -9622,16 +9659,16 @@
             <w:r>
               <w:t xml:space="preserve">We are pleased to confirm that your Application &lt;&lt;ApplicationId&gt;&gt; for UCL </w:t>
             </w:r>
-            <w:commentRangeStart w:id="49"/>
+            <w:commentRangeStart w:id="48"/>
             <w:r>
               <w:t>&lt;&lt;ProgrammeLink/Name&gt;&gt;</w:t>
             </w:r>
-            <w:commentRangeEnd w:id="49"/>
+            <w:commentRangeEnd w:id="48"/>
             <w:r>
               <w:rPr>
                 <w:rStyle w:val="CommentReference"/>
               </w:rPr>
-              <w:commentReference w:id="49"/>
+              <w:commentReference w:id="48"/>
             </w:r>
             <w:r>
               <w:t xml:space="preserve"> has been advanced to interview.</w:t>
@@ -9944,7 +9981,7 @@
           <w:b/>
         </w:rPr>
       </w:pPr>
-      <w:commentRangeStart w:id="50"/>
+      <w:commentRangeStart w:id="49"/>
       <w:r>
         <w:rPr>
           <w:b/>
@@ -9958,12 +9995,12 @@
         </w:rPr>
         <w:t xml:space="preserve"> (Interviewer)</w:t>
       </w:r>
-      <w:commentRangeEnd w:id="50"/>
+      <w:commentRangeEnd w:id="49"/>
       <w:r>
         <w:rPr>
           <w:rStyle w:val="CommentReference"/>
         </w:rPr>
-        <w:commentReference w:id="50"/>
+        <w:commentReference w:id="49"/>
       </w:r>
     </w:p>
     <w:tbl>
@@ -10139,18 +10176,47 @@
             <w:r>
               <w:t xml:space="preserve">UCL </w:t>
             </w:r>
+            <w:commentRangeStart w:id="50"/>
+            <w:r>
+              <w:t>&lt;&lt;Programme</w:t>
+            </w:r>
+            <w:r>
+              <w:t>Link</w:t>
+            </w:r>
+            <w:r>
+              <w:t>/Name</w:t>
+            </w:r>
+            <w:r>
+              <w:t>&gt;&gt;</w:t>
+            </w:r>
+            <w:commentRangeEnd w:id="50"/>
+            <w:r>
+              <w:rPr>
+                <w:rStyle w:val="CommentReference"/>
+              </w:rPr>
+              <w:commentReference w:id="50"/>
+            </w:r>
+            <w:r>
+              <w:t>.</w:t>
+            </w:r>
+          </w:p>
+          <w:p/>
+          <w:p>
+            <w:r>
+              <w:t>The interview will take place at &lt;&lt;InterviewTime&gt;&gt; on &lt;&lt;InterviewDate&gt;&gt;.</w:t>
+            </w:r>
+          </w:p>
+          <w:p/>
+          <w:p>
+            <w:r>
+              <w:t>&lt;&lt;InterviewInstructions&gt;&gt;</w:t>
+            </w:r>
+          </w:p>
+          <w:p/>
+          <w:p>
             <w:commentRangeStart w:id="51"/>
             <w:r>
-              <w:t>&lt;&lt;Programme</w:t>
-            </w:r>
-            <w:r>
-              <w:t>Link</w:t>
-            </w:r>
-            <w:r>
-              <w:t>/Name</w:t>
-            </w:r>
-            <w:r>
-              <w:t>&gt;&gt;</w:t>
+              <w:t>&lt;&lt;GetDirectionsButton&gt;&gt;</w:t>
             </w:r>
             <w:commentRangeEnd w:id="51"/>
             <w:r>
@@ -10158,35 +10224,6 @@
                 <w:rStyle w:val="CommentReference"/>
               </w:rPr>
               <w:commentReference w:id="51"/>
-            </w:r>
-            <w:r>
-              <w:t>.</w:t>
-            </w:r>
-          </w:p>
-          <w:p/>
-          <w:p>
-            <w:r>
-              <w:t>The interview will take place at &lt;&lt;InterviewTime&gt;&gt; on &lt;&lt;InterviewDate&gt;&gt;.</w:t>
-            </w:r>
-          </w:p>
-          <w:p/>
-          <w:p>
-            <w:r>
-              <w:t>&lt;&lt;InterviewInstructions&gt;&gt;</w:t>
-            </w:r>
-          </w:p>
-          <w:p/>
-          <w:p>
-            <w:commentRangeStart w:id="52"/>
-            <w:r>
-              <w:t>&lt;&lt;GetDirectionsButton&gt;&gt;</w:t>
-            </w:r>
-            <w:commentRangeEnd w:id="52"/>
-            <w:r>
-              <w:rPr>
-                <w:rStyle w:val="CommentReference"/>
-              </w:rPr>
-              <w:commentReference w:id="52"/>
             </w:r>
             <w:r>
               <w:t>&lt;&lt;ViewApplicationButton&gt;&gt;.</w:t>
@@ -10443,7 +10480,7 @@
           <w:b/>
         </w:rPr>
       </w:pPr>
-      <w:commentRangeStart w:id="53"/>
+      <w:commentRangeStart w:id="52"/>
       <w:r>
         <w:rPr>
           <w:b/>
@@ -10469,12 +10506,12 @@
         </w:rPr>
         <w:t>quest</w:t>
       </w:r>
-      <w:commentRangeEnd w:id="53"/>
+      <w:commentRangeEnd w:id="52"/>
       <w:r>
         <w:rPr>
           <w:rStyle w:val="CommentReference"/>
         </w:rPr>
-        <w:commentReference w:id="53"/>
+        <w:commentReference w:id="52"/>
       </w:r>
     </w:p>
     <w:tbl>
@@ -10614,7 +10651,7 @@
             <w:r>
               <w:t xml:space="preserve"> Application &lt;&lt;ApplicationId&gt;&gt; for UCL </w:t>
             </w:r>
-            <w:commentRangeStart w:id="54"/>
+            <w:commentRangeStart w:id="53"/>
             <w:r>
               <w:t>&lt;&lt;Programme</w:t>
             </w:r>
@@ -10624,12 +10661,12 @@
             <w:r>
               <w:t>Name&gt;&gt;</w:t>
             </w:r>
-            <w:commentRangeEnd w:id="54"/>
+            <w:commentRangeEnd w:id="53"/>
             <w:r>
               <w:rPr>
                 <w:rStyle w:val="CommentReference"/>
               </w:rPr>
-              <w:commentReference w:id="54"/>
+              <w:commentReference w:id="53"/>
             </w:r>
             <w:r>
               <w:t>.</w:t>
@@ -10915,7 +10952,7 @@
           <w:b/>
         </w:rPr>
       </w:pPr>
-      <w:commentRangeStart w:id="55"/>
+      <w:commentRangeStart w:id="54"/>
       <w:r>
         <w:rPr>
           <w:b/>
@@ -10923,12 +10960,12 @@
         <w:lastRenderedPageBreak/>
         <w:t>Interview Feedback Reminder</w:t>
       </w:r>
-      <w:commentRangeEnd w:id="55"/>
+      <w:commentRangeEnd w:id="54"/>
       <w:r>
         <w:rPr>
           <w:rStyle w:val="CommentReference"/>
         </w:rPr>
-        <w:commentReference w:id="55"/>
+        <w:commentReference w:id="54"/>
       </w:r>
     </w:p>
     <w:tbl>
@@ -11068,7 +11105,7 @@
             <w:r>
               <w:t xml:space="preserve"> Application &lt;&lt;ApplicationId&gt;&gt; for UCL </w:t>
             </w:r>
-            <w:commentRangeStart w:id="56"/>
+            <w:commentRangeStart w:id="55"/>
             <w:r>
               <w:t>&lt;&lt;Programme</w:t>
             </w:r>
@@ -11078,12 +11115,12 @@
             <w:r>
               <w:t>Name&gt;&gt;</w:t>
             </w:r>
-            <w:commentRangeEnd w:id="56"/>
+            <w:commentRangeEnd w:id="55"/>
             <w:r>
               <w:rPr>
                 <w:rStyle w:val="CommentReference"/>
               </w:rPr>
-              <w:commentReference w:id="56"/>
+              <w:commentReference w:id="55"/>
             </w:r>
             <w:r>
               <w:t>.</w:t>
@@ -11349,7 +11386,7 @@
           <w:b/>
         </w:rPr>
       </w:pPr>
-      <w:commentRangeStart w:id="57"/>
+      <w:commentRangeStart w:id="56"/>
       <w:r>
         <w:rPr>
           <w:b/>
@@ -11363,12 +11400,12 @@
         </w:rPr>
         <w:t>n Notification (Applicant)</w:t>
       </w:r>
-      <w:commentRangeEnd w:id="57"/>
+      <w:commentRangeEnd w:id="56"/>
       <w:r>
         <w:rPr>
           <w:rStyle w:val="CommentReference"/>
         </w:rPr>
-        <w:commentReference w:id="57"/>
+        <w:commentReference w:id="56"/>
       </w:r>
     </w:p>
     <w:tbl>
@@ -11540,9 +11577,32 @@
             <w:r>
               <w:t xml:space="preserve"> Application &lt;&lt;ApplicationId&gt;&gt; for UCL </w:t>
             </w:r>
+            <w:commentRangeStart w:id="57"/>
+            <w:r>
+              <w:t>&lt;&lt;ProgrammeLink/Name&gt;&gt;</w:t>
+            </w:r>
+            <w:commentRangeEnd w:id="57"/>
+            <w:r>
+              <w:rPr>
+                <w:rStyle w:val="CommentReference"/>
+              </w:rPr>
+              <w:commentReference w:id="57"/>
+            </w:r>
+            <w:r>
+              <w:t>.</w:t>
+            </w:r>
+          </w:p>
+          <w:p/>
+          <w:p>
+            <w:r>
+              <w:t xml:space="preserve">We regret to inform you that your application was rejected for the following reason: &lt;&lt;ReasonForRejection&gt;&gt;. </w:t>
+            </w:r>
+          </w:p>
+          <w:p/>
+          <w:p>
             <w:commentRangeStart w:id="58"/>
             <w:r>
-              <w:t>&lt;&lt;ProgrammeLink/Name&gt;&gt;</w:t>
+              <w:t>&lt;&lt;BrowseOtherProgrammesButton&gt;&gt;</w:t>
             </w:r>
             <w:commentRangeEnd w:id="58"/>
             <w:r>
@@ -11550,29 +11610,6 @@
                 <w:rStyle w:val="CommentReference"/>
               </w:rPr>
               <w:commentReference w:id="58"/>
-            </w:r>
-            <w:r>
-              <w:t>.</w:t>
-            </w:r>
-          </w:p>
-          <w:p/>
-          <w:p>
-            <w:r>
-              <w:t xml:space="preserve">We regret to inform you that your application was rejected for the following reason: &lt;&lt;ReasonForRejection&gt;&gt;. </w:t>
-            </w:r>
-          </w:p>
-          <w:p/>
-          <w:p>
-            <w:commentRangeStart w:id="59"/>
-            <w:r>
-              <w:t>&lt;&lt;BrowseOtherProgrammesButton&gt;&gt;</w:t>
-            </w:r>
-            <w:commentRangeEnd w:id="59"/>
-            <w:r>
-              <w:rPr>
-                <w:rStyle w:val="CommentReference"/>
-              </w:rPr>
-              <w:commentReference w:id="59"/>
             </w:r>
           </w:p>
           <w:p/>
@@ -12169,7 +12206,7 @@
             <w:r>
               <w:t xml:space="preserve">nId&gt;&gt; for UCL </w:t>
             </w:r>
-            <w:commentRangeStart w:id="60"/>
+            <w:commentRangeStart w:id="59"/>
             <w:r>
               <w:t>&lt;&lt;Programme</w:t>
             </w:r>
@@ -12179,12 +12216,12 @@
             <w:r>
               <w:t>Name&gt;&gt;</w:t>
             </w:r>
-            <w:commentRangeEnd w:id="60"/>
+            <w:commentRangeEnd w:id="59"/>
             <w:r>
               <w:rPr>
                 <w:rStyle w:val="CommentReference"/>
               </w:rPr>
-              <w:commentReference w:id="60"/>
+              <w:commentReference w:id="59"/>
             </w:r>
             <w:r>
               <w:t>.</w:t>
@@ -12591,7 +12628,7 @@
             <w:r>
               <w:t xml:space="preserve">Application &lt;&lt;ApplicationId&gt;&gt; for UCL </w:t>
             </w:r>
-            <w:commentRangeStart w:id="61"/>
+            <w:commentRangeStart w:id="60"/>
             <w:r>
               <w:t>&lt;&lt;Programme</w:t>
             </w:r>
@@ -12601,12 +12638,12 @@
             <w:r>
               <w:t>Name&gt;&gt;</w:t>
             </w:r>
-            <w:commentRangeEnd w:id="61"/>
+            <w:commentRangeEnd w:id="60"/>
             <w:r>
               <w:rPr>
                 <w:rStyle w:val="CommentReference"/>
               </w:rPr>
-              <w:commentReference w:id="61"/>
+              <w:commentReference w:id="60"/>
             </w:r>
             <w:r>
               <w:t>.</w:t>
@@ -13018,16 +13055,16 @@
             <w:r>
               <w:t xml:space="preserve">Application &lt;&lt;ApplicationId&gt;&gt; for UCL </w:t>
             </w:r>
-            <w:commentRangeStart w:id="62"/>
+            <w:commentRangeStart w:id="61"/>
             <w:r>
               <w:t>&lt;&lt;ProgrammeLink/Name&gt;&gt;</w:t>
             </w:r>
-            <w:commentRangeEnd w:id="62"/>
+            <w:commentRangeEnd w:id="61"/>
             <w:r>
               <w:rPr>
                 <w:rStyle w:val="CommentReference"/>
               </w:rPr>
-              <w:commentReference w:id="62"/>
+              <w:commentReference w:id="61"/>
             </w:r>
             <w:r>
               <w:t xml:space="preserve"> has taken place. </w:t>
@@ -13476,16 +13513,16 @@
             <w:r>
               <w:t xml:space="preserve">Application &lt;&lt;ApplicationId&gt;&gt; for UCL </w:t>
             </w:r>
-            <w:commentRangeStart w:id="63"/>
+            <w:commentRangeStart w:id="62"/>
             <w:r>
               <w:t>&lt;&lt;ProgrammeLink/Name&gt;&gt;</w:t>
             </w:r>
-            <w:commentRangeEnd w:id="63"/>
+            <w:commentRangeEnd w:id="62"/>
             <w:r>
               <w:rPr>
                 <w:rStyle w:val="CommentReference"/>
               </w:rPr>
-              <w:commentReference w:id="63"/>
+              <w:commentReference w:id="62"/>
             </w:r>
             <w:r>
               <w:t xml:space="preserve"> has taken place. </w:t>
@@ -14011,7 +14048,7 @@
             <w:r>
               <w:t xml:space="preserve">Application &lt;&lt;ApplicationId&gt;&gt; for UCL </w:t>
             </w:r>
-            <w:commentRangeStart w:id="64"/>
+            <w:commentRangeStart w:id="63"/>
             <w:r>
               <w:t>&lt;&lt;Programme</w:t>
             </w:r>
@@ -14021,12 +14058,12 @@
             <w:r>
               <w:t>Name&gt;&gt;</w:t>
             </w:r>
-            <w:commentRangeEnd w:id="64"/>
+            <w:commentRangeEnd w:id="63"/>
             <w:r>
               <w:rPr>
                 <w:rStyle w:val="CommentReference"/>
               </w:rPr>
-              <w:commentReference w:id="64"/>
+              <w:commentReference w:id="63"/>
             </w:r>
             <w:r>
               <w:t xml:space="preserve"> </w:t>
@@ -14331,15 +14368,85 @@
             <w:tcW w:w="7334" w:type="dxa"/>
           </w:tcPr>
           <w:p>
+            <w:commentRangeStart w:id="64"/>
+            <w:r>
+              <w:t>&lt;&lt;</w:t>
+            </w:r>
+            <w:r>
+              <w:t>Administrator</w:t>
+            </w:r>
+            <w:r>
+              <w:t>EmailAddress&gt;&gt;</w:t>
+            </w:r>
+            <w:commentRangeEnd w:id="64"/>
+            <w:r>
+              <w:rPr>
+                <w:rStyle w:val="CommentReference"/>
+              </w:rPr>
+              <w:commentReference w:id="64"/>
+            </w:r>
+          </w:p>
+        </w:tc>
+      </w:tr>
+      <w:tr>
+        <w:tc>
+          <w:tcPr>
+            <w:tcW w:w="1908" w:type="dxa"/>
+          </w:tcPr>
+          <w:p>
+            <w:pPr>
+              <w:jc w:val="right"/>
+              <w:rPr>
+                <w:b/>
+              </w:rPr>
+            </w:pPr>
+            <w:r>
+              <w:rPr>
+                <w:b/>
+              </w:rPr>
+              <w:t>To:</w:t>
+            </w:r>
+          </w:p>
+        </w:tc>
+        <w:tc>
+          <w:tcPr>
+            <w:tcW w:w="7334" w:type="dxa"/>
+          </w:tcPr>
+          <w:p>
+            <w:r>
+              <w:t>&lt;&lt;RegistryContactEmailAddress&gt;&gt;</w:t>
+            </w:r>
+          </w:p>
+        </w:tc>
+      </w:tr>
+      <w:tr>
+        <w:tc>
+          <w:tcPr>
+            <w:tcW w:w="1908" w:type="dxa"/>
+          </w:tcPr>
+          <w:p>
+            <w:pPr>
+              <w:jc w:val="right"/>
+              <w:rPr>
+                <w:b/>
+              </w:rPr>
+            </w:pPr>
+            <w:r>
+              <w:rPr>
+                <w:b/>
+              </w:rPr>
+              <w:t>Cc:</w:t>
+            </w:r>
+          </w:p>
+        </w:tc>
+        <w:tc>
+          <w:tcPr>
+            <w:tcW w:w="7334" w:type="dxa"/>
+          </w:tcPr>
+          <w:p>
             <w:commentRangeStart w:id="65"/>
             <w:r>
-              <w:t>&lt;&lt;</w:t>
-            </w:r>
-            <w:r>
-              <w:t>Administrator</w:t>
-            </w:r>
-            <w:r>
-              <w:t>EmailAddress&gt;&gt;</w:t>
+              <w:t>&lt;&lt;AdministratorEmailAddress&gt;&gt;</w:t>
             </w:r>
             <w:commentRangeEnd w:id="65"/>
             <w:r>
@@ -14367,7 +14474,7 @@
               <w:rPr>
                 <w:b/>
               </w:rPr>
-              <w:t>To:</w:t>
+              <w:t>Subject:</w:t>
             </w:r>
           </w:p>
         </w:tc>
@@ -14377,7 +14484,13 @@
           </w:tcPr>
           <w:p>
             <w:r>
-              <w:t>&lt;&lt;RegistryContactEmailAddress&gt;&gt;</w:t>
+              <w:t xml:space="preserve">&lt;&lt;ApplicantFirstName&gt;&gt; &lt;&lt;ApplicantLastName&gt;&gt; </w:t>
+            </w:r>
+            <w:r>
+              <w:t xml:space="preserve">Application &lt;&lt;ApplicationId&gt;&gt; for UCL &lt;&lt;ProgrammeName&gt;&gt; - </w:t>
+            </w:r>
+            <w:r>
+              <w:t>Validation Support Request</w:t>
             </w:r>
           </w:p>
         </w:tc>
@@ -14398,7 +14511,7 @@
               <w:rPr>
                 <w:b/>
               </w:rPr>
-              <w:t>Cc:</w:t>
+              <w:t>Attachment</w:t>
             </w:r>
           </w:p>
         </w:tc>
@@ -14407,9 +14520,43 @@
             <w:tcW w:w="7334" w:type="dxa"/>
           </w:tcPr>
           <w:p>
+            <w:r>
+              <w:t>&lt;&lt;Application&gt;&gt;</w:t>
+            </w:r>
+          </w:p>
+        </w:tc>
+      </w:tr>
+      <w:tr>
+        <w:tc>
+          <w:tcPr>
+            <w:tcW w:w="1908" w:type="dxa"/>
+          </w:tcPr>
+          <w:p>
+            <w:pPr>
+              <w:jc w:val="right"/>
+              <w:rPr>
+                <w:b/>
+              </w:rPr>
+            </w:pPr>
+            <w:r>
+              <w:rPr>
+                <w:b/>
+              </w:rPr>
+              <w:t>Message:</w:t>
+            </w:r>
+          </w:p>
+        </w:tc>
+        <w:tc>
+          <w:tcPr>
+            <w:tcW w:w="7334" w:type="dxa"/>
+          </w:tcPr>
+          <w:p>
+            <w:r>
+              <w:t xml:space="preserve">Dear </w:t>
+            </w:r>
             <w:commentRangeStart w:id="66"/>
             <w:r>
-              <w:t>&lt;&lt;AdministratorEmailAddress&gt;&gt;</w:t>
+              <w:t>&lt;&lt;RegistryContactFirstName&gt;&gt;</w:t>
             </w:r>
             <w:commentRangeEnd w:id="66"/>
             <w:r>
@@ -14419,107 +14566,35 @@
               <w:commentReference w:id="66"/>
             </w:r>
           </w:p>
-        </w:tc>
-      </w:tr>
-      <w:tr>
-        <w:tc>
-          <w:tcPr>
-            <w:tcW w:w="1908" w:type="dxa"/>
-          </w:tcPr>
-          <w:p>
-            <w:pPr>
-              <w:jc w:val="right"/>
-              <w:rPr>
-                <w:b/>
-              </w:rPr>
-            </w:pPr>
-            <w:r>
-              <w:rPr>
-                <w:b/>
-              </w:rPr>
-              <w:t>Subject:</w:t>
-            </w:r>
-          </w:p>
-        </w:tc>
-        <w:tc>
-          <w:tcPr>
-            <w:tcW w:w="7334" w:type="dxa"/>
-          </w:tcPr>
-          <w:p>
-            <w:r>
-              <w:t xml:space="preserve">&lt;&lt;ApplicantFirstName&gt;&gt; &lt;&lt;ApplicantLastName&gt;&gt; </w:t>
-            </w:r>
-            <w:r>
-              <w:t xml:space="preserve">Application &lt;&lt;ApplicationId&gt;&gt; for UCL &lt;&lt;ProgrammeName&gt;&gt; - </w:t>
-            </w:r>
-            <w:r>
-              <w:t>Validation Support Request</w:t>
-            </w:r>
-          </w:p>
-        </w:tc>
-      </w:tr>
-      <w:tr>
-        <w:tc>
-          <w:tcPr>
-            <w:tcW w:w="1908" w:type="dxa"/>
-          </w:tcPr>
-          <w:p>
-            <w:pPr>
-              <w:jc w:val="right"/>
-              <w:rPr>
-                <w:b/>
-              </w:rPr>
-            </w:pPr>
-            <w:r>
-              <w:rPr>
-                <w:b/>
-              </w:rPr>
-              <w:t>Attachment</w:t>
-            </w:r>
-          </w:p>
-        </w:tc>
-        <w:tc>
-          <w:tcPr>
-            <w:tcW w:w="7334" w:type="dxa"/>
-          </w:tcPr>
-          <w:p>
-            <w:r>
-              <w:t>&lt;&lt;Application&gt;&gt;</w:t>
-            </w:r>
-          </w:p>
-        </w:tc>
-      </w:tr>
-      <w:tr>
-        <w:tc>
-          <w:tcPr>
-            <w:tcW w:w="1908" w:type="dxa"/>
-          </w:tcPr>
-          <w:p>
-            <w:pPr>
-              <w:jc w:val="right"/>
-              <w:rPr>
-                <w:b/>
-              </w:rPr>
-            </w:pPr>
-            <w:r>
-              <w:rPr>
-                <w:b/>
-              </w:rPr>
-              <w:t>Message:</w:t>
-            </w:r>
-          </w:p>
-        </w:tc>
-        <w:tc>
-          <w:tcPr>
-            <w:tcW w:w="7334" w:type="dxa"/>
-          </w:tcPr>
-          <w:p>
-            <w:r>
-              <w:t xml:space="preserve">Dear </w:t>
+          <w:p/>
+          <w:p>
+            <w:r>
+              <w:t>&lt;&lt;ApplicantFirstName&gt;&gt; &lt;&lt;A</w:t>
+            </w:r>
+            <w:r>
+              <w:t xml:space="preserve">pplicantLastName&gt;&gt; has </w:t>
+            </w:r>
+            <w:r>
+              <w:t>submitted an Appli</w:t>
+            </w:r>
+            <w:r>
+              <w:t xml:space="preserve">cation &lt;&lt;ApplicationId&gt;&gt; for </w:t>
+            </w:r>
+            <w:r>
+              <w:t>UCL</w:t>
+            </w:r>
+            <w:r>
+              <w:t xml:space="preserve"> </w:t>
             </w:r>
             <w:commentRangeStart w:id="67"/>
             <w:r>
-              <w:t>&lt;&lt;RegistryContactFirstName&gt;&gt;</w:t>
+              <w:t>&lt;&lt;ProgrammeLink</w:t>
+            </w:r>
+            <w:r>
+              <w:t>/Name</w:t>
+            </w:r>
+            <w:r>
+              <w:t>&gt;&gt;</w:t>
             </w:r>
             <w:commentRangeEnd w:id="67"/>
             <w:r>
@@ -14527,44 +14602,6 @@
                 <w:rStyle w:val="CommentReference"/>
               </w:rPr>
               <w:commentReference w:id="67"/>
-            </w:r>
-          </w:p>
-          <w:p/>
-          <w:p>
-            <w:r>
-              <w:t>&lt;&lt;ApplicantFirstName&gt;&gt; &lt;&lt;A</w:t>
-            </w:r>
-            <w:r>
-              <w:t xml:space="preserve">pplicantLastName&gt;&gt; has </w:t>
-            </w:r>
-            <w:r>
-              <w:t>submitted an Appli</w:t>
-            </w:r>
-            <w:r>
-              <w:t xml:space="preserve">cation &lt;&lt;ApplicationId&gt;&gt; for </w:t>
-            </w:r>
-            <w:r>
-              <w:t>UCL</w:t>
-            </w:r>
-            <w:r>
-              <w:t xml:space="preserve"> </w:t>
-            </w:r>
-            <w:commentRangeStart w:id="68"/>
-            <w:r>
-              <w:t>&lt;&lt;ProgrammeLink</w:t>
-            </w:r>
-            <w:r>
-              <w:t>/Name</w:t>
-            </w:r>
-            <w:r>
-              <w:t>&gt;&gt;</w:t>
-            </w:r>
-            <w:commentRangeEnd w:id="68"/>
-            <w:r>
-              <w:rPr>
-                <w:rStyle w:val="CommentReference"/>
-              </w:rPr>
-              <w:commentReference w:id="68"/>
             </w:r>
             <w:r>
               <w:t>.</w:t>
@@ -14742,16 +14779,16 @@
             <w:r>
               <w:t xml:space="preserve"> your response within </w:t>
             </w:r>
-            <w:commentRangeStart w:id="69"/>
+            <w:commentRangeStart w:id="68"/>
             <w:r>
               <w:t>&lt;&lt;AdmissionsValidationServiceLevel&gt;&gt;</w:t>
             </w:r>
-            <w:commentRangeEnd w:id="69"/>
+            <w:commentRangeEnd w:id="68"/>
             <w:r>
               <w:rPr>
                 <w:rStyle w:val="CommentReference"/>
               </w:rPr>
-              <w:commentReference w:id="69"/>
+              <w:commentReference w:id="68"/>
             </w:r>
             <w:r>
               <w:t>.</w:t>
@@ -15190,7 +15227,7 @@
                 <w:szCs w:val="20"/>
               </w:rPr>
             </w:pPr>
-            <w:commentRangeStart w:id="70"/>
+            <w:commentRangeStart w:id="69"/>
           </w:p>
         </w:tc>
         <w:tc>
@@ -15213,12 +15250,12 @@
               </w:rPr>
               <w:t>Confirmation of registration for referees</w:t>
             </w:r>
-            <w:commentRangeEnd w:id="70"/>
+            <w:commentRangeEnd w:id="69"/>
             <w:r>
               <w:rPr>
                 <w:rStyle w:val="CommentReference"/>
               </w:rPr>
-              <w:commentReference w:id="70"/>
+              <w:commentReference w:id="69"/>
             </w:r>
           </w:p>
         </w:tc>
@@ -15402,16 +15439,16 @@
             <w:r>
               <w:t xml:space="preserve">Application &lt;&lt;ApplicationId&gt;&gt; for </w:t>
             </w:r>
-            <w:commentRangeStart w:id="71"/>
+            <w:commentRangeStart w:id="70"/>
             <w:r>
               <w:t>&lt;&lt;ProgrammeLink/Name&gt;&gt;</w:t>
             </w:r>
-            <w:commentRangeEnd w:id="71"/>
+            <w:commentRangeEnd w:id="70"/>
             <w:r>
               <w:rPr>
                 <w:rStyle w:val="CommentReference"/>
               </w:rPr>
-              <w:commentReference w:id="71"/>
+              <w:commentReference w:id="70"/>
             </w:r>
             <w:r>
               <w:t xml:space="preserve"> has been advanced to approval. </w:t>
@@ -16102,7 +16139,7 @@
             <w:r>
               <w:t xml:space="preserve">It is recommended that &lt;&lt;ApplicantFirstName&gt;&gt; &lt;&lt;ApplicantLastName&gt;&gt; be admitted to UCL </w:t>
             </w:r>
-            <w:commentRangeStart w:id="72"/>
+            <w:commentRangeStart w:id="71"/>
             <w:r>
               <w:t>&lt;&lt;Programme</w:t>
             </w:r>
@@ -16112,12 +16149,12 @@
             <w:r>
               <w:t>Name&gt;&gt;</w:t>
             </w:r>
-            <w:commentRangeEnd w:id="72"/>
+            <w:commentRangeEnd w:id="71"/>
             <w:r>
               <w:rPr>
                 <w:rStyle w:val="CommentReference"/>
               </w:rPr>
-              <w:commentReference w:id="72"/>
+              <w:commentReference w:id="71"/>
             </w:r>
             <w:r>
               <w:t>.</w:t>
@@ -16324,7 +16361,7 @@
                 <w:sz w:val="20"/>
                 <w:szCs w:val="20"/>
               </w:rPr>
-              <w:t>approverApprovalNotificationTimerTask</w:t>
+              <w:t>approverAdminApprovalNotificationTimerTask</w:t>
             </w:r>
             <w:proofErr w:type="spellEnd"/>
           </w:p>
@@ -16367,34 +16404,75 @@
                 <w:szCs w:val="20"/>
               </w:rPr>
             </w:pPr>
+            <w:r>
+              <w:rPr>
+                <w:sz w:val="20"/>
+                <w:szCs w:val="20"/>
+              </w:rPr>
+              <w:t>com.zuehlke.pgadmissions.services.</w:t>
+            </w:r>
+            <w:r>
+              <w:rPr>
+                <w:sz w:val="20"/>
+                <w:szCs w:val="20"/>
+              </w:rPr>
+              <w:t>ApproverAndAdminApprovalNotificationTask</w:t>
+            </w:r>
+          </w:p>
+        </w:tc>
+      </w:tr>
+      <w:tr>
+        <w:tc>
+          <w:tcPr>
+            <w:tcW w:w="1908" w:type="dxa"/>
+            <w:shd w:val="clear" w:color="auto" w:fill="FFFF00"/>
+          </w:tcPr>
+          <w:p>
+            <w:pPr>
+              <w:spacing w:after="120"/>
+              <w:rPr>
+                <w:sz w:val="20"/>
+                <w:szCs w:val="20"/>
+              </w:rPr>
+            </w:pPr>
+            <w:r>
+              <w:rPr>
+                <w:sz w:val="20"/>
+                <w:szCs w:val="20"/>
+              </w:rPr>
+              <w:t>Subject-Code</w:t>
+            </w:r>
+          </w:p>
+        </w:tc>
+        <w:tc>
+          <w:tcPr>
+            <w:tcW w:w="7334" w:type="dxa"/>
+            <w:shd w:val="clear" w:color="auto" w:fill="FFFF00"/>
+          </w:tcPr>
+          <w:p>
+            <w:pPr>
+              <w:spacing w:after="120"/>
+              <w:rPr>
+                <w:sz w:val="20"/>
+                <w:szCs w:val="20"/>
+              </w:rPr>
+            </w:pPr>
             <w:proofErr w:type="spellStart"/>
             <w:r>
               <w:rPr>
                 <w:sz w:val="20"/>
                 <w:szCs w:val="20"/>
               </w:rPr>
-              <w:t>com.zuehlke.pgadmissions.services</w:t>
+              <w:t>approval.notification.</w:t>
+            </w:r>
+            <w:r>
+              <w:rPr>
+                <w:sz w:val="20"/>
+                <w:szCs w:val="20"/>
+              </w:rPr>
+              <w:t>approverAndAdmin</w:t>
             </w:r>
             <w:proofErr w:type="spellEnd"/>
-            <w:r>
-              <w:rPr>
-                <w:sz w:val="20"/>
-                <w:szCs w:val="20"/>
-              </w:rPr>
-              <w:t>.</w:t>
-            </w:r>
-            <w:r>
-              <w:t xml:space="preserve"> </w:t>
-            </w:r>
-            <w:proofErr w:type="spellStart"/>
-            <w:r>
-              <w:rPr>
-                <w:sz w:val="20"/>
-                <w:szCs w:val="20"/>
-              </w:rPr>
-              <w:t>ApproverNotificationTask</w:t>
-            </w:r>
-            <w:proofErr w:type="spellEnd"/>
           </w:p>
         </w:tc>
       </w:tr>
@@ -16417,7 +16495,7 @@
                 <w:sz w:val="20"/>
                 <w:szCs w:val="20"/>
               </w:rPr>
-              <w:t>Subject-Code</w:t>
+              <w:t>Template</w:t>
             </w:r>
           </w:p>
         </w:tc>
@@ -16434,15 +16512,41 @@
                 <w:szCs w:val="20"/>
               </w:rPr>
             </w:pPr>
-            <w:proofErr w:type="spellStart"/>
-            <w:r>
-              <w:rPr>
-                <w:sz w:val="20"/>
-                <w:szCs w:val="20"/>
-              </w:rPr>
-              <w:t>approval.notification.approver</w:t>
-            </w:r>
-            <w:proofErr w:type="spellEnd"/>
+            <w:r>
+              <w:rPr>
+                <w:sz w:val="20"/>
+                <w:szCs w:val="20"/>
+              </w:rPr>
+              <w:t>private/</w:t>
+            </w:r>
+            <w:r>
+              <w:rPr>
+                <w:sz w:val="20"/>
+                <w:szCs w:val="20"/>
+              </w:rPr>
+              <w:t>approvers</w:t>
+            </w:r>
+            <w:r>
+              <w:rPr>
+                <w:sz w:val="20"/>
+                <w:szCs w:val="20"/>
+              </w:rPr>
+              <w:t>/mail/</w:t>
+            </w:r>
+            <w:r>
+              <w:rPr>
+                <w:sz w:val="20"/>
+                <w:szCs w:val="20"/>
+              </w:rPr>
+              <w:t>approval_notification_email</w:t>
+            </w:r>
+            <w:r>
+              <w:rPr>
+                <w:sz w:val="20"/>
+                <w:szCs w:val="20"/>
+              </w:rPr>
+              <w:t>.ftl</w:t>
+            </w:r>
           </w:p>
         </w:tc>
       </w:tr>
@@ -16460,13 +16564,6 @@
                 <w:szCs w:val="20"/>
               </w:rPr>
             </w:pPr>
-            <w:r>
-              <w:rPr>
-                <w:sz w:val="20"/>
-                <w:szCs w:val="20"/>
-              </w:rPr>
-              <w:t>Template</w:t>
-            </w:r>
           </w:p>
         </w:tc>
         <w:tc>
@@ -16487,74 +16584,21 @@
                 <w:sz w:val="20"/>
                 <w:szCs w:val="20"/>
               </w:rPr>
-              <w:t>private/</w:t>
-            </w:r>
-            <w:r>
-              <w:rPr>
-                <w:sz w:val="20"/>
-                <w:szCs w:val="20"/>
-              </w:rPr>
-              <w:t>approvers</w:t>
-            </w:r>
-            <w:r>
-              <w:rPr>
-                <w:sz w:val="20"/>
-                <w:szCs w:val="20"/>
-              </w:rPr>
-              <w:t>/mail/</w:t>
-            </w:r>
-            <w:r>
-              <w:rPr>
-                <w:sz w:val="20"/>
-                <w:szCs w:val="20"/>
-              </w:rPr>
-              <w:t>approval_notification_email</w:t>
-            </w:r>
-            <w:r>
-              <w:rPr>
-                <w:sz w:val="20"/>
-                <w:szCs w:val="20"/>
-              </w:rPr>
-              <w:t>.ftl</w:t>
-            </w:r>
-          </w:p>
-        </w:tc>
-      </w:tr>
-      <w:tr>
-        <w:tc>
-          <w:tcPr>
-            <w:tcW w:w="1908" w:type="dxa"/>
-            <w:shd w:val="clear" w:color="auto" w:fill="FFFF00"/>
-          </w:tcPr>
-          <w:p>
-            <w:pPr>
-              <w:spacing w:after="120"/>
-              <w:rPr>
-                <w:sz w:val="20"/>
-                <w:szCs w:val="20"/>
-              </w:rPr>
-            </w:pPr>
-          </w:p>
-        </w:tc>
-        <w:tc>
-          <w:tcPr>
-            <w:tcW w:w="7334" w:type="dxa"/>
-            <w:shd w:val="clear" w:color="auto" w:fill="FFFF00"/>
-          </w:tcPr>
-          <w:p>
-            <w:pPr>
-              <w:spacing w:after="120"/>
-              <w:rPr>
-                <w:sz w:val="20"/>
-                <w:szCs w:val="20"/>
-              </w:rPr>
-            </w:pPr>
-            <w:r>
-              <w:rPr>
-                <w:sz w:val="20"/>
-                <w:szCs w:val="20"/>
-              </w:rPr>
-              <w:t>Notification to approvers of moving to approval phase</w:t>
+              <w:t xml:space="preserve">Notification to approvers </w:t>
+            </w:r>
+            <w:r>
+              <w:rPr>
+                <w:sz w:val="20"/>
+                <w:szCs w:val="20"/>
+              </w:rPr>
+              <w:t xml:space="preserve">and administrators </w:t>
+            </w:r>
+            <w:r>
+              <w:rPr>
+                <w:sz w:val="20"/>
+                <w:szCs w:val="20"/>
+              </w:rPr>
+              <w:t>of moving to approval phase</w:t>
             </w:r>
           </w:p>
         </w:tc>
@@ -16723,16 +16767,16 @@
             <w:r>
               <w:t xml:space="preserve">We recently informed you that it is recommended that &lt;&lt;ApplicantFirstName&gt;&gt; &lt;&lt;ApplicantLastName&gt;&gt; be admitted to UCL </w:t>
             </w:r>
-            <w:commentRangeStart w:id="73"/>
+            <w:commentRangeStart w:id="72"/>
             <w:r>
               <w:t>&lt;&lt;ProgrammeLink/Name&gt;&gt;</w:t>
             </w:r>
-            <w:commentRangeEnd w:id="73"/>
+            <w:commentRangeEnd w:id="72"/>
             <w:r>
               <w:rPr>
                 <w:rStyle w:val="CommentReference"/>
               </w:rPr>
-              <w:commentReference w:id="73"/>
+              <w:commentReference w:id="72"/>
             </w:r>
             <w:r>
               <w:t>.</w:t>
@@ -16870,14 +16914,7 @@
                 <w:sz w:val="20"/>
                 <w:szCs w:val="20"/>
               </w:rPr>
-              <w:t>approverApproval</w:t>
-            </w:r>
-            <w:r>
-              <w:rPr>
-                <w:sz w:val="20"/>
-                <w:szCs w:val="20"/>
-              </w:rPr>
-              <w:t>NotificationTask</w:t>
+              <w:t>approverApprovalReminderTimerTask</w:t>
             </w:r>
             <w:proofErr w:type="spellEnd"/>
           </w:p>
@@ -17050,20 +17087,15 @@
               </w:rPr>
               <w:t>/mail/</w:t>
             </w:r>
-            <w:r>
-              <w:rPr>
-                <w:sz w:val="20"/>
-                <w:szCs w:val="20"/>
-              </w:rPr>
-              <w:t>application_approval_notification</w:t>
-            </w:r>
-            <w:r>
-              <w:rPr>
-                <w:sz w:val="20"/>
-                <w:szCs w:val="20"/>
-              </w:rPr>
-              <w:t>.ftl</w:t>
-            </w:r>
+            <w:proofErr w:type="spellStart"/>
+            <w:r>
+              <w:rPr>
+                <w:sz w:val="20"/>
+                <w:szCs w:val="20"/>
+              </w:rPr>
+              <w:t>application_approval_reminder.ftl</w:t>
+            </w:r>
+            <w:proofErr w:type="spellEnd"/>
           </w:p>
         </w:tc>
       </w:tr>
@@ -17328,15 +17360,50 @@
             <w:r>
               <w:t xml:space="preserve">Application &lt;&lt;ApplicationId&gt;&gt; for UCL </w:t>
             </w:r>
+            <w:commentRangeStart w:id="73"/>
+            <w:r>
+              <w:t>&lt;&lt;Programme</w:t>
+            </w:r>
+            <w:r>
+              <w:t>Link/</w:t>
+            </w:r>
+            <w:r>
+              <w:t>Name&gt;&gt;</w:t>
+            </w:r>
+            <w:commentRangeEnd w:id="73"/>
+            <w:r>
+              <w:rPr>
+                <w:rStyle w:val="CommentReference"/>
+              </w:rPr>
+              <w:commentReference w:id="73"/>
+            </w:r>
+            <w:r>
+              <w:t>.</w:t>
+            </w:r>
+          </w:p>
+          <w:p/>
+          <w:p>
+            <w:r>
+              <w:t xml:space="preserve">The </w:t>
+            </w:r>
+            <w:r>
+              <w:t>following reason</w:t>
+            </w:r>
+            <w:r>
+              <w:t xml:space="preserve"> was given</w:t>
+            </w:r>
+            <w:r>
+              <w:t xml:space="preserve">: </w:t>
+            </w:r>
             <w:commentRangeStart w:id="74"/>
             <w:r>
-              <w:t>&lt;&lt;Programme</w:t>
-            </w:r>
-            <w:r>
-              <w:t>Link/</w:t>
-            </w:r>
-            <w:r>
-              <w:t>Name&gt;&gt;</w:t>
+              <w:t>&lt;&lt;</w:t>
+            </w:r>
+            <w:r>
+              <w:t>Explanation</w:t>
+            </w:r>
+            <w:r>
+              <w:t>&gt;&gt;.</w:t>
             </w:r>
             <w:commentRangeEnd w:id="74"/>
             <w:r>
@@ -17344,41 +17411,6 @@
                 <w:rStyle w:val="CommentReference"/>
               </w:rPr>
               <w:commentReference w:id="74"/>
-            </w:r>
-            <w:r>
-              <w:t>.</w:t>
-            </w:r>
-          </w:p>
-          <w:p/>
-          <w:p>
-            <w:r>
-              <w:t xml:space="preserve">The </w:t>
-            </w:r>
-            <w:r>
-              <w:t>following reason</w:t>
-            </w:r>
-            <w:r>
-              <w:t xml:space="preserve"> was given</w:t>
-            </w:r>
-            <w:r>
-              <w:t xml:space="preserve">: </w:t>
-            </w:r>
-            <w:commentRangeStart w:id="75"/>
-            <w:r>
-              <w:t>&lt;&lt;</w:t>
-            </w:r>
-            <w:r>
-              <w:t>Explanation</w:t>
-            </w:r>
-            <w:r>
-              <w:t>&gt;&gt;.</w:t>
-            </w:r>
-            <w:commentRangeEnd w:id="75"/>
-            <w:r>
-              <w:rPr>
-                <w:rStyle w:val="CommentReference"/>
-              </w:rPr>
-              <w:commentReference w:id="75"/>
             </w:r>
             <w:r>
               <w:t xml:space="preserve"> </w:t>
@@ -17706,7 +17738,7 @@
           <w:b/>
         </w:rPr>
       </w:pPr>
-      <w:commentRangeStart w:id="76"/>
+      <w:commentRangeStart w:id="75"/>
       <w:r>
         <w:rPr>
           <w:b/>
@@ -17714,12 +17746,12 @@
         <w:lastRenderedPageBreak/>
         <w:t>Approval Restart Request Reminder</w:t>
       </w:r>
-      <w:commentRangeEnd w:id="76"/>
+      <w:commentRangeEnd w:id="75"/>
       <w:r>
         <w:rPr>
           <w:rStyle w:val="CommentReference"/>
         </w:rPr>
-        <w:commentReference w:id="76"/>
+        <w:commentReference w:id="75"/>
       </w:r>
     </w:p>
     <w:tbl>
@@ -17871,9 +17903,29 @@
             <w:r>
               <w:t xml:space="preserve">of &lt;&lt;ApplicantFirstName&gt;&gt; &lt;&lt;ApplicantLastName&gt;&gt; Application &lt;&lt;ApplicationId&gt;&gt; for UCL </w:t>
             </w:r>
+            <w:commentRangeStart w:id="76"/>
+            <w:r>
+              <w:t>&lt;&lt;ProgrammeLink/Name&gt;&gt;</w:t>
+            </w:r>
+            <w:commentRangeEnd w:id="76"/>
+            <w:r>
+              <w:rPr>
+                <w:rStyle w:val="CommentReference"/>
+              </w:rPr>
+              <w:commentReference w:id="76"/>
+            </w:r>
+            <w:r>
+              <w:t>.</w:t>
+            </w:r>
+          </w:p>
+          <w:p/>
+          <w:p>
+            <w:r>
+              <w:t xml:space="preserve">The following reason was given: </w:t>
+            </w:r>
             <w:commentRangeStart w:id="77"/>
             <w:r>
-              <w:t>&lt;&lt;ProgrammeLink/Name&gt;&gt;</w:t>
+              <w:t>&lt;&lt;Explanation&gt;&gt;.</w:t>
             </w:r>
             <w:commentRangeEnd w:id="77"/>
             <w:r>
@@ -17881,26 +17933,6 @@
                 <w:rStyle w:val="CommentReference"/>
               </w:rPr>
               <w:commentReference w:id="77"/>
-            </w:r>
-            <w:r>
-              <w:t>.</w:t>
-            </w:r>
-          </w:p>
-          <w:p/>
-          <w:p>
-            <w:r>
-              <w:t xml:space="preserve">The following reason was given: </w:t>
-            </w:r>
-            <w:commentRangeStart w:id="78"/>
-            <w:r>
-              <w:t>&lt;&lt;Explanation&gt;&gt;.</w:t>
-            </w:r>
-            <w:commentRangeEnd w:id="78"/>
-            <w:r>
-              <w:rPr>
-                <w:rStyle w:val="CommentReference"/>
-              </w:rPr>
-              <w:commentReference w:id="78"/>
             </w:r>
             <w:r>
               <w:t xml:space="preserve"> </w:t>
@@ -18130,15 +18162,50 @@
             <w:r>
               <w:t xml:space="preserve"> </w:t>
             </w:r>
+            <w:commentRangeStart w:id="78"/>
+            <w:r>
+              <w:t>&lt;&lt;Programme</w:t>
+            </w:r>
+            <w:r>
+              <w:t>Link/</w:t>
+            </w:r>
+            <w:r>
+              <w:t>Name&gt;&gt;</w:t>
+            </w:r>
+            <w:commentRangeEnd w:id="78"/>
+            <w:r>
+              <w:rPr>
+                <w:rStyle w:val="CommentReference"/>
+              </w:rPr>
+              <w:commentReference w:id="78"/>
+            </w:r>
+            <w:r>
+              <w:t>.</w:t>
+            </w:r>
+          </w:p>
+          <w:p/>
+          <w:p>
+            <w:r>
+              <w:t>The application is</w:t>
+            </w:r>
+            <w:r>
+              <w:t xml:space="preserve"> </w:t>
+            </w:r>
+            <w:r>
+              <w:t>undergoing</w:t>
+            </w:r>
+            <w:r>
+              <w:t xml:space="preserve"> a</w:t>
+            </w:r>
+            <w:r>
+              <w:t>uthorisation</w:t>
+            </w:r>
+            <w:r>
+              <w:t xml:space="preserve"> by the study programme director. We aim to be back in contact with the outcome of this process by close of business on </w:t>
+            </w:r>
             <w:commentRangeStart w:id="79"/>
             <w:r>
-              <w:t>&lt;&lt;Programme</w:t>
-            </w:r>
-            <w:r>
-              <w:t>Link/</w:t>
-            </w:r>
-            <w:r>
-              <w:t>Name&gt;&gt;</w:t>
+              <w:t>&lt;&lt;ApprovalStageDeadline&gt;&gt;</w:t>
             </w:r>
             <w:commentRangeEnd w:id="79"/>
             <w:r>
@@ -18146,41 +18213,6 @@
                 <w:rStyle w:val="CommentReference"/>
               </w:rPr>
               <w:commentReference w:id="79"/>
-            </w:r>
-            <w:r>
-              <w:t>.</w:t>
-            </w:r>
-          </w:p>
-          <w:p/>
-          <w:p>
-            <w:r>
-              <w:t>The application is</w:t>
-            </w:r>
-            <w:r>
-              <w:t xml:space="preserve"> </w:t>
-            </w:r>
-            <w:r>
-              <w:t>undergoing</w:t>
-            </w:r>
-            <w:r>
-              <w:t xml:space="preserve"> a</w:t>
-            </w:r>
-            <w:r>
-              <w:t>uthorisation</w:t>
-            </w:r>
-            <w:r>
-              <w:t xml:space="preserve"> by the study programme director. We aim to be back in contact with the outcome of this process by close of business on </w:t>
-            </w:r>
-            <w:commentRangeStart w:id="80"/>
-            <w:r>
-              <w:t>&lt;&lt;ApprovalStageDeadline&gt;&gt;</w:t>
-            </w:r>
-            <w:commentRangeEnd w:id="80"/>
-            <w:r>
-              <w:rPr>
-                <w:rStyle w:val="CommentReference"/>
-              </w:rPr>
-              <w:commentReference w:id="80"/>
             </w:r>
             <w:r>
               <w:t>.</w:t>
@@ -18673,7 +18705,7 @@
                 <w:szCs w:val="20"/>
               </w:rPr>
             </w:pPr>
-            <w:commentRangeStart w:id="81"/>
+            <w:commentRangeStart w:id="80"/>
           </w:p>
         </w:tc>
         <w:tc>
@@ -18696,12 +18728,12 @@
               </w:rPr>
               <w:t>Confirmation of account update</w:t>
             </w:r>
-            <w:commentRangeEnd w:id="81"/>
+            <w:commentRangeEnd w:id="80"/>
             <w:r>
               <w:rPr>
                 <w:rStyle w:val="CommentReference"/>
               </w:rPr>
-              <w:commentReference w:id="81"/>
+              <w:commentReference w:id="80"/>
             </w:r>
           </w:p>
         </w:tc>
@@ -18882,9 +18914,171 @@
             <w:r>
               <w:t xml:space="preserve">Application &lt;&lt;ApplicationId&gt;&gt; for </w:t>
             </w:r>
+            <w:commentRangeStart w:id="81"/>
+            <w:r>
+              <w:t>&lt;&lt;ProgrammeLink/Name&gt;&gt;</w:t>
+            </w:r>
+            <w:commentRangeEnd w:id="81"/>
+            <w:r>
+              <w:rPr>
+                <w:rStyle w:val="CommentReference"/>
+              </w:rPr>
+              <w:commentReference w:id="81"/>
+            </w:r>
+            <w:r>
+              <w:t xml:space="preserve"> </w:t>
+            </w:r>
+            <w:r>
+              <w:t xml:space="preserve">has been </w:t>
+            </w:r>
+            <w:r>
+              <w:t>authorised</w:t>
+            </w:r>
+            <w:r>
+              <w:t xml:space="preserve">. </w:t>
+            </w:r>
+          </w:p>
+          <w:p/>
+          <w:p>
+            <w:pPr>
+              <w:rPr>
+                <w:b/>
+              </w:rPr>
+            </w:pPr>
+            <w:r>
+              <w:rPr>
+                <w:b/>
+              </w:rPr>
+              <w:t>Please note</w:t>
+            </w:r>
+            <w:r>
+              <w:rPr>
+                <w:b/>
+              </w:rPr>
+              <w:t xml:space="preserve"> that</w:t>
+            </w:r>
+            <w:r>
+              <w:rPr>
+                <w:b/>
+              </w:rPr>
+              <w:t xml:space="preserve"> this does not</w:t>
+            </w:r>
+            <w:r>
+              <w:rPr>
+                <w:b/>
+              </w:rPr>
+              <w:t xml:space="preserve"> </w:t>
+            </w:r>
+            <w:r>
+              <w:rPr>
+                <w:b/>
+              </w:rPr>
+              <w:t>constitute a legally binding</w:t>
+            </w:r>
+            <w:r>
+              <w:rPr>
+                <w:b/>
+              </w:rPr>
+              <w:t xml:space="preserve"> offer of study.</w:t>
+            </w:r>
+            <w:r>
+              <w:rPr>
+                <w:b/>
+              </w:rPr>
+              <w:t xml:space="preserve"> </w:t>
+            </w:r>
+          </w:p>
+          <w:p/>
+          <w:p>
+            <w:r>
+              <w:t xml:space="preserve">UCL Admissions will now </w:t>
+            </w:r>
+            <w:r>
+              <w:t>evaluate</w:t>
+            </w:r>
+            <w:r>
+              <w:t xml:space="preserve"> your application and generate </w:t>
+            </w:r>
+            <w:r>
+              <w:t>an</w:t>
+            </w:r>
+            <w:r>
+              <w:t xml:space="preserve"> offer of study. </w:t>
+            </w:r>
+          </w:p>
+          <w:p/>
+          <w:p>
+            <w:pPr>
+              <w:rPr>
+                <w:b/>
+              </w:rPr>
+            </w:pPr>
+            <w:r>
+              <w:rPr>
+                <w:b/>
+              </w:rPr>
+              <w:t>You must be in possession</w:t>
+            </w:r>
+            <w:r>
+              <w:rPr>
+                <w:b/>
+              </w:rPr>
+              <w:t xml:space="preserve"> of an offer of study</w:t>
+            </w:r>
+            <w:r>
+              <w:rPr>
+                <w:b/>
+              </w:rPr>
+              <w:t xml:space="preserve"> </w:t>
+            </w:r>
+            <w:r>
+              <w:rPr>
+                <w:b/>
+              </w:rPr>
+              <w:t xml:space="preserve">in order </w:t>
+            </w:r>
+            <w:r>
+              <w:rPr>
+                <w:b/>
+              </w:rPr>
+              <w:t xml:space="preserve">to </w:t>
+            </w:r>
+            <w:r>
+              <w:rPr>
+                <w:b/>
+              </w:rPr>
+              <w:t>enrol.</w:t>
+            </w:r>
+          </w:p>
+          <w:p/>
+          <w:p>
+            <w:r>
+              <w:t xml:space="preserve">Your offer of study will contain enrolment instructions and details of any conditions that you </w:t>
+            </w:r>
+            <w:r>
+              <w:t>must</w:t>
+            </w:r>
+            <w:r>
+              <w:t xml:space="preserve"> meet in order to be </w:t>
+            </w:r>
+            <w:r>
+              <w:t>permitted to enrol</w:t>
+            </w:r>
+            <w:r>
+              <w:t xml:space="preserve">. </w:t>
+            </w:r>
+          </w:p>
+          <w:p/>
+          <w:p>
+            <w:r>
+              <w:t>You should expect to receive</w:t>
+            </w:r>
+            <w:r>
+              <w:t xml:space="preserve"> notification from UCL admissions within </w:t>
+            </w:r>
             <w:commentRangeStart w:id="82"/>
             <w:r>
-              <w:t>&lt;&lt;ProgrammeLink/Name&gt;&gt;</w:t>
+              <w:t>&lt;&lt;AdmissionsOfferServiceLevel&gt;&gt;</w:t>
             </w:r>
             <w:commentRangeEnd w:id="82"/>
             <w:r>
@@ -18892,168 +19086,6 @@
                 <w:rStyle w:val="CommentReference"/>
               </w:rPr>
               <w:commentReference w:id="82"/>
-            </w:r>
-            <w:r>
-              <w:t xml:space="preserve"> </w:t>
-            </w:r>
-            <w:r>
-              <w:t xml:space="preserve">has been </w:t>
-            </w:r>
-            <w:r>
-              <w:t>authorised</w:t>
-            </w:r>
-            <w:r>
-              <w:t xml:space="preserve">. </w:t>
-            </w:r>
-          </w:p>
-          <w:p/>
-          <w:p>
-            <w:pPr>
-              <w:rPr>
-                <w:b/>
-              </w:rPr>
-            </w:pPr>
-            <w:r>
-              <w:rPr>
-                <w:b/>
-              </w:rPr>
-              <w:t>Please note</w:t>
-            </w:r>
-            <w:r>
-              <w:rPr>
-                <w:b/>
-              </w:rPr>
-              <w:t xml:space="preserve"> that</w:t>
-            </w:r>
-            <w:r>
-              <w:rPr>
-                <w:b/>
-              </w:rPr>
-              <w:t xml:space="preserve"> this does not</w:t>
-            </w:r>
-            <w:r>
-              <w:rPr>
-                <w:b/>
-              </w:rPr>
-              <w:t xml:space="preserve"> </w:t>
-            </w:r>
-            <w:r>
-              <w:rPr>
-                <w:b/>
-              </w:rPr>
-              <w:t>constitute a legally binding</w:t>
-            </w:r>
-            <w:r>
-              <w:rPr>
-                <w:b/>
-              </w:rPr>
-              <w:t xml:space="preserve"> offer of study.</w:t>
-            </w:r>
-            <w:r>
-              <w:rPr>
-                <w:b/>
-              </w:rPr>
-              <w:t xml:space="preserve"> </w:t>
-            </w:r>
-          </w:p>
-          <w:p/>
-          <w:p>
-            <w:r>
-              <w:t xml:space="preserve">UCL Admissions will now </w:t>
-            </w:r>
-            <w:r>
-              <w:t>evaluate</w:t>
-            </w:r>
-            <w:r>
-              <w:t xml:space="preserve"> your application and generate </w:t>
-            </w:r>
-            <w:r>
-              <w:t>an</w:t>
-            </w:r>
-            <w:r>
-              <w:t xml:space="preserve"> offer of study. </w:t>
-            </w:r>
-          </w:p>
-          <w:p/>
-          <w:p>
-            <w:pPr>
-              <w:rPr>
-                <w:b/>
-              </w:rPr>
-            </w:pPr>
-            <w:r>
-              <w:rPr>
-                <w:b/>
-              </w:rPr>
-              <w:t>You must be in possession</w:t>
-            </w:r>
-            <w:r>
-              <w:rPr>
-                <w:b/>
-              </w:rPr>
-              <w:t xml:space="preserve"> of an offer of study</w:t>
-            </w:r>
-            <w:r>
-              <w:rPr>
-                <w:b/>
-              </w:rPr>
-              <w:t xml:space="preserve"> </w:t>
-            </w:r>
-            <w:r>
-              <w:rPr>
-                <w:b/>
-              </w:rPr>
-              <w:t xml:space="preserve">in order </w:t>
-            </w:r>
-            <w:r>
-              <w:rPr>
-                <w:b/>
-              </w:rPr>
-              <w:t xml:space="preserve">to </w:t>
-            </w:r>
-            <w:r>
-              <w:rPr>
-                <w:b/>
-              </w:rPr>
-              <w:t>enrol.</w:t>
-            </w:r>
-          </w:p>
-          <w:p/>
-          <w:p>
-            <w:r>
-              <w:t xml:space="preserve">Your offer of study will contain enrolment instructions and details of any conditions that you </w:t>
-            </w:r>
-            <w:r>
-              <w:t>must</w:t>
-            </w:r>
-            <w:r>
-              <w:t xml:space="preserve"> meet in order to be </w:t>
-            </w:r>
-            <w:r>
-              <w:t>permitted to enrol</w:t>
-            </w:r>
-            <w:r>
-              <w:t xml:space="preserve">. </w:t>
-            </w:r>
-          </w:p>
-          <w:p/>
-          <w:p>
-            <w:r>
-              <w:t>You should expect to receive</w:t>
-            </w:r>
-            <w:r>
-              <w:t xml:space="preserve"> notification from UCL admissions within </w:t>
-            </w:r>
-            <w:commentRangeStart w:id="83"/>
-            <w:r>
-              <w:t>&lt;&lt;AdmissionsOfferServiceLevel&gt;&gt;</w:t>
-            </w:r>
-            <w:commentRangeEnd w:id="83"/>
-            <w:r>
-              <w:rPr>
-                <w:rStyle w:val="CommentReference"/>
-              </w:rPr>
-              <w:commentReference w:id="83"/>
             </w:r>
             <w:r>
               <w:t>.</w:t>
@@ -19092,16 +19124,16 @@
                 <w:numId w:val="4"/>
               </w:numPr>
             </w:pPr>
-            <w:commentRangeStart w:id="84"/>
+            <w:commentRangeStart w:id="83"/>
             <w:r>
               <w:t>&lt;&lt;RegistryContact2EmailLink&gt;&gt;</w:t>
             </w:r>
-            <w:commentRangeEnd w:id="84"/>
+            <w:commentRangeEnd w:id="83"/>
             <w:r>
               <w:rPr>
                 <w:rStyle w:val="CommentReference"/>
               </w:rPr>
-              <w:commentReference w:id="84"/>
+              <w:commentReference w:id="83"/>
             </w:r>
           </w:p>
           <w:p>
@@ -19112,16 +19144,16 @@
                 <w:numId w:val="4"/>
               </w:numPr>
             </w:pPr>
-            <w:commentRangeStart w:id="85"/>
+            <w:commentRangeStart w:id="84"/>
             <w:r>
               <w:t>&lt;&lt;RegistryContact3EmailLink&gt;&gt;</w:t>
             </w:r>
-            <w:commentRangeEnd w:id="85"/>
+            <w:commentRangeEnd w:id="84"/>
             <w:r>
               <w:rPr>
                 <w:rStyle w:val="CommentReference"/>
               </w:rPr>
-              <w:commentReference w:id="85"/>
+              <w:commentReference w:id="84"/>
             </w:r>
           </w:p>
           <w:p/>
@@ -19312,15 +19344,10 @@
                 <w:sz w:val="20"/>
                 <w:szCs w:val="20"/>
               </w:rPr>
-              <w:t>com.zuehlke.pgadmissions.timers.</w:t>
-            </w:r>
-            <w:r>
-              <w:rPr>
-                <w:sz w:val="20"/>
-                <w:szCs w:val="20"/>
-              </w:rPr>
-              <w:t>StateChangeNotificationTimerTask</w:t>
-            </w:r>
+              <w:t>com.zuehlke.pgadmissions.timers.StateChangeNotificationTask</w:t>
+            </w:r>
+            <w:bookmarkStart w:id="85" w:name="_GoBack"/>
+            <w:bookmarkEnd w:id="85"/>
           </w:p>
         </w:tc>
       </w:tr>
@@ -20237,10 +20264,7 @@
         <w:annotationRef/>
       </w:r>
       <w:r>
-        <w:t>Show the programme name in the subject. In the message</w:t>
-      </w:r>
-      <w:r>
-        <w:t>, show the programme link if a web address is specified for the programme. If not, show the programme name only.</w:t>
+        <w:t>Show the programme name in the subject. In the message, show the programme link if a web address is specified for the programme. If not, show the programme name only.</w:t>
       </w:r>
     </w:p>
   </w:comment>
@@ -20276,7 +20300,7 @@
       </w:r>
     </w:p>
   </w:comment>
-  <w:comment w:id="5" w:author="alastair" w:date="2012-06-22T14:42:00Z" w:initials="a">
+  <w:comment w:id="4" w:author="alastair" w:date="2012-06-22T14:42:00Z" w:initials="a">
     <w:p>
       <w:pPr>
         <w:pStyle w:val="CommentText"/>
@@ -20292,7 +20316,7 @@
       </w:r>
     </w:p>
   </w:comment>
-  <w:comment w:id="6" w:author="alastair" w:date="2012-06-22T20:10:00Z" w:initials="a">
+  <w:comment w:id="5" w:author="alastair" w:date="2012-06-22T20:10:00Z" w:initials="a">
     <w:p>
       <w:pPr>
         <w:pStyle w:val="CommentText"/>
@@ -20308,7 +20332,7 @@
       </w:r>
     </w:p>
   </w:comment>
-  <w:comment w:id="7" w:author="alastair" w:date="2012-06-22T14:42:00Z" w:initials="a">
+  <w:comment w:id="6" w:author="alastair" w:date="2012-06-22T14:42:00Z" w:initials="a">
     <w:p>
       <w:pPr>
         <w:pStyle w:val="CommentText"/>
@@ -20324,7 +20348,7 @@
       </w:r>
     </w:p>
   </w:comment>
-  <w:comment w:id="8" w:author="alastair" w:date="2012-06-22T20:10:00Z" w:initials="a">
+  <w:comment w:id="7" w:author="alastair" w:date="2012-06-22T20:10:00Z" w:initials="a">
     <w:p>
       <w:pPr>
         <w:pStyle w:val="CommentText"/>
@@ -20340,7 +20364,7 @@
       </w:r>
     </w:p>
   </w:comment>
-  <w:comment w:id="9" w:author="alastair" w:date="2012-06-22T14:44:00Z" w:initials="a">
+  <w:comment w:id="8" w:author="alastair" w:date="2012-06-22T14:44:00Z" w:initials="a">
     <w:p>
       <w:pPr>
         <w:pStyle w:val="CommentText"/>
@@ -20356,7 +20380,7 @@
       </w:r>
     </w:p>
   </w:comment>
-  <w:comment w:id="10" w:author="alastair" w:date="2012-06-22T20:10:00Z" w:initials="a">
+  <w:comment w:id="9" w:author="alastair" w:date="2012-06-22T20:10:00Z" w:initials="a">
     <w:p>
       <w:pPr>
         <w:pStyle w:val="CommentText"/>
@@ -20372,7 +20396,7 @@
       </w:r>
     </w:p>
   </w:comment>
-  <w:comment w:id="11" w:author="alastair" w:date="2012-06-22T19:44:00Z" w:initials="a">
+  <w:comment w:id="10" w:author="alastair" w:date="2012-06-22T19:44:00Z" w:initials="a">
     <w:p>
       <w:pPr>
         <w:pStyle w:val="CommentText"/>
@@ -20388,7 +20412,7 @@
       </w:r>
     </w:p>
   </w:comment>
-  <w:comment w:id="12" w:author="alastair" w:date="2012-06-22T14:39:00Z" w:initials="a">
+  <w:comment w:id="11" w:author="alastair" w:date="2012-06-22T14:39:00Z" w:initials="a">
     <w:p>
       <w:pPr>
         <w:pStyle w:val="CommentText"/>
@@ -20404,7 +20428,7 @@
       </w:r>
     </w:p>
   </w:comment>
-  <w:comment w:id="13" w:author="alastair" w:date="2012-06-22T20:11:00Z" w:initials="a">
+  <w:comment w:id="12" w:author="alastair" w:date="2012-06-22T20:11:00Z" w:initials="a">
     <w:p>
       <w:pPr>
         <w:pStyle w:val="CommentText"/>
@@ -20420,7 +20444,7 @@
       </w:r>
     </w:p>
   </w:comment>
-  <w:comment w:id="14" w:author="alastair" w:date="2012-06-22T14:46:00Z" w:initials="a">
+  <w:comment w:id="13" w:author="alastair" w:date="2012-06-22T14:46:00Z" w:initials="a">
     <w:p>
       <w:pPr>
         <w:pStyle w:val="CommentText"/>
@@ -20436,7 +20460,7 @@
       </w:r>
     </w:p>
   </w:comment>
-  <w:comment w:id="15" w:author="alastair" w:date="2012-06-22T20:12:00Z" w:initials="a">
+  <w:comment w:id="14" w:author="alastair" w:date="2012-06-22T20:12:00Z" w:initials="a">
     <w:p>
       <w:pPr>
         <w:pStyle w:val="CommentText"/>
@@ -20452,7 +20476,7 @@
       </w:r>
     </w:p>
   </w:comment>
-  <w:comment w:id="16" w:author="alastair" w:date="2012-06-22T14:47:00Z" w:initials="a">
+  <w:comment w:id="15" w:author="alastair" w:date="2012-06-22T14:47:00Z" w:initials="a">
     <w:p>
       <w:pPr>
         <w:pStyle w:val="CommentText"/>
@@ -20468,7 +20492,7 @@
       </w:r>
     </w:p>
   </w:comment>
-  <w:comment w:id="17" w:author="alastair" w:date="2012-06-22T23:08:00Z" w:initials="a">
+  <w:comment w:id="16" w:author="alastair" w:date="2012-06-22T23:08:00Z" w:initials="a">
     <w:p>
       <w:pPr>
         <w:pStyle w:val="CommentText"/>
@@ -20484,7 +20508,7 @@
       </w:r>
     </w:p>
   </w:comment>
-  <w:comment w:id="18" w:author="alastair" w:date="2012-06-22T20:13:00Z" w:initials="a">
+  <w:comment w:id="17" w:author="alastair" w:date="2012-06-22T20:13:00Z" w:initials="a">
     <w:p>
       <w:pPr>
         <w:pStyle w:val="CommentText"/>
@@ -20500,7 +20524,7 @@
       </w:r>
     </w:p>
   </w:comment>
-  <w:comment w:id="19" w:author="alastair" w:date="2012-06-22T23:09:00Z" w:initials="a">
+  <w:comment w:id="18" w:author="alastair" w:date="2012-06-22T23:09:00Z" w:initials="a">
     <w:p>
       <w:pPr>
         <w:pStyle w:val="CommentText"/>
@@ -20516,7 +20540,7 @@
       </w:r>
     </w:p>
   </w:comment>
-  <w:comment w:id="20" w:author="alastair" w:date="2012-06-22T20:14:00Z" w:initials="a">
+  <w:comment w:id="19" w:author="alastair" w:date="2012-06-22T20:14:00Z" w:initials="a">
     <w:p>
       <w:pPr>
         <w:pStyle w:val="CommentText"/>
@@ -20528,23 +20552,11 @@
         <w:annotationRef/>
       </w:r>
       <w:r>
-        <w:t xml:space="preserve">These messages should not </w:t>
-      </w:r>
-      <w:r>
-        <w:t>appear</w:t>
-      </w:r>
-      <w:r>
-        <w:t xml:space="preserve"> different as referees (particularly foreign) will not follow comp</w:t>
-      </w:r>
-      <w:r>
-        <w:t>licated instructions</w:t>
-      </w:r>
-      <w:r>
-        <w:t>. The context should be highlighted in the registration confirmation message instead.</w:t>
+        <w:t>These messages should not appear different as referees (particularly foreign) will not follow complicated instructions. The context should be highlighted in the registration confirmation message instead.</w:t>
       </w:r>
     </w:p>
   </w:comment>
-  <w:comment w:id="21" w:author="alastair" w:date="2012-06-22T14:53:00Z" w:initials="a">
+  <w:comment w:id="20" w:author="alastair" w:date="2012-06-22T14:53:00Z" w:initials="a">
     <w:p>
       <w:pPr>
         <w:pStyle w:val="CommentText"/>
@@ -20560,7 +20572,7 @@
       </w:r>
     </w:p>
   </w:comment>
-  <w:comment w:id="22" w:author="alastair" w:date="2012-06-22T23:10:00Z" w:initials="a">
+  <w:comment w:id="21" w:author="alastair" w:date="2012-06-22T23:10:00Z" w:initials="a">
     <w:p>
       <w:pPr>
         <w:pStyle w:val="CommentText"/>
@@ -20576,7 +20588,7 @@
       </w:r>
     </w:p>
   </w:comment>
-  <w:comment w:id="23" w:author="alastair" w:date="2012-06-22T20:15:00Z" w:initials="a">
+  <w:comment w:id="22" w:author="alastair" w:date="2012-06-22T20:15:00Z" w:initials="a">
     <w:p>
       <w:pPr>
         <w:pStyle w:val="CommentText"/>
@@ -20592,7 +20604,7 @@
       </w:r>
     </w:p>
   </w:comment>
-  <w:comment w:id="24" w:author="alastair" w:date="2012-06-22T23:10:00Z" w:initials="a">
+  <w:comment w:id="23" w:author="alastair" w:date="2012-06-22T23:10:00Z" w:initials="a">
     <w:p>
       <w:pPr>
         <w:pStyle w:val="CommentText"/>
@@ -20608,7 +20620,7 @@
       </w:r>
     </w:p>
   </w:comment>
-  <w:comment w:id="25" w:author="alastair" w:date="2012-06-22T20:15:00Z" w:initials="a">
+  <w:comment w:id="24" w:author="alastair" w:date="2012-06-22T20:15:00Z" w:initials="a">
     <w:p>
       <w:pPr>
         <w:pStyle w:val="CommentText"/>
@@ -20624,7 +20636,7 @@
       </w:r>
     </w:p>
   </w:comment>
-  <w:comment w:id="26" w:author="alastair" w:date="2012-06-22T14:55:00Z" w:initials="a">
+  <w:comment w:id="25" w:author="alastair" w:date="2012-06-22T14:55:00Z" w:initials="a">
     <w:p>
       <w:pPr>
         <w:pStyle w:val="CommentText"/>
@@ -20640,7 +20652,7 @@
       </w:r>
     </w:p>
   </w:comment>
-  <w:comment w:id="27" w:author="alastair" w:date="2012-06-22T20:17:00Z" w:initials="a">
+  <w:comment w:id="26" w:author="alastair" w:date="2012-06-22T20:17:00Z" w:initials="a">
     <w:p>
       <w:pPr>
         <w:pStyle w:val="CommentText"/>
@@ -20656,7 +20668,7 @@
       </w:r>
     </w:p>
   </w:comment>
-  <w:comment w:id="28" w:author="alastair" w:date="2012-06-22T15:18:00Z" w:initials="a">
+  <w:comment w:id="27" w:author="alastair" w:date="2012-06-22T15:18:00Z" w:initials="a">
     <w:p>
       <w:pPr>
         <w:pStyle w:val="CommentText"/>
@@ -20672,7 +20684,7 @@
       </w:r>
     </w:p>
   </w:comment>
-  <w:comment w:id="29" w:author="alastair" w:date="2012-06-22T20:18:00Z" w:initials="a">
+  <w:comment w:id="28" w:author="alastair" w:date="2012-06-22T20:18:00Z" w:initials="a">
     <w:p>
       <w:pPr>
         <w:pStyle w:val="CommentText"/>
@@ -20688,7 +20700,7 @@
       </w:r>
     </w:p>
   </w:comment>
-  <w:comment w:id="30" w:author="alastair" w:date="2012-06-22T15:20:00Z" w:initials="a">
+  <w:comment w:id="29" w:author="alastair" w:date="2012-06-22T15:20:00Z" w:initials="a">
     <w:p>
       <w:pPr>
         <w:pStyle w:val="CommentText"/>
@@ -20704,7 +20716,7 @@
       </w:r>
     </w:p>
   </w:comment>
-  <w:comment w:id="31" w:author="alastair" w:date="2012-06-22T19:43:00Z" w:initials="a">
+  <w:comment w:id="30" w:author="alastair" w:date="2012-06-22T19:43:00Z" w:initials="a">
     <w:p>
       <w:pPr>
         <w:pStyle w:val="CommentText"/>
@@ -20720,7 +20732,7 @@
       </w:r>
     </w:p>
   </w:comment>
-  <w:comment w:id="32" w:author="alastair" w:date="2012-06-22T21:01:00Z" w:initials="a">
+  <w:comment w:id="31" w:author="alastair" w:date="2012-06-22T21:01:00Z" w:initials="a">
     <w:p>
       <w:pPr>
         <w:pStyle w:val="CommentText"/>
@@ -20736,7 +20748,7 @@
       </w:r>
     </w:p>
   </w:comment>
-  <w:comment w:id="33" w:author="alastair" w:date="2012-06-22T15:49:00Z" w:initials="a">
+  <w:comment w:id="32" w:author="alastair" w:date="2012-06-22T15:49:00Z" w:initials="a">
     <w:p>
       <w:pPr>
         <w:pStyle w:val="CommentText"/>
@@ -20752,7 +20764,7 @@
       </w:r>
     </w:p>
   </w:comment>
-  <w:comment w:id="34" w:author="alastair" w:date="2012-06-22T23:15:00Z" w:initials="a">
+  <w:comment w:id="33" w:author="alastair" w:date="2012-06-22T23:15:00Z" w:initials="a">
     <w:p>
       <w:pPr>
         <w:pStyle w:val="CommentText"/>
@@ -20768,7 +20780,7 @@
       </w:r>
     </w:p>
   </w:comment>
-  <w:comment w:id="35" w:author="alastair" w:date="2012-06-22T20:20:00Z" w:initials="a">
+  <w:comment w:id="34" w:author="alastair" w:date="2012-06-22T20:20:00Z" w:initials="a">
     <w:p>
       <w:pPr>
         <w:pStyle w:val="CommentText"/>
@@ -20784,7 +20796,7 @@
       </w:r>
     </w:p>
   </w:comment>
-  <w:comment w:id="36" w:author="alastair" w:date="2012-06-22T23:16:00Z" w:initials="a">
+  <w:comment w:id="35" w:author="alastair" w:date="2012-06-22T23:16:00Z" w:initials="a">
     <w:p>
       <w:pPr>
         <w:pStyle w:val="CommentText"/>
@@ -20800,7 +20812,7 @@
       </w:r>
     </w:p>
   </w:comment>
-  <w:comment w:id="37" w:author="alastair" w:date="2012-06-22T15:53:00Z" w:initials="a">
+  <w:comment w:id="36" w:author="alastair" w:date="2012-06-22T15:53:00Z" w:initials="a">
     <w:p>
       <w:pPr>
         <w:pStyle w:val="CommentText"/>
@@ -20816,7 +20828,7 @@
       </w:r>
     </w:p>
   </w:comment>
-  <w:comment w:id="38" w:author="alastair" w:date="2012-06-22T23:16:00Z" w:initials="a">
+  <w:comment w:id="37" w:author="alastair" w:date="2012-06-22T23:16:00Z" w:initials="a">
     <w:p>
       <w:pPr>
         <w:pStyle w:val="CommentText"/>
@@ -20832,7 +20844,7 @@
       </w:r>
     </w:p>
   </w:comment>
-  <w:comment w:id="39" w:author="alastair" w:date="2012-06-22T20:21:00Z" w:initials="a">
+  <w:comment w:id="38" w:author="alastair" w:date="2012-06-22T20:21:00Z" w:initials="a">
     <w:p>
       <w:pPr>
         <w:pStyle w:val="CommentText"/>
@@ -20848,7 +20860,7 @@
       </w:r>
     </w:p>
   </w:comment>
-  <w:comment w:id="40" w:author="alastair" w:date="2012-06-22T23:17:00Z" w:initials="a">
+  <w:comment w:id="39" w:author="alastair" w:date="2012-06-22T23:17:00Z" w:initials="a">
     <w:p>
       <w:pPr>
         <w:pStyle w:val="CommentText"/>
@@ -20864,7 +20876,7 @@
       </w:r>
     </w:p>
   </w:comment>
-  <w:comment w:id="41" w:author="alastair" w:date="2012-06-22T19:46:00Z" w:initials="a">
+  <w:comment w:id="40" w:author="alastair" w:date="2012-06-22T19:46:00Z" w:initials="a">
     <w:p>
       <w:pPr>
         <w:pStyle w:val="CommentText"/>
@@ -20880,7 +20892,7 @@
       </w:r>
     </w:p>
   </w:comment>
-  <w:comment w:id="42" w:author="alastair" w:date="2012-06-22T20:22:00Z" w:initials="a">
+  <w:comment w:id="41" w:author="alastair" w:date="2012-06-22T20:22:00Z" w:initials="a">
     <w:p>
       <w:pPr>
         <w:pStyle w:val="CommentText"/>
@@ -20896,7 +20908,7 @@
       </w:r>
     </w:p>
   </w:comment>
-  <w:comment w:id="43" w:author="alastair" w:date="2012-06-22T19:47:00Z" w:initials="a">
+  <w:comment w:id="42" w:author="alastair" w:date="2012-06-22T19:47:00Z" w:initials="a">
     <w:p>
       <w:pPr>
         <w:pStyle w:val="CommentText"/>
@@ -20912,7 +20924,7 @@
       </w:r>
     </w:p>
   </w:comment>
-  <w:comment w:id="44" w:author="alastair" w:date="2012-06-22T20:24:00Z" w:initials="a">
+  <w:comment w:id="43" w:author="alastair" w:date="2012-06-22T20:24:00Z" w:initials="a">
     <w:p>
       <w:pPr>
         <w:pStyle w:val="CommentText"/>
@@ -20928,7 +20940,7 @@
       </w:r>
     </w:p>
   </w:comment>
-  <w:comment w:id="45" w:author="alastair" w:date="2012-06-22T20:28:00Z" w:initials="a">
+  <w:comment w:id="44" w:author="alastair" w:date="2012-06-22T20:28:00Z" w:initials="a">
     <w:p>
       <w:pPr>
         <w:pStyle w:val="CommentText"/>
@@ -20944,7 +20956,7 @@
       </w:r>
     </w:p>
   </w:comment>
-  <w:comment w:id="46" w:author="alastair" w:date="2012-06-22T20:30:00Z" w:initials="a">
+  <w:comment w:id="45" w:author="alastair" w:date="2012-06-22T20:30:00Z" w:initials="a">
     <w:p>
       <w:pPr>
         <w:pStyle w:val="CommentText"/>
@@ -20960,7 +20972,7 @@
       </w:r>
     </w:p>
   </w:comment>
-  <w:comment w:id="47" w:author="alastair" w:date="2012-06-22T21:09:00Z" w:initials="a">
+  <w:comment w:id="46" w:author="alastair" w:date="2012-06-22T21:09:00Z" w:initials="a">
     <w:p>
       <w:pPr>
         <w:pStyle w:val="CommentText"/>
@@ -20976,7 +20988,7 @@
       </w:r>
     </w:p>
   </w:comment>
-  <w:comment w:id="48" w:author="alastair" w:date="2012-06-22T20:33:00Z" w:initials="a">
+  <w:comment w:id="47" w:author="alastair" w:date="2012-06-22T20:33:00Z" w:initials="a">
     <w:p>
       <w:pPr>
         <w:pStyle w:val="CommentText"/>
@@ -20992,7 +21004,7 @@
       </w:r>
     </w:p>
   </w:comment>
-  <w:comment w:id="49" w:author="alastair" w:date="2012-06-22T21:08:00Z" w:initials="a">
+  <w:comment w:id="48" w:author="alastair" w:date="2012-06-22T21:08:00Z" w:initials="a">
     <w:p>
       <w:pPr>
         <w:pStyle w:val="CommentText"/>
@@ -21008,7 +21020,7 @@
       </w:r>
     </w:p>
   </w:comment>
-  <w:comment w:id="50" w:author="alastair" w:date="2012-06-22T20:39:00Z" w:initials="a">
+  <w:comment w:id="49" w:author="alastair" w:date="2012-06-22T20:39:00Z" w:initials="a">
     <w:p>
       <w:pPr>
         <w:pStyle w:val="CommentText"/>
@@ -21024,7 +21036,7 @@
       </w:r>
     </w:p>
   </w:comment>
-  <w:comment w:id="51" w:author="alastair" w:date="2012-06-22T20:41:00Z" w:initials="a">
+  <w:comment w:id="50" w:author="alastair" w:date="2012-06-22T20:41:00Z" w:initials="a">
     <w:p>
       <w:pPr>
         <w:pStyle w:val="CommentText"/>
@@ -21040,7 +21052,7 @@
       </w:r>
     </w:p>
   </w:comment>
-  <w:comment w:id="52" w:author="alastair" w:date="2012-06-22T20:42:00Z" w:initials="a">
+  <w:comment w:id="51" w:author="alastair" w:date="2012-06-22T20:42:00Z" w:initials="a">
     <w:p>
       <w:pPr>
         <w:pStyle w:val="CommentText"/>
@@ -21053,6 +21065,22 @@
       </w:r>
       <w:r>
         <w:t>Show if web address for location/directions specified.</w:t>
+      </w:r>
+    </w:p>
+  </w:comment>
+  <w:comment w:id="52" w:author="alastair" w:date="2012-06-22T20:45:00Z" w:initials="a">
+    <w:p>
+      <w:pPr>
+        <w:pStyle w:val="CommentText"/>
+      </w:pPr>
+      <w:r>
+        <w:rPr>
+          <w:rStyle w:val="CommentReference"/>
+        </w:rPr>
+        <w:annotationRef/>
+      </w:r>
+      <w:r>
+        <w:t>Note changes.</w:t>
       </w:r>
     </w:p>
   </w:comment>
@@ -21068,11 +21096,11 @@
         <w:annotationRef/>
       </w:r>
       <w:r>
-        <w:t>Note changes.</w:t>
+        <w:t>Show programme link if programme web address specified, otherwise programme name.</w:t>
       </w:r>
     </w:p>
   </w:comment>
-  <w:comment w:id="54" w:author="alastair" w:date="2012-06-22T20:45:00Z" w:initials="a">
+  <w:comment w:id="54" w:author="alastair" w:date="2012-06-22T20:46:00Z" w:initials="a">
     <w:p>
       <w:pPr>
         <w:pStyle w:val="CommentText"/>
@@ -21084,7 +21112,7 @@
         <w:annotationRef/>
       </w:r>
       <w:r>
-        <w:t>Show programme link if programme web address specified, otherwise programme name.</w:t>
+        <w:t>Note changes.</w:t>
       </w:r>
     </w:p>
   </w:comment>
@@ -21100,11 +21128,11 @@
         <w:annotationRef/>
       </w:r>
       <w:r>
-        <w:t>Note changes.</w:t>
+        <w:t>Show programme link if programme web address specified, otherwise programme name.</w:t>
       </w:r>
     </w:p>
   </w:comment>
-  <w:comment w:id="56" w:author="alastair" w:date="2012-06-22T20:46:00Z" w:initials="a">
+  <w:comment w:id="56" w:author="alastair" w:date="2012-06-22T20:57:00Z" w:initials="a">
     <w:p>
       <w:pPr>
         <w:pStyle w:val="CommentText"/>
@@ -21116,11 +21144,11 @@
         <w:annotationRef/>
       </w:r>
       <w:r>
-        <w:t>Show programme link if programme web address specified, otherwise programme name.</w:t>
+        <w:t>Note changes.</w:t>
       </w:r>
     </w:p>
   </w:comment>
-  <w:comment w:id="57" w:author="alastair" w:date="2012-06-22T20:57:00Z" w:initials="a">
+  <w:comment w:id="57" w:author="alastair" w:date="2012-06-22T20:50:00Z" w:initials="a">
     <w:p>
       <w:pPr>
         <w:pStyle w:val="CommentText"/>
@@ -21132,7 +21160,7 @@
         <w:annotationRef/>
       </w:r>
       <w:r>
-        <w:t>Note changes.</w:t>
+        <w:t>Show programme link if programme web address specified, otherwise programme name.</w:t>
       </w:r>
     </w:p>
   </w:comment>
@@ -21148,11 +21176,11 @@
         <w:annotationRef/>
       </w:r>
       <w:r>
-        <w:t>Show programme link if programme web address specified, otherwise programme name.</w:t>
+        <w:t>Show if specified by rejecting administrator/approver.</w:t>
       </w:r>
     </w:p>
   </w:comment>
-  <w:comment w:id="59" w:author="alastair" w:date="2012-06-22T20:50:00Z" w:initials="a">
+  <w:comment w:id="59" w:author="alastair" w:date="2012-06-22T21:15:00Z" w:initials="a">
     <w:p>
       <w:pPr>
         <w:pStyle w:val="CommentText"/>
@@ -21164,11 +21192,11 @@
         <w:annotationRef/>
       </w:r>
       <w:r>
-        <w:t>Show if specified by rejecting administrator/approver.</w:t>
+        <w:t>Show programme link if programme web address specified, otherwise programme name.</w:t>
       </w:r>
     </w:p>
   </w:comment>
-  <w:comment w:id="60" w:author="alastair" w:date="2012-06-22T21:15:00Z" w:initials="a">
+  <w:comment w:id="60" w:author="alastair" w:date="2012-06-22T21:17:00Z" w:initials="a">
     <w:p>
       <w:pPr>
         <w:pStyle w:val="CommentText"/>
@@ -21184,7 +21212,7 @@
       </w:r>
     </w:p>
   </w:comment>
-  <w:comment w:id="61" w:author="alastair" w:date="2012-06-22T21:17:00Z" w:initials="a">
+  <w:comment w:id="61" w:author="alastair" w:date="2012-06-22T21:20:00Z" w:initials="a">
     <w:p>
       <w:pPr>
         <w:pStyle w:val="CommentText"/>
@@ -21200,7 +21228,7 @@
       </w:r>
     </w:p>
   </w:comment>
-  <w:comment w:id="62" w:author="alastair" w:date="2012-06-22T21:20:00Z" w:initials="a">
+  <w:comment w:id="62" w:author="alastair" w:date="2012-06-22T21:22:00Z" w:initials="a">
     <w:p>
       <w:pPr>
         <w:pStyle w:val="CommentText"/>
@@ -21216,7 +21244,7 @@
       </w:r>
     </w:p>
   </w:comment>
-  <w:comment w:id="63" w:author="alastair" w:date="2012-06-22T21:22:00Z" w:initials="a">
+  <w:comment w:id="63" w:author="alastair" w:date="2012-06-22T21:31:00Z" w:initials="a">
     <w:p>
       <w:pPr>
         <w:pStyle w:val="CommentText"/>
@@ -21232,7 +21260,7 @@
       </w:r>
     </w:p>
   </w:comment>
-  <w:comment w:id="64" w:author="alastair" w:date="2012-06-22T21:31:00Z" w:initials="a">
+  <w:comment w:id="64" w:author="alastair" w:date="2012-06-22T23:36:00Z" w:initials="a">
     <w:p>
       <w:pPr>
         <w:pStyle w:val="CommentText"/>
@@ -21244,7 +21272,7 @@
         <w:annotationRef/>
       </w:r>
       <w:r>
-        <w:t>Show programme link if programme web address specified, otherwise programme name.</w:t>
+        <w:t>The Administrator that initiated the request.</w:t>
       </w:r>
     </w:p>
   </w:comment>
@@ -21260,27 +21288,11 @@
         <w:annotationRef/>
       </w:r>
       <w:r>
-        <w:t>The Administrator that initiated the request.</w:t>
+        <w:t>Any other Administrators of the programme.</w:t>
       </w:r>
     </w:p>
   </w:comment>
-  <w:comment w:id="66" w:author="alastair" w:date="2012-06-22T23:36:00Z" w:initials="a">
-    <w:p>
-      <w:pPr>
-        <w:pStyle w:val="CommentText"/>
-      </w:pPr>
-      <w:r>
-        <w:rPr>
-          <w:rStyle w:val="CommentReference"/>
-        </w:rPr>
-        <w:annotationRef/>
-      </w:r>
-      <w:r>
-        <w:t>Any other Administrators of the programme.</w:t>
-      </w:r>
-    </w:p>
-  </w:comment>
-  <w:comment w:id="67" w:author="alastair" w:date="2012-06-22T21:37:00Z" w:initials="a">
+  <w:comment w:id="66" w:author="alastair" w:date="2012-06-22T21:37:00Z" w:initials="a">
     <w:p>
       <w:pPr>
         <w:pStyle w:val="CommentText"/>
@@ -21301,7 +21313,7 @@
       <w:proofErr w:type="gramEnd"/>
     </w:p>
   </w:comment>
-  <w:comment w:id="68" w:author="alastair" w:date="2012-06-22T21:33:00Z" w:initials="a">
+  <w:comment w:id="67" w:author="alastair" w:date="2012-06-22T21:33:00Z" w:initials="a">
     <w:p>
       <w:pPr>
         <w:pStyle w:val="CommentText"/>
@@ -21317,7 +21329,7 @@
       </w:r>
     </w:p>
   </w:comment>
-  <w:comment w:id="69" w:author="alastair" w:date="2012-06-22T23:38:00Z" w:initials="a">
+  <w:comment w:id="68" w:author="alastair" w:date="2012-06-22T23:38:00Z" w:initials="a">
     <w:p>
       <w:pPr>
         <w:pStyle w:val="CommentText"/>
@@ -21329,14 +21341,11 @@
         <w:annotationRef/>
       </w:r>
       <w:r>
-        <w:t>This should be a parameter in the backend so that we can alter it. I don’t know what it is yet.</w:t>
-      </w:r>
-      <w:r>
-        <w:t xml:space="preserve"> It would be quoted in working days.</w:t>
+        <w:t>This should be a parameter in the backend so that we can alter it. I don’t know what it is yet. It would be quoted in working days.</w:t>
       </w:r>
     </w:p>
   </w:comment>
-  <w:comment w:id="70" w:author="alastair" w:date="2012-06-22T21:46:00Z" w:initials="a">
+  <w:comment w:id="69" w:author="alastair" w:date="2012-06-22T21:46:00Z" w:initials="a">
     <w:p>
       <w:pPr>
         <w:pStyle w:val="CommentText"/>
@@ -21348,14 +21357,11 @@
         <w:annotationRef/>
       </w:r>
       <w:r>
-        <w:t xml:space="preserve">This </w:t>
-      </w:r>
-      <w:r>
-        <w:t>is not necessary. The registration confirmation message should have the context in it.</w:t>
+        <w:t>This is not necessary. The registration confirmation message should have the context in it.</w:t>
       </w:r>
     </w:p>
   </w:comment>
-  <w:comment w:id="71" w:author="alastair" w:date="2012-06-22T21:48:00Z" w:initials="a">
+  <w:comment w:id="70" w:author="alastair" w:date="2012-06-22T21:48:00Z" w:initials="a">
     <w:p>
       <w:pPr>
         <w:pStyle w:val="CommentText"/>
@@ -21371,7 +21377,7 @@
       </w:r>
     </w:p>
   </w:comment>
-  <w:comment w:id="72" w:author="alastair" w:date="2012-06-22T21:53:00Z" w:initials="a">
+  <w:comment w:id="71" w:author="alastair" w:date="2012-06-22T21:53:00Z" w:initials="a">
     <w:p>
       <w:pPr>
         <w:pStyle w:val="CommentText"/>
@@ -21387,7 +21393,23 @@
       </w:r>
     </w:p>
   </w:comment>
-  <w:comment w:id="73" w:author="alastair" w:date="2012-06-22T21:54:00Z" w:initials="a">
+  <w:comment w:id="72" w:author="alastair" w:date="2012-06-22T21:54:00Z" w:initials="a">
+    <w:p>
+      <w:pPr>
+        <w:pStyle w:val="CommentText"/>
+      </w:pPr>
+      <w:r>
+        <w:rPr>
+          <w:rStyle w:val="CommentReference"/>
+        </w:rPr>
+        <w:annotationRef/>
+      </w:r>
+      <w:r>
+        <w:t>Show programme link if programme web address specified, otherwise programme name.</w:t>
+      </w:r>
+    </w:p>
+  </w:comment>
+  <w:comment w:id="73" w:author="alastair" w:date="2012-06-22T22:07:00Z" w:initials="a">
     <w:p>
       <w:pPr>
         <w:pStyle w:val="CommentText"/>
@@ -21415,11 +21437,11 @@
         <w:annotationRef/>
       </w:r>
       <w:r>
-        <w:t>Show programme link if programme web address specified, otherwise programme name.</w:t>
+        <w:t>If we don’t have time to add the ability for the Approver to specify an explanation, this is useless; we should remove the functionality.</w:t>
       </w:r>
     </w:p>
   </w:comment>
-  <w:comment w:id="75" w:author="alastair" w:date="2012-06-22T22:07:00Z" w:initials="a">
+  <w:comment w:id="75" w:author="alastair" w:date="2012-06-21T17:30:00Z" w:initials="a">
     <w:p>
       <w:pPr>
         <w:pStyle w:val="CommentText"/>
@@ -21431,14 +21453,11 @@
         <w:annotationRef/>
       </w:r>
       <w:r>
-        <w:t>If we don’t have</w:t>
-      </w:r>
-      <w:r>
-        <w:t xml:space="preserve"> time to add the ability for the Approver to specify an explanation, this is useless; we should remove the functionality.</w:t>
+        <w:t>If we are going to retain this we need to implement it with the reminder scenario.</w:t>
       </w:r>
     </w:p>
   </w:comment>
-  <w:comment w:id="76" w:author="alastair" w:date="2012-06-21T17:30:00Z" w:initials="a">
+  <w:comment w:id="76" w:author="alastair" w:date="2012-06-22T22:10:00Z" w:initials="a">
     <w:p>
       <w:pPr>
         <w:pStyle w:val="CommentText"/>
@@ -21450,7 +21469,7 @@
         <w:annotationRef/>
       </w:r>
       <w:r>
-        <w:t>If we are going to retain this we need to implement it with the reminder scenario.</w:t>
+        <w:t>Show programme link if programme web address specified, otherwise programme name.</w:t>
       </w:r>
     </w:p>
   </w:comment>
@@ -21466,11 +21485,11 @@
         <w:annotationRef/>
       </w:r>
       <w:r>
-        <w:t>Show programme link if programme web address specified, otherwise programme name.</w:t>
+        <w:t>If we don’t have time to add the ability for the Approver to specify an explanation, this is useless; we should remove the functionality.</w:t>
       </w:r>
     </w:p>
   </w:comment>
-  <w:comment w:id="78" w:author="alastair" w:date="2012-06-22T22:10:00Z" w:initials="a">
+  <w:comment w:id="78" w:author="alastair" w:date="2012-06-22T22:14:00Z" w:initials="a">
     <w:p>
       <w:pPr>
         <w:pStyle w:val="CommentText"/>
@@ -21482,11 +21501,11 @@
         <w:annotationRef/>
       </w:r>
       <w:r>
-        <w:t>If we don’t have time to add the ability for the Approver to specify an explanation, this is useless; we should remove the functionality.</w:t>
+        <w:t>Show programme link if programme web address specified, otherwise programme name.</w:t>
       </w:r>
     </w:p>
   </w:comment>
-  <w:comment w:id="79" w:author="alastair" w:date="2012-06-22T22:14:00Z" w:initials="a">
+  <w:comment w:id="79" w:author="alastair" w:date="2012-06-22T22:15:00Z" w:initials="a">
     <w:p>
       <w:pPr>
         <w:pStyle w:val="CommentText"/>
@@ -21498,11 +21517,11 @@
         <w:annotationRef/>
       </w:r>
       <w:r>
-        <w:t>Show programme link if programme web address specified, otherwise programme name.</w:t>
+        <w:t>To nearest whole day.</w:t>
       </w:r>
     </w:p>
   </w:comment>
-  <w:comment w:id="80" w:author="alastair" w:date="2012-06-22T22:15:00Z" w:initials="a">
+  <w:comment w:id="80" w:author="alastair" w:date="2012-06-22T22:18:00Z" w:initials="a">
     <w:p>
       <w:pPr>
         <w:pStyle w:val="CommentText"/>
@@ -21514,11 +21533,11 @@
         <w:annotationRef/>
       </w:r>
       <w:r>
-        <w:t>To nearest whole day.</w:t>
+        <w:t>We don’t need this. We will just put some confirmation on the form itself when changes are submitted.</w:t>
       </w:r>
     </w:p>
   </w:comment>
-  <w:comment w:id="81" w:author="alastair" w:date="2012-06-22T22:18:00Z" w:initials="a">
+  <w:comment w:id="81" w:author="alastair" w:date="2012-06-22T23:52:00Z" w:initials="a">
     <w:p>
       <w:pPr>
         <w:pStyle w:val="CommentText"/>
@@ -21530,14 +21549,11 @@
         <w:annotationRef/>
       </w:r>
       <w:r>
-        <w:t xml:space="preserve">We don’t need this. We will just put some confirmation on the form itself </w:t>
-      </w:r>
-      <w:r>
-        <w:t>when changes are submitted.</w:t>
+        <w:t>Show programme link if programme web address specified, otherwise programme name.</w:t>
       </w:r>
     </w:p>
   </w:comment>
-  <w:comment w:id="82" w:author="alastair" w:date="2012-06-22T23:52:00Z" w:initials="a">
+  <w:comment w:id="82" w:author="alastair" w:date="2012-06-22T23:39:00Z" w:initials="a">
     <w:p>
       <w:pPr>
         <w:pStyle w:val="CommentText"/>
@@ -21549,11 +21565,11 @@
         <w:annotationRef/>
       </w:r>
       <w:r>
-        <w:t>Show programme link if programme web address specified, otherwise programme name.</w:t>
+        <w:t>This should be a parameter in the backend so that we can alter it. I don’t know what it is yet. It would be quoted in working days.</w:t>
       </w:r>
     </w:p>
   </w:comment>
-  <w:comment w:id="83" w:author="alastair" w:date="2012-06-22T23:39:00Z" w:initials="a">
+  <w:comment w:id="83" w:author="alastair" w:date="2012-06-22T22:26:00Z" w:initials="a">
     <w:p>
       <w:pPr>
         <w:pStyle w:val="CommentText"/>
@@ -21565,10 +21581,7 @@
         <w:annotationRef/>
       </w:r>
       <w:r>
-        <w:t>This should be a parameter in the backend so that we can alter it. I don’t know what it is yet.</w:t>
-      </w:r>
-      <w:r>
-        <w:t xml:space="preserve"> It would be quoted in working days.</w:t>
+        <w:t>If specified.</w:t>
       </w:r>
     </w:p>
   </w:comment>
@@ -21588,22 +21601,6 @@
       </w:r>
     </w:p>
   </w:comment>
-  <w:comment w:id="85" w:author="alastair" w:date="2012-06-22T22:26:00Z" w:initials="a">
-    <w:p>
-      <w:pPr>
-        <w:pStyle w:val="CommentText"/>
-      </w:pPr>
-      <w:r>
-        <w:rPr>
-          <w:rStyle w:val="CommentReference"/>
-        </w:rPr>
-        <w:annotationRef/>
-      </w:r>
-      <w:r>
-        <w:t>If specified.</w:t>
-      </w:r>
-    </w:p>
-  </w:comment>
   <w:comment w:id="86" w:author="alastair" w:date="2012-06-22T22:30:00Z" w:initials="a">
     <w:p>
       <w:pPr>
@@ -21632,10 +21629,7 @@
         <w:annotationRef/>
       </w:r>
       <w:r>
-        <w:t>This should be a parameter in the backend so that we can alter it. I don’t know what it is yet.</w:t>
-      </w:r>
-      <w:r>
-        <w:t xml:space="preserve"> It would be quoted in working days.</w:t>
+        <w:t>This should be a parameter in the backend so that we can alter it. I don’t know what it is yet. It would be quoted in working days.</w:t>
       </w:r>
     </w:p>
   </w:comment>
@@ -21709,7 +21703,6 @@
         <w:docPartUnique/>
       </w:docPartObj>
     </w:sdtPr>
-    <w:sdtEndPr/>
     <w:sdtContent>
       <w:sdt>
         <w:sdtPr>
@@ -21719,7 +21712,6 @@
             <w:docPartUnique/>
           </w:docPartObj>
         </w:sdtPr>
-        <w:sdtEndPr/>
         <w:sdtContent>
           <w:p>
             <w:pPr>
@@ -21755,7 +21747,7 @@
                 <w:b/>
                 <w:noProof/>
               </w:rPr>
-              <w:t>2</w:t>
+              <w:t>37</w:t>
             </w:r>
             <w:r>
               <w:rPr>

</xml_diff>